<commit_message>
Thêm THIẾT KẾ XỬ LÝ by TUẤN + DUY + TRƯỜNG
</commit_message>
<xml_diff>
--- a/MyTask/CNPM_ThietKeXuLy.docx
+++ b/MyTask/CNPM_ThietKeXuLy.docx
@@ -580,7 +580,7 @@
                 <w:sz w:val="24"/>
                 <w:szCs w:val="24"/>
               </w:rPr>
-              <w:t>14</w:t>
+              <w:t>2</w:t>
             </w:r>
           </w:p>
         </w:tc>
@@ -862,7 +862,7 @@
                 <w:sz w:val="24"/>
                 <w:szCs w:val="24"/>
               </w:rPr>
-              <w:t>18</w:t>
+              <w:t>3</w:t>
             </w:r>
           </w:p>
         </w:tc>
@@ -1144,7 +1144,7 @@
                 <w:sz w:val="24"/>
                 <w:szCs w:val="24"/>
               </w:rPr>
-              <w:t>27</w:t>
+              <w:t>4</w:t>
             </w:r>
           </w:p>
         </w:tc>
@@ -1729,7 +1729,7 @@
                 <w:sz w:val="26"/>
                 <w:szCs w:val="26"/>
               </w:rPr>
-              <w:t>9</w:t>
+              <w:t>1</w:t>
             </w:r>
           </w:p>
         </w:tc>
@@ -2019,7 +2019,7 @@
                 <w:sz w:val="26"/>
                 <w:szCs w:val="26"/>
               </w:rPr>
-              <w:t>22</w:t>
+              <w:t>2</w:t>
             </w:r>
           </w:p>
         </w:tc>
@@ -2301,7 +2301,7 @@
                 <w:sz w:val="26"/>
                 <w:szCs w:val="26"/>
               </w:rPr>
-              <w:t>33</w:t>
+              <w:t>3</w:t>
             </w:r>
           </w:p>
         </w:tc>
@@ -2886,7 +2886,7 @@
                 <w:sz w:val="26"/>
                 <w:szCs w:val="26"/>
               </w:rPr>
-              <w:t>2</w:t>
+              <w:t>1</w:t>
             </w:r>
           </w:p>
         </w:tc>
@@ -3168,7 +3168,7 @@
                 <w:sz w:val="26"/>
                 <w:szCs w:val="26"/>
               </w:rPr>
-              <w:t>11</w:t>
+              <w:t>2</w:t>
             </w:r>
           </w:p>
         </w:tc>
@@ -3457,7 +3457,7 @@
                 <w:sz w:val="26"/>
                 <w:szCs w:val="26"/>
               </w:rPr>
-              <w:t>19</w:t>
+              <w:t>3</w:t>
             </w:r>
           </w:p>
         </w:tc>
@@ -3755,7 +3755,7 @@
                 <w:sz w:val="26"/>
                 <w:szCs w:val="26"/>
               </w:rPr>
-              <w:t>28</w:t>
+              <w:t>4</w:t>
             </w:r>
           </w:p>
         </w:tc>
@@ -4037,7 +4037,7 @@
                 <w:sz w:val="26"/>
                 <w:szCs w:val="26"/>
               </w:rPr>
-              <w:t>29</w:t>
+              <w:t>5</w:t>
             </w:r>
           </w:p>
         </w:tc>
@@ -4121,23 +4121,7 @@
                 <w:sz w:val="26"/>
                 <w:szCs w:val="26"/>
               </w:rPr>
-              <w:t xml:space="preserve">Mã nhân viên, mã khách hàng, mã khuyến </w:t>
-            </w:r>
-            <w:proofErr w:type="gramStart"/>
-            <w:r>
-              <w:rPr>
-                <w:sz w:val="26"/>
-                <w:szCs w:val="26"/>
-              </w:rPr>
-              <w:t>mãi,  list</w:t>
-            </w:r>
-            <w:proofErr w:type="gramEnd"/>
-            <w:r>
-              <w:rPr>
-                <w:sz w:val="26"/>
-                <w:szCs w:val="26"/>
-              </w:rPr>
-              <w:t>&lt;cthd&gt;</w:t>
+              <w:t>Mã nhân viên, mã khách hàng, mã khuyến mãi,  list&lt;cthd&gt;</w:t>
             </w:r>
           </w:p>
         </w:tc>
@@ -4631,7 +4615,7 @@
                 <w:sz w:val="26"/>
                 <w:szCs w:val="26"/>
               </w:rPr>
-              <w:t>6</w:t>
+              <w:t>1</w:t>
             </w:r>
           </w:p>
         </w:tc>
@@ -4913,7 +4897,7 @@
                 <w:sz w:val="26"/>
                 <w:szCs w:val="26"/>
               </w:rPr>
-              <w:t>31</w:t>
+              <w:t>2</w:t>
             </w:r>
           </w:p>
         </w:tc>
@@ -5217,7 +5201,7 @@
                 <w:szCs w:val="26"/>
               </w:rPr>
               <w:lastRenderedPageBreak/>
-              <w:t>26</w:t>
+              <w:t>3</w:t>
             </w:r>
           </w:p>
         </w:tc>
@@ -5477,7 +5461,14 @@
           <w:sz w:val="48"/>
           <w:szCs w:val="48"/>
         </w:rPr>
-        <w:t>Quản lý phiếu nhập</w:t>
+        <w:t xml:space="preserve">Quản lý </w:t>
+      </w:r>
+      <w:r>
+        <w:rPr>
+          <w:sz w:val="48"/>
+          <w:szCs w:val="48"/>
+        </w:rPr>
+        <w:t>kho</w:t>
       </w:r>
     </w:p>
     <w:p/>
@@ -5797,7 +5788,7 @@
                 <w:sz w:val="26"/>
                 <w:szCs w:val="26"/>
               </w:rPr>
-              <w:t>7</w:t>
+              <w:t>1</w:t>
             </w:r>
           </w:p>
         </w:tc>
@@ -6079,7 +6070,7 @@
                 <w:sz w:val="26"/>
                 <w:szCs w:val="26"/>
               </w:rPr>
-              <w:t>12</w:t>
+              <w:t>2</w:t>
             </w:r>
           </w:p>
         </w:tc>
@@ -6200,7 +6191,6 @@
                 <w:szCs w:val="26"/>
               </w:rPr>
             </w:pPr>
-            <w:proofErr w:type="gramStart"/>
             <w:r>
               <w:rPr>
                 <w:sz w:val="26"/>
@@ -6208,7 +6198,6 @@
               </w:rPr>
               <w:t>List  CTPN</w:t>
             </w:r>
-            <w:proofErr w:type="gramEnd"/>
           </w:p>
         </w:tc>
         <w:tc>
@@ -6370,7 +6359,7 @@
                 <w:sz w:val="26"/>
                 <w:szCs w:val="26"/>
               </w:rPr>
-              <w:t>23</w:t>
+              <w:t>3</w:t>
             </w:r>
           </w:p>
         </w:tc>
@@ -6653,7 +6642,7 @@
                 <w:szCs w:val="26"/>
               </w:rPr>
               <w:lastRenderedPageBreak/>
-              <w:t>34</w:t>
+              <w:t>4</w:t>
             </w:r>
           </w:p>
         </w:tc>
@@ -6737,23 +6726,7 @@
                 <w:sz w:val="26"/>
                 <w:szCs w:val="26"/>
               </w:rPr>
-              <w:t xml:space="preserve">Mã nhân viên, mã nhà cung </w:t>
-            </w:r>
-            <w:proofErr w:type="gramStart"/>
-            <w:r>
-              <w:rPr>
-                <w:sz w:val="26"/>
-                <w:szCs w:val="26"/>
-              </w:rPr>
-              <w:t>cấp,list</w:t>
-            </w:r>
-            <w:proofErr w:type="gramEnd"/>
-            <w:r>
-              <w:rPr>
-                <w:sz w:val="26"/>
-                <w:szCs w:val="26"/>
-              </w:rPr>
-              <w:t>&lt;ctpn&gt;</w:t>
+              <w:t>Mã nhân viên, mã nhà cung cấp,list&lt;ctpn&gt;</w:t>
             </w:r>
           </w:p>
         </w:tc>
@@ -6873,6 +6846,1141 @@
                 <w:szCs w:val="26"/>
               </w:rPr>
               <w:t>Lập 1 phiếu nhập mới</w:t>
+            </w:r>
+          </w:p>
+        </w:tc>
+        <w:tc>
+          <w:tcPr>
+            <w:tcW w:w="1170" w:type="dxa"/>
+            <w:tcBorders>
+              <w:top w:val="single" w:sz="8" w:space="0" w:color="000000"/>
+              <w:left w:val="single" w:sz="8" w:space="0" w:color="000000"/>
+              <w:bottom w:val="single" w:sz="8" w:space="0" w:color="000000"/>
+              <w:right w:val="single" w:sz="8" w:space="0" w:color="000000"/>
+            </w:tcBorders>
+            <w:shd w:val="clear" w:color="auto" w:fill="auto"/>
+            <w:tcMar>
+              <w:top w:w="100" w:type="dxa"/>
+              <w:left w:w="100" w:type="dxa"/>
+              <w:bottom w:w="100" w:type="dxa"/>
+              <w:right w:w="100" w:type="dxa"/>
+            </w:tcMar>
+          </w:tcPr>
+          <w:p>
+            <w:pPr>
+              <w:widowControl w:val="0"/>
+              <w:pBdr>
+                <w:top w:val="nil"/>
+                <w:left w:val="nil"/>
+                <w:bottom w:val="nil"/>
+                <w:right w:val="nil"/>
+                <w:between w:val="nil"/>
+              </w:pBdr>
+              <w:spacing w:line="240" w:lineRule="auto"/>
+              <w:rPr>
+                <w:sz w:val="26"/>
+                <w:szCs w:val="26"/>
+              </w:rPr>
+            </w:pPr>
+          </w:p>
+        </w:tc>
+      </w:tr>
+      <w:tr>
+        <w:tc>
+          <w:tcPr>
+            <w:tcW w:w="750" w:type="dxa"/>
+            <w:tcBorders>
+              <w:top w:val="single" w:sz="8" w:space="0" w:color="000000"/>
+              <w:left w:val="single" w:sz="8" w:space="0" w:color="000000"/>
+              <w:bottom w:val="single" w:sz="8" w:space="0" w:color="000000"/>
+              <w:right w:val="single" w:sz="8" w:space="0" w:color="000000"/>
+            </w:tcBorders>
+            <w:shd w:val="clear" w:color="auto" w:fill="auto"/>
+            <w:tcMar>
+              <w:top w:w="100" w:type="dxa"/>
+              <w:left w:w="100" w:type="dxa"/>
+              <w:bottom w:w="100" w:type="dxa"/>
+              <w:right w:w="100" w:type="dxa"/>
+            </w:tcMar>
+          </w:tcPr>
+          <w:p>
+            <w:pPr>
+              <w:widowControl w:val="0"/>
+              <w:pBdr>
+                <w:top w:val="nil"/>
+                <w:left w:val="nil"/>
+                <w:bottom w:val="nil"/>
+                <w:right w:val="nil"/>
+                <w:between w:val="nil"/>
+              </w:pBdr>
+              <w:spacing w:line="240" w:lineRule="auto"/>
+              <w:rPr>
+                <w:sz w:val="26"/>
+                <w:szCs w:val="26"/>
+              </w:rPr>
+            </w:pPr>
+            <w:r>
+              <w:rPr>
+                <w:sz w:val="26"/>
+                <w:szCs w:val="26"/>
+              </w:rPr>
+              <w:t>5</w:t>
+            </w:r>
+          </w:p>
+        </w:tc>
+        <w:tc>
+          <w:tcPr>
+            <w:tcW w:w="1560" w:type="dxa"/>
+            <w:tcBorders>
+              <w:top w:val="single" w:sz="8" w:space="0" w:color="000000"/>
+              <w:left w:val="single" w:sz="8" w:space="0" w:color="000000"/>
+              <w:bottom w:val="single" w:sz="8" w:space="0" w:color="000000"/>
+              <w:right w:val="single" w:sz="8" w:space="0" w:color="000000"/>
+            </w:tcBorders>
+            <w:shd w:val="clear" w:color="auto" w:fill="auto"/>
+            <w:tcMar>
+              <w:top w:w="100" w:type="dxa"/>
+              <w:left w:w="100" w:type="dxa"/>
+              <w:bottom w:w="100" w:type="dxa"/>
+              <w:right w:w="100" w:type="dxa"/>
+            </w:tcMar>
+          </w:tcPr>
+          <w:p>
+            <w:pPr>
+              <w:widowControl w:val="0"/>
+              <w:pBdr>
+                <w:top w:val="nil"/>
+                <w:left w:val="nil"/>
+                <w:bottom w:val="nil"/>
+                <w:right w:val="nil"/>
+                <w:between w:val="nil"/>
+              </w:pBdr>
+              <w:spacing w:line="240" w:lineRule="auto"/>
+              <w:rPr>
+                <w:sz w:val="26"/>
+                <w:szCs w:val="26"/>
+              </w:rPr>
+            </w:pPr>
+            <w:r>
+              <w:rPr>
+                <w:sz w:val="26"/>
+                <w:szCs w:val="26"/>
+              </w:rPr>
+              <w:t>Lấy danh sách phiếu xuất</w:t>
+            </w:r>
+          </w:p>
+        </w:tc>
+        <w:tc>
+          <w:tcPr>
+            <w:tcW w:w="1455" w:type="dxa"/>
+            <w:tcBorders>
+              <w:top w:val="single" w:sz="8" w:space="0" w:color="000000"/>
+              <w:left w:val="single" w:sz="8" w:space="0" w:color="000000"/>
+              <w:bottom w:val="single" w:sz="8" w:space="0" w:color="000000"/>
+              <w:right w:val="single" w:sz="8" w:space="0" w:color="000000"/>
+            </w:tcBorders>
+            <w:shd w:val="clear" w:color="auto" w:fill="auto"/>
+            <w:tcMar>
+              <w:top w:w="100" w:type="dxa"/>
+              <w:left w:w="100" w:type="dxa"/>
+              <w:bottom w:w="100" w:type="dxa"/>
+              <w:right w:w="100" w:type="dxa"/>
+            </w:tcMar>
+          </w:tcPr>
+          <w:p>
+            <w:pPr>
+              <w:widowControl w:val="0"/>
+              <w:pBdr>
+                <w:top w:val="nil"/>
+                <w:left w:val="nil"/>
+                <w:bottom w:val="nil"/>
+                <w:right w:val="nil"/>
+                <w:between w:val="nil"/>
+              </w:pBdr>
+              <w:spacing w:line="240" w:lineRule="auto"/>
+              <w:rPr>
+                <w:sz w:val="26"/>
+                <w:szCs w:val="26"/>
+              </w:rPr>
+            </w:pPr>
+          </w:p>
+        </w:tc>
+        <w:tc>
+          <w:tcPr>
+            <w:tcW w:w="1770" w:type="dxa"/>
+            <w:tcBorders>
+              <w:top w:val="single" w:sz="8" w:space="0" w:color="000000"/>
+              <w:left w:val="single" w:sz="8" w:space="0" w:color="000000"/>
+              <w:bottom w:val="single" w:sz="8" w:space="0" w:color="000000"/>
+              <w:right w:val="single" w:sz="8" w:space="0" w:color="000000"/>
+            </w:tcBorders>
+            <w:shd w:val="clear" w:color="auto" w:fill="auto"/>
+            <w:tcMar>
+              <w:top w:w="100" w:type="dxa"/>
+              <w:left w:w="100" w:type="dxa"/>
+              <w:bottom w:w="100" w:type="dxa"/>
+              <w:right w:w="100" w:type="dxa"/>
+            </w:tcMar>
+          </w:tcPr>
+          <w:p>
+            <w:pPr>
+              <w:widowControl w:val="0"/>
+              <w:pBdr>
+                <w:top w:val="nil"/>
+                <w:left w:val="nil"/>
+                <w:bottom w:val="nil"/>
+                <w:right w:val="nil"/>
+                <w:between w:val="nil"/>
+              </w:pBdr>
+              <w:spacing w:line="240" w:lineRule="auto"/>
+              <w:rPr>
+                <w:sz w:val="26"/>
+                <w:szCs w:val="26"/>
+              </w:rPr>
+            </w:pPr>
+            <w:r>
+              <w:rPr>
+                <w:sz w:val="26"/>
+                <w:szCs w:val="26"/>
+              </w:rPr>
+              <w:t>List DSPX</w:t>
+            </w:r>
+          </w:p>
+        </w:tc>
+        <w:tc>
+          <w:tcPr>
+            <w:tcW w:w="1485" w:type="dxa"/>
+            <w:tcBorders>
+              <w:top w:val="single" w:sz="8" w:space="0" w:color="000000"/>
+              <w:left w:val="single" w:sz="8" w:space="0" w:color="000000"/>
+              <w:bottom w:val="single" w:sz="8" w:space="0" w:color="000000"/>
+              <w:right w:val="single" w:sz="8" w:space="0" w:color="000000"/>
+            </w:tcBorders>
+            <w:shd w:val="clear" w:color="auto" w:fill="auto"/>
+            <w:tcMar>
+              <w:top w:w="100" w:type="dxa"/>
+              <w:left w:w="100" w:type="dxa"/>
+              <w:bottom w:w="100" w:type="dxa"/>
+              <w:right w:w="100" w:type="dxa"/>
+            </w:tcMar>
+          </w:tcPr>
+          <w:p>
+            <w:pPr>
+              <w:widowControl w:val="0"/>
+              <w:pBdr>
+                <w:top w:val="nil"/>
+                <w:left w:val="nil"/>
+                <w:bottom w:val="nil"/>
+                <w:right w:val="nil"/>
+                <w:between w:val="nil"/>
+              </w:pBdr>
+              <w:spacing w:line="240" w:lineRule="auto"/>
+              <w:rPr>
+                <w:sz w:val="26"/>
+                <w:szCs w:val="26"/>
+              </w:rPr>
+            </w:pPr>
+            <w:r>
+              <w:rPr>
+                <w:sz w:val="26"/>
+                <w:szCs w:val="26"/>
+              </w:rPr>
+              <w:t>Vét cạn</w:t>
+            </w:r>
+          </w:p>
+        </w:tc>
+        <w:tc>
+          <w:tcPr>
+            <w:tcW w:w="1170" w:type="dxa"/>
+            <w:tcBorders>
+              <w:top w:val="single" w:sz="8" w:space="0" w:color="000000"/>
+              <w:left w:val="single" w:sz="8" w:space="0" w:color="000000"/>
+              <w:bottom w:val="single" w:sz="8" w:space="0" w:color="000000"/>
+              <w:right w:val="single" w:sz="8" w:space="0" w:color="000000"/>
+            </w:tcBorders>
+            <w:shd w:val="clear" w:color="auto" w:fill="auto"/>
+            <w:tcMar>
+              <w:top w:w="100" w:type="dxa"/>
+              <w:left w:w="100" w:type="dxa"/>
+              <w:bottom w:w="100" w:type="dxa"/>
+              <w:right w:w="100" w:type="dxa"/>
+            </w:tcMar>
+          </w:tcPr>
+          <w:p>
+            <w:pPr>
+              <w:widowControl w:val="0"/>
+              <w:pBdr>
+                <w:top w:val="nil"/>
+                <w:left w:val="nil"/>
+                <w:bottom w:val="nil"/>
+                <w:right w:val="nil"/>
+                <w:between w:val="nil"/>
+              </w:pBdr>
+              <w:spacing w:line="240" w:lineRule="auto"/>
+              <w:rPr>
+                <w:sz w:val="26"/>
+                <w:szCs w:val="26"/>
+              </w:rPr>
+            </w:pPr>
+            <w:r>
+              <w:rPr>
+                <w:sz w:val="26"/>
+                <w:szCs w:val="26"/>
+              </w:rPr>
+              <w:t>Lấy DSPX xong hiển thị vào table</w:t>
+            </w:r>
+          </w:p>
+        </w:tc>
+        <w:tc>
+          <w:tcPr>
+            <w:tcW w:w="1170" w:type="dxa"/>
+            <w:tcBorders>
+              <w:top w:val="single" w:sz="8" w:space="0" w:color="000000"/>
+              <w:left w:val="single" w:sz="8" w:space="0" w:color="000000"/>
+              <w:bottom w:val="single" w:sz="8" w:space="0" w:color="000000"/>
+              <w:right w:val="single" w:sz="8" w:space="0" w:color="000000"/>
+            </w:tcBorders>
+            <w:shd w:val="clear" w:color="auto" w:fill="auto"/>
+            <w:tcMar>
+              <w:top w:w="100" w:type="dxa"/>
+              <w:left w:w="100" w:type="dxa"/>
+              <w:bottom w:w="100" w:type="dxa"/>
+              <w:right w:w="100" w:type="dxa"/>
+            </w:tcMar>
+          </w:tcPr>
+          <w:p>
+            <w:pPr>
+              <w:widowControl w:val="0"/>
+              <w:pBdr>
+                <w:top w:val="nil"/>
+                <w:left w:val="nil"/>
+                <w:bottom w:val="nil"/>
+                <w:right w:val="nil"/>
+                <w:between w:val="nil"/>
+              </w:pBdr>
+              <w:spacing w:line="240" w:lineRule="auto"/>
+              <w:rPr>
+                <w:sz w:val="26"/>
+                <w:szCs w:val="26"/>
+              </w:rPr>
+            </w:pPr>
+          </w:p>
+        </w:tc>
+      </w:tr>
+      <w:tr>
+        <w:tc>
+          <w:tcPr>
+            <w:tcW w:w="750" w:type="dxa"/>
+            <w:tcBorders>
+              <w:top w:val="single" w:sz="8" w:space="0" w:color="000000"/>
+              <w:left w:val="single" w:sz="8" w:space="0" w:color="000000"/>
+              <w:bottom w:val="single" w:sz="8" w:space="0" w:color="000000"/>
+              <w:right w:val="single" w:sz="8" w:space="0" w:color="000000"/>
+            </w:tcBorders>
+            <w:shd w:val="clear" w:color="auto" w:fill="auto"/>
+            <w:tcMar>
+              <w:top w:w="100" w:type="dxa"/>
+              <w:left w:w="100" w:type="dxa"/>
+              <w:bottom w:w="100" w:type="dxa"/>
+              <w:right w:w="100" w:type="dxa"/>
+            </w:tcMar>
+          </w:tcPr>
+          <w:p>
+            <w:pPr>
+              <w:widowControl w:val="0"/>
+              <w:pBdr>
+                <w:top w:val="nil"/>
+                <w:left w:val="nil"/>
+                <w:bottom w:val="nil"/>
+                <w:right w:val="nil"/>
+                <w:between w:val="nil"/>
+              </w:pBdr>
+              <w:spacing w:line="240" w:lineRule="auto"/>
+              <w:rPr>
+                <w:sz w:val="26"/>
+                <w:szCs w:val="26"/>
+              </w:rPr>
+            </w:pPr>
+            <w:r>
+              <w:rPr>
+                <w:sz w:val="26"/>
+                <w:szCs w:val="26"/>
+              </w:rPr>
+              <w:t>6</w:t>
+            </w:r>
+          </w:p>
+        </w:tc>
+        <w:tc>
+          <w:tcPr>
+            <w:tcW w:w="1560" w:type="dxa"/>
+            <w:tcBorders>
+              <w:top w:val="single" w:sz="8" w:space="0" w:color="000000"/>
+              <w:left w:val="single" w:sz="8" w:space="0" w:color="000000"/>
+              <w:bottom w:val="single" w:sz="8" w:space="0" w:color="000000"/>
+              <w:right w:val="single" w:sz="8" w:space="0" w:color="000000"/>
+            </w:tcBorders>
+            <w:shd w:val="clear" w:color="auto" w:fill="auto"/>
+            <w:tcMar>
+              <w:top w:w="100" w:type="dxa"/>
+              <w:left w:w="100" w:type="dxa"/>
+              <w:bottom w:w="100" w:type="dxa"/>
+              <w:right w:w="100" w:type="dxa"/>
+            </w:tcMar>
+          </w:tcPr>
+          <w:p>
+            <w:pPr>
+              <w:widowControl w:val="0"/>
+              <w:pBdr>
+                <w:top w:val="nil"/>
+                <w:left w:val="nil"/>
+                <w:bottom w:val="nil"/>
+                <w:right w:val="nil"/>
+                <w:between w:val="nil"/>
+              </w:pBdr>
+              <w:spacing w:line="240" w:lineRule="auto"/>
+              <w:rPr>
+                <w:sz w:val="26"/>
+                <w:szCs w:val="26"/>
+              </w:rPr>
+            </w:pPr>
+            <w:r>
+              <w:rPr>
+                <w:sz w:val="26"/>
+                <w:szCs w:val="26"/>
+              </w:rPr>
+              <w:t>Lấy danh sách chi tiết phiếu xuất</w:t>
+            </w:r>
+          </w:p>
+        </w:tc>
+        <w:tc>
+          <w:tcPr>
+            <w:tcW w:w="1455" w:type="dxa"/>
+            <w:tcBorders>
+              <w:top w:val="single" w:sz="8" w:space="0" w:color="000000"/>
+              <w:left w:val="single" w:sz="8" w:space="0" w:color="000000"/>
+              <w:bottom w:val="single" w:sz="8" w:space="0" w:color="000000"/>
+              <w:right w:val="single" w:sz="8" w:space="0" w:color="000000"/>
+            </w:tcBorders>
+            <w:shd w:val="clear" w:color="auto" w:fill="auto"/>
+            <w:tcMar>
+              <w:top w:w="100" w:type="dxa"/>
+              <w:left w:w="100" w:type="dxa"/>
+              <w:bottom w:w="100" w:type="dxa"/>
+              <w:right w:w="100" w:type="dxa"/>
+            </w:tcMar>
+          </w:tcPr>
+          <w:p>
+            <w:pPr>
+              <w:widowControl w:val="0"/>
+              <w:pBdr>
+                <w:top w:val="nil"/>
+                <w:left w:val="nil"/>
+                <w:bottom w:val="nil"/>
+                <w:right w:val="nil"/>
+                <w:between w:val="nil"/>
+              </w:pBdr>
+              <w:spacing w:line="240" w:lineRule="auto"/>
+              <w:rPr>
+                <w:sz w:val="26"/>
+                <w:szCs w:val="26"/>
+              </w:rPr>
+            </w:pPr>
+            <w:r>
+              <w:rPr>
+                <w:sz w:val="26"/>
+                <w:szCs w:val="26"/>
+              </w:rPr>
+              <w:t>Mã phiếu xuất</w:t>
+            </w:r>
+          </w:p>
+        </w:tc>
+        <w:tc>
+          <w:tcPr>
+            <w:tcW w:w="1770" w:type="dxa"/>
+            <w:tcBorders>
+              <w:top w:val="single" w:sz="8" w:space="0" w:color="000000"/>
+              <w:left w:val="single" w:sz="8" w:space="0" w:color="000000"/>
+              <w:bottom w:val="single" w:sz="8" w:space="0" w:color="000000"/>
+              <w:right w:val="single" w:sz="8" w:space="0" w:color="000000"/>
+            </w:tcBorders>
+            <w:shd w:val="clear" w:color="auto" w:fill="auto"/>
+            <w:tcMar>
+              <w:top w:w="100" w:type="dxa"/>
+              <w:left w:w="100" w:type="dxa"/>
+              <w:bottom w:w="100" w:type="dxa"/>
+              <w:right w:w="100" w:type="dxa"/>
+            </w:tcMar>
+          </w:tcPr>
+          <w:p>
+            <w:pPr>
+              <w:widowControl w:val="0"/>
+              <w:pBdr>
+                <w:top w:val="nil"/>
+                <w:left w:val="nil"/>
+                <w:bottom w:val="nil"/>
+                <w:right w:val="nil"/>
+                <w:between w:val="nil"/>
+              </w:pBdr>
+              <w:spacing w:line="240" w:lineRule="auto"/>
+              <w:rPr>
+                <w:sz w:val="26"/>
+                <w:szCs w:val="26"/>
+              </w:rPr>
+            </w:pPr>
+            <w:r>
+              <w:rPr>
+                <w:sz w:val="26"/>
+                <w:szCs w:val="26"/>
+              </w:rPr>
+              <w:t>List CTPX</w:t>
+            </w:r>
+          </w:p>
+        </w:tc>
+        <w:tc>
+          <w:tcPr>
+            <w:tcW w:w="1485" w:type="dxa"/>
+            <w:tcBorders>
+              <w:top w:val="single" w:sz="8" w:space="0" w:color="000000"/>
+              <w:left w:val="single" w:sz="8" w:space="0" w:color="000000"/>
+              <w:bottom w:val="single" w:sz="8" w:space="0" w:color="000000"/>
+              <w:right w:val="single" w:sz="8" w:space="0" w:color="000000"/>
+            </w:tcBorders>
+            <w:shd w:val="clear" w:color="auto" w:fill="auto"/>
+            <w:tcMar>
+              <w:top w:w="100" w:type="dxa"/>
+              <w:left w:w="100" w:type="dxa"/>
+              <w:bottom w:w="100" w:type="dxa"/>
+              <w:right w:w="100" w:type="dxa"/>
+            </w:tcMar>
+          </w:tcPr>
+          <w:p>
+            <w:pPr>
+              <w:widowControl w:val="0"/>
+              <w:pBdr>
+                <w:top w:val="nil"/>
+                <w:left w:val="nil"/>
+                <w:bottom w:val="nil"/>
+                <w:right w:val="nil"/>
+                <w:between w:val="nil"/>
+              </w:pBdr>
+              <w:spacing w:line="240" w:lineRule="auto"/>
+              <w:rPr>
+                <w:sz w:val="26"/>
+                <w:szCs w:val="26"/>
+              </w:rPr>
+            </w:pPr>
+            <w:r>
+              <w:rPr>
+                <w:sz w:val="26"/>
+                <w:szCs w:val="26"/>
+              </w:rPr>
+              <w:t>Tìm kiếm</w:t>
+            </w:r>
+          </w:p>
+        </w:tc>
+        <w:tc>
+          <w:tcPr>
+            <w:tcW w:w="1170" w:type="dxa"/>
+            <w:tcBorders>
+              <w:top w:val="single" w:sz="8" w:space="0" w:color="000000"/>
+              <w:left w:val="single" w:sz="8" w:space="0" w:color="000000"/>
+              <w:bottom w:val="single" w:sz="8" w:space="0" w:color="000000"/>
+              <w:right w:val="single" w:sz="8" w:space="0" w:color="000000"/>
+            </w:tcBorders>
+            <w:shd w:val="clear" w:color="auto" w:fill="auto"/>
+            <w:tcMar>
+              <w:top w:w="100" w:type="dxa"/>
+              <w:left w:w="100" w:type="dxa"/>
+              <w:bottom w:w="100" w:type="dxa"/>
+              <w:right w:w="100" w:type="dxa"/>
+            </w:tcMar>
+          </w:tcPr>
+          <w:p>
+            <w:pPr>
+              <w:widowControl w:val="0"/>
+              <w:pBdr>
+                <w:top w:val="nil"/>
+                <w:left w:val="nil"/>
+                <w:bottom w:val="nil"/>
+                <w:right w:val="nil"/>
+                <w:between w:val="nil"/>
+              </w:pBdr>
+              <w:spacing w:line="240" w:lineRule="auto"/>
+              <w:rPr>
+                <w:sz w:val="26"/>
+                <w:szCs w:val="26"/>
+              </w:rPr>
+            </w:pPr>
+            <w:r>
+              <w:rPr>
+                <w:sz w:val="26"/>
+                <w:szCs w:val="26"/>
+              </w:rPr>
+              <w:t>Lấy ctpx của 1 mã phiếu xuất được chọn</w:t>
+            </w:r>
+          </w:p>
+        </w:tc>
+        <w:tc>
+          <w:tcPr>
+            <w:tcW w:w="1170" w:type="dxa"/>
+            <w:tcBorders>
+              <w:top w:val="single" w:sz="8" w:space="0" w:color="000000"/>
+              <w:left w:val="single" w:sz="8" w:space="0" w:color="000000"/>
+              <w:bottom w:val="single" w:sz="8" w:space="0" w:color="000000"/>
+              <w:right w:val="single" w:sz="8" w:space="0" w:color="000000"/>
+            </w:tcBorders>
+            <w:shd w:val="clear" w:color="auto" w:fill="auto"/>
+            <w:tcMar>
+              <w:top w:w="100" w:type="dxa"/>
+              <w:left w:w="100" w:type="dxa"/>
+              <w:bottom w:w="100" w:type="dxa"/>
+              <w:right w:w="100" w:type="dxa"/>
+            </w:tcMar>
+          </w:tcPr>
+          <w:p>
+            <w:pPr>
+              <w:widowControl w:val="0"/>
+              <w:pBdr>
+                <w:top w:val="nil"/>
+                <w:left w:val="nil"/>
+                <w:bottom w:val="nil"/>
+                <w:right w:val="nil"/>
+                <w:between w:val="nil"/>
+              </w:pBdr>
+              <w:spacing w:line="240" w:lineRule="auto"/>
+              <w:rPr>
+                <w:sz w:val="26"/>
+                <w:szCs w:val="26"/>
+              </w:rPr>
+            </w:pPr>
+          </w:p>
+        </w:tc>
+      </w:tr>
+      <w:tr>
+        <w:tc>
+          <w:tcPr>
+            <w:tcW w:w="750" w:type="dxa"/>
+            <w:tcBorders>
+              <w:top w:val="single" w:sz="8" w:space="0" w:color="000000"/>
+              <w:left w:val="single" w:sz="8" w:space="0" w:color="000000"/>
+              <w:bottom w:val="single" w:sz="8" w:space="0" w:color="000000"/>
+              <w:right w:val="single" w:sz="8" w:space="0" w:color="000000"/>
+            </w:tcBorders>
+            <w:shd w:val="clear" w:color="auto" w:fill="auto"/>
+            <w:tcMar>
+              <w:top w:w="100" w:type="dxa"/>
+              <w:left w:w="100" w:type="dxa"/>
+              <w:bottom w:w="100" w:type="dxa"/>
+              <w:right w:w="100" w:type="dxa"/>
+            </w:tcMar>
+          </w:tcPr>
+          <w:p>
+            <w:pPr>
+              <w:widowControl w:val="0"/>
+              <w:pBdr>
+                <w:top w:val="nil"/>
+                <w:left w:val="nil"/>
+                <w:bottom w:val="nil"/>
+                <w:right w:val="nil"/>
+                <w:between w:val="nil"/>
+              </w:pBdr>
+              <w:spacing w:line="240" w:lineRule="auto"/>
+              <w:rPr>
+                <w:sz w:val="26"/>
+                <w:szCs w:val="26"/>
+              </w:rPr>
+            </w:pPr>
+            <w:r>
+              <w:rPr>
+                <w:sz w:val="26"/>
+                <w:szCs w:val="26"/>
+              </w:rPr>
+              <w:t>7</w:t>
+            </w:r>
+          </w:p>
+        </w:tc>
+        <w:tc>
+          <w:tcPr>
+            <w:tcW w:w="1560" w:type="dxa"/>
+            <w:tcBorders>
+              <w:top w:val="single" w:sz="8" w:space="0" w:color="000000"/>
+              <w:left w:val="single" w:sz="8" w:space="0" w:color="000000"/>
+              <w:bottom w:val="single" w:sz="8" w:space="0" w:color="000000"/>
+              <w:right w:val="single" w:sz="8" w:space="0" w:color="000000"/>
+            </w:tcBorders>
+            <w:shd w:val="clear" w:color="auto" w:fill="auto"/>
+            <w:tcMar>
+              <w:top w:w="100" w:type="dxa"/>
+              <w:left w:w="100" w:type="dxa"/>
+              <w:bottom w:w="100" w:type="dxa"/>
+              <w:right w:w="100" w:type="dxa"/>
+            </w:tcMar>
+          </w:tcPr>
+          <w:p>
+            <w:pPr>
+              <w:widowControl w:val="0"/>
+              <w:pBdr>
+                <w:top w:val="nil"/>
+                <w:left w:val="nil"/>
+                <w:bottom w:val="nil"/>
+                <w:right w:val="nil"/>
+                <w:between w:val="nil"/>
+              </w:pBdr>
+              <w:spacing w:line="240" w:lineRule="auto"/>
+              <w:rPr>
+                <w:sz w:val="26"/>
+                <w:szCs w:val="26"/>
+              </w:rPr>
+            </w:pPr>
+            <w:r>
+              <w:rPr>
+                <w:sz w:val="26"/>
+                <w:szCs w:val="26"/>
+              </w:rPr>
+              <w:t>Xóa phiếu xuất</w:t>
+            </w:r>
+          </w:p>
+        </w:tc>
+        <w:tc>
+          <w:tcPr>
+            <w:tcW w:w="1455" w:type="dxa"/>
+            <w:tcBorders>
+              <w:top w:val="single" w:sz="8" w:space="0" w:color="000000"/>
+              <w:left w:val="single" w:sz="8" w:space="0" w:color="000000"/>
+              <w:bottom w:val="single" w:sz="8" w:space="0" w:color="000000"/>
+              <w:right w:val="single" w:sz="8" w:space="0" w:color="000000"/>
+            </w:tcBorders>
+            <w:shd w:val="clear" w:color="auto" w:fill="auto"/>
+            <w:tcMar>
+              <w:top w:w="100" w:type="dxa"/>
+              <w:left w:w="100" w:type="dxa"/>
+              <w:bottom w:w="100" w:type="dxa"/>
+              <w:right w:w="100" w:type="dxa"/>
+            </w:tcMar>
+          </w:tcPr>
+          <w:p>
+            <w:pPr>
+              <w:widowControl w:val="0"/>
+              <w:pBdr>
+                <w:top w:val="nil"/>
+                <w:left w:val="nil"/>
+                <w:bottom w:val="nil"/>
+                <w:right w:val="nil"/>
+                <w:between w:val="nil"/>
+              </w:pBdr>
+              <w:spacing w:line="240" w:lineRule="auto"/>
+              <w:rPr>
+                <w:sz w:val="26"/>
+                <w:szCs w:val="26"/>
+              </w:rPr>
+            </w:pPr>
+            <w:r>
+              <w:rPr>
+                <w:sz w:val="26"/>
+                <w:szCs w:val="26"/>
+              </w:rPr>
+              <w:t>Mã phiếu xuất</w:t>
+            </w:r>
+          </w:p>
+        </w:tc>
+        <w:tc>
+          <w:tcPr>
+            <w:tcW w:w="1770" w:type="dxa"/>
+            <w:tcBorders>
+              <w:top w:val="single" w:sz="8" w:space="0" w:color="000000"/>
+              <w:left w:val="single" w:sz="8" w:space="0" w:color="000000"/>
+              <w:bottom w:val="single" w:sz="8" w:space="0" w:color="000000"/>
+              <w:right w:val="single" w:sz="8" w:space="0" w:color="000000"/>
+            </w:tcBorders>
+            <w:shd w:val="clear" w:color="auto" w:fill="auto"/>
+            <w:tcMar>
+              <w:top w:w="100" w:type="dxa"/>
+              <w:left w:w="100" w:type="dxa"/>
+              <w:bottom w:w="100" w:type="dxa"/>
+              <w:right w:w="100" w:type="dxa"/>
+            </w:tcMar>
+          </w:tcPr>
+          <w:p>
+            <w:pPr>
+              <w:widowControl w:val="0"/>
+              <w:pBdr>
+                <w:top w:val="nil"/>
+                <w:left w:val="nil"/>
+                <w:bottom w:val="nil"/>
+                <w:right w:val="nil"/>
+                <w:between w:val="nil"/>
+              </w:pBdr>
+              <w:spacing w:line="240" w:lineRule="auto"/>
+              <w:rPr>
+                <w:sz w:val="26"/>
+                <w:szCs w:val="26"/>
+              </w:rPr>
+            </w:pPr>
+            <w:r>
+              <w:rPr>
+                <w:sz w:val="26"/>
+                <w:szCs w:val="26"/>
+              </w:rPr>
+              <w:t>Thành công (cập nhật vào CSDL) hoặc lỗi (thông báo)</w:t>
+            </w:r>
+          </w:p>
+        </w:tc>
+        <w:tc>
+          <w:tcPr>
+            <w:tcW w:w="1485" w:type="dxa"/>
+            <w:tcBorders>
+              <w:top w:val="single" w:sz="8" w:space="0" w:color="000000"/>
+              <w:left w:val="single" w:sz="8" w:space="0" w:color="000000"/>
+              <w:bottom w:val="single" w:sz="8" w:space="0" w:color="000000"/>
+              <w:right w:val="single" w:sz="8" w:space="0" w:color="000000"/>
+            </w:tcBorders>
+            <w:shd w:val="clear" w:color="auto" w:fill="auto"/>
+            <w:tcMar>
+              <w:top w:w="100" w:type="dxa"/>
+              <w:left w:w="100" w:type="dxa"/>
+              <w:bottom w:w="100" w:type="dxa"/>
+              <w:right w:w="100" w:type="dxa"/>
+            </w:tcMar>
+          </w:tcPr>
+          <w:p>
+            <w:pPr>
+              <w:widowControl w:val="0"/>
+              <w:pBdr>
+                <w:top w:val="nil"/>
+                <w:left w:val="nil"/>
+                <w:bottom w:val="nil"/>
+                <w:right w:val="nil"/>
+                <w:between w:val="nil"/>
+              </w:pBdr>
+              <w:spacing w:line="240" w:lineRule="auto"/>
+              <w:rPr>
+                <w:sz w:val="26"/>
+                <w:szCs w:val="26"/>
+              </w:rPr>
+            </w:pPr>
+          </w:p>
+        </w:tc>
+        <w:tc>
+          <w:tcPr>
+            <w:tcW w:w="1170" w:type="dxa"/>
+            <w:tcBorders>
+              <w:top w:val="single" w:sz="8" w:space="0" w:color="000000"/>
+              <w:left w:val="single" w:sz="8" w:space="0" w:color="000000"/>
+              <w:bottom w:val="single" w:sz="8" w:space="0" w:color="000000"/>
+              <w:right w:val="single" w:sz="8" w:space="0" w:color="000000"/>
+            </w:tcBorders>
+            <w:shd w:val="clear" w:color="auto" w:fill="auto"/>
+            <w:tcMar>
+              <w:top w:w="100" w:type="dxa"/>
+              <w:left w:w="100" w:type="dxa"/>
+              <w:bottom w:w="100" w:type="dxa"/>
+              <w:right w:w="100" w:type="dxa"/>
+            </w:tcMar>
+          </w:tcPr>
+          <w:p>
+            <w:pPr>
+              <w:widowControl w:val="0"/>
+              <w:pBdr>
+                <w:top w:val="nil"/>
+                <w:left w:val="nil"/>
+                <w:bottom w:val="nil"/>
+                <w:right w:val="nil"/>
+                <w:between w:val="nil"/>
+              </w:pBdr>
+              <w:spacing w:line="240" w:lineRule="auto"/>
+              <w:rPr>
+                <w:sz w:val="26"/>
+                <w:szCs w:val="26"/>
+              </w:rPr>
+            </w:pPr>
+            <w:r>
+              <w:rPr>
+                <w:sz w:val="26"/>
+                <w:szCs w:val="26"/>
+              </w:rPr>
+              <w:t>Xóa 1 phiếu xuất cùng thông tin chi tiết của nó</w:t>
+            </w:r>
+          </w:p>
+        </w:tc>
+        <w:tc>
+          <w:tcPr>
+            <w:tcW w:w="1170" w:type="dxa"/>
+            <w:tcBorders>
+              <w:top w:val="single" w:sz="8" w:space="0" w:color="000000"/>
+              <w:left w:val="single" w:sz="8" w:space="0" w:color="000000"/>
+              <w:bottom w:val="single" w:sz="8" w:space="0" w:color="000000"/>
+              <w:right w:val="single" w:sz="8" w:space="0" w:color="000000"/>
+            </w:tcBorders>
+            <w:shd w:val="clear" w:color="auto" w:fill="auto"/>
+            <w:tcMar>
+              <w:top w:w="100" w:type="dxa"/>
+              <w:left w:w="100" w:type="dxa"/>
+              <w:bottom w:w="100" w:type="dxa"/>
+              <w:right w:w="100" w:type="dxa"/>
+            </w:tcMar>
+          </w:tcPr>
+          <w:p>
+            <w:pPr>
+              <w:widowControl w:val="0"/>
+              <w:pBdr>
+                <w:top w:val="nil"/>
+                <w:left w:val="nil"/>
+                <w:bottom w:val="nil"/>
+                <w:right w:val="nil"/>
+                <w:between w:val="nil"/>
+              </w:pBdr>
+              <w:spacing w:line="240" w:lineRule="auto"/>
+              <w:rPr>
+                <w:sz w:val="26"/>
+                <w:szCs w:val="26"/>
+              </w:rPr>
+            </w:pPr>
+          </w:p>
+        </w:tc>
+      </w:tr>
+      <w:tr>
+        <w:tc>
+          <w:tcPr>
+            <w:tcW w:w="750" w:type="dxa"/>
+            <w:tcBorders>
+              <w:top w:val="single" w:sz="8" w:space="0" w:color="000000"/>
+              <w:left w:val="single" w:sz="8" w:space="0" w:color="000000"/>
+              <w:bottom w:val="single" w:sz="8" w:space="0" w:color="000000"/>
+              <w:right w:val="single" w:sz="8" w:space="0" w:color="000000"/>
+            </w:tcBorders>
+            <w:shd w:val="clear" w:color="auto" w:fill="auto"/>
+            <w:tcMar>
+              <w:top w:w="100" w:type="dxa"/>
+              <w:left w:w="100" w:type="dxa"/>
+              <w:bottom w:w="100" w:type="dxa"/>
+              <w:right w:w="100" w:type="dxa"/>
+            </w:tcMar>
+          </w:tcPr>
+          <w:p>
+            <w:pPr>
+              <w:widowControl w:val="0"/>
+              <w:pBdr>
+                <w:top w:val="nil"/>
+                <w:left w:val="nil"/>
+                <w:bottom w:val="nil"/>
+                <w:right w:val="nil"/>
+                <w:between w:val="nil"/>
+              </w:pBdr>
+              <w:spacing w:line="240" w:lineRule="auto"/>
+              <w:rPr>
+                <w:sz w:val="26"/>
+                <w:szCs w:val="26"/>
+              </w:rPr>
+            </w:pPr>
+            <w:r>
+              <w:rPr>
+                <w:sz w:val="26"/>
+                <w:szCs w:val="26"/>
+              </w:rPr>
+              <w:t>8</w:t>
+            </w:r>
+          </w:p>
+        </w:tc>
+        <w:tc>
+          <w:tcPr>
+            <w:tcW w:w="1560" w:type="dxa"/>
+            <w:tcBorders>
+              <w:top w:val="single" w:sz="8" w:space="0" w:color="000000"/>
+              <w:left w:val="single" w:sz="8" w:space="0" w:color="000000"/>
+              <w:bottom w:val="single" w:sz="8" w:space="0" w:color="000000"/>
+              <w:right w:val="single" w:sz="8" w:space="0" w:color="000000"/>
+            </w:tcBorders>
+            <w:shd w:val="clear" w:color="auto" w:fill="auto"/>
+            <w:tcMar>
+              <w:top w:w="100" w:type="dxa"/>
+              <w:left w:w="100" w:type="dxa"/>
+              <w:bottom w:w="100" w:type="dxa"/>
+              <w:right w:w="100" w:type="dxa"/>
+            </w:tcMar>
+          </w:tcPr>
+          <w:p>
+            <w:pPr>
+              <w:widowControl w:val="0"/>
+              <w:pBdr>
+                <w:top w:val="nil"/>
+                <w:left w:val="nil"/>
+                <w:bottom w:val="nil"/>
+                <w:right w:val="nil"/>
+                <w:between w:val="nil"/>
+              </w:pBdr>
+              <w:spacing w:line="240" w:lineRule="auto"/>
+              <w:rPr>
+                <w:sz w:val="26"/>
+                <w:szCs w:val="26"/>
+              </w:rPr>
+            </w:pPr>
+            <w:r>
+              <w:rPr>
+                <w:sz w:val="26"/>
+                <w:szCs w:val="26"/>
+              </w:rPr>
+              <w:t>Lập phiếu xuất</w:t>
+            </w:r>
+          </w:p>
+        </w:tc>
+        <w:tc>
+          <w:tcPr>
+            <w:tcW w:w="1455" w:type="dxa"/>
+            <w:tcBorders>
+              <w:top w:val="single" w:sz="8" w:space="0" w:color="000000"/>
+              <w:left w:val="single" w:sz="8" w:space="0" w:color="000000"/>
+              <w:bottom w:val="single" w:sz="8" w:space="0" w:color="000000"/>
+              <w:right w:val="single" w:sz="8" w:space="0" w:color="000000"/>
+            </w:tcBorders>
+            <w:shd w:val="clear" w:color="auto" w:fill="auto"/>
+            <w:tcMar>
+              <w:top w:w="100" w:type="dxa"/>
+              <w:left w:w="100" w:type="dxa"/>
+              <w:bottom w:w="100" w:type="dxa"/>
+              <w:right w:w="100" w:type="dxa"/>
+            </w:tcMar>
+          </w:tcPr>
+          <w:p>
+            <w:pPr>
+              <w:widowControl w:val="0"/>
+              <w:pBdr>
+                <w:top w:val="nil"/>
+                <w:left w:val="nil"/>
+                <w:bottom w:val="nil"/>
+                <w:right w:val="nil"/>
+                <w:between w:val="nil"/>
+              </w:pBdr>
+              <w:spacing w:line="240" w:lineRule="auto"/>
+              <w:rPr>
+                <w:sz w:val="26"/>
+                <w:szCs w:val="26"/>
+              </w:rPr>
+            </w:pPr>
+            <w:r>
+              <w:rPr>
+                <w:sz w:val="26"/>
+                <w:szCs w:val="26"/>
+              </w:rPr>
+              <w:t>Mã nhân viên, mã nhà cung cấp,list&lt;ctpx&gt;</w:t>
+            </w:r>
+          </w:p>
+        </w:tc>
+        <w:tc>
+          <w:tcPr>
+            <w:tcW w:w="1770" w:type="dxa"/>
+            <w:tcBorders>
+              <w:top w:val="single" w:sz="8" w:space="0" w:color="000000"/>
+              <w:left w:val="single" w:sz="8" w:space="0" w:color="000000"/>
+              <w:bottom w:val="single" w:sz="8" w:space="0" w:color="000000"/>
+              <w:right w:val="single" w:sz="8" w:space="0" w:color="000000"/>
+            </w:tcBorders>
+            <w:shd w:val="clear" w:color="auto" w:fill="auto"/>
+            <w:tcMar>
+              <w:top w:w="100" w:type="dxa"/>
+              <w:left w:w="100" w:type="dxa"/>
+              <w:bottom w:w="100" w:type="dxa"/>
+              <w:right w:w="100" w:type="dxa"/>
+            </w:tcMar>
+          </w:tcPr>
+          <w:p>
+            <w:pPr>
+              <w:widowControl w:val="0"/>
+              <w:pBdr>
+                <w:top w:val="nil"/>
+                <w:left w:val="nil"/>
+                <w:bottom w:val="nil"/>
+                <w:right w:val="nil"/>
+                <w:between w:val="nil"/>
+              </w:pBdr>
+              <w:spacing w:line="240" w:lineRule="auto"/>
+              <w:rPr>
+                <w:sz w:val="26"/>
+                <w:szCs w:val="26"/>
+              </w:rPr>
+            </w:pPr>
+            <w:r>
+              <w:rPr>
+                <w:sz w:val="26"/>
+                <w:szCs w:val="26"/>
+              </w:rPr>
+              <w:t>Thành công (cập nhật vào CSDL) hoặc lỗi (thông báo)</w:t>
+            </w:r>
+          </w:p>
+        </w:tc>
+        <w:tc>
+          <w:tcPr>
+            <w:tcW w:w="1485" w:type="dxa"/>
+            <w:tcBorders>
+              <w:top w:val="single" w:sz="8" w:space="0" w:color="000000"/>
+              <w:left w:val="single" w:sz="8" w:space="0" w:color="000000"/>
+              <w:bottom w:val="single" w:sz="8" w:space="0" w:color="000000"/>
+              <w:right w:val="single" w:sz="8" w:space="0" w:color="000000"/>
+            </w:tcBorders>
+            <w:shd w:val="clear" w:color="auto" w:fill="auto"/>
+            <w:tcMar>
+              <w:top w:w="100" w:type="dxa"/>
+              <w:left w:w="100" w:type="dxa"/>
+              <w:bottom w:w="100" w:type="dxa"/>
+              <w:right w:w="100" w:type="dxa"/>
+            </w:tcMar>
+          </w:tcPr>
+          <w:p>
+            <w:pPr>
+              <w:widowControl w:val="0"/>
+              <w:pBdr>
+                <w:top w:val="nil"/>
+                <w:left w:val="nil"/>
+                <w:bottom w:val="nil"/>
+                <w:right w:val="nil"/>
+                <w:between w:val="nil"/>
+              </w:pBdr>
+              <w:spacing w:line="240" w:lineRule="auto"/>
+              <w:rPr>
+                <w:sz w:val="26"/>
+                <w:szCs w:val="26"/>
+              </w:rPr>
+            </w:pPr>
+          </w:p>
+        </w:tc>
+        <w:tc>
+          <w:tcPr>
+            <w:tcW w:w="1170" w:type="dxa"/>
+            <w:tcBorders>
+              <w:top w:val="single" w:sz="8" w:space="0" w:color="000000"/>
+              <w:left w:val="single" w:sz="8" w:space="0" w:color="000000"/>
+              <w:bottom w:val="single" w:sz="8" w:space="0" w:color="000000"/>
+              <w:right w:val="single" w:sz="8" w:space="0" w:color="000000"/>
+            </w:tcBorders>
+            <w:shd w:val="clear" w:color="auto" w:fill="auto"/>
+            <w:tcMar>
+              <w:top w:w="100" w:type="dxa"/>
+              <w:left w:w="100" w:type="dxa"/>
+              <w:bottom w:w="100" w:type="dxa"/>
+              <w:right w:w="100" w:type="dxa"/>
+            </w:tcMar>
+          </w:tcPr>
+          <w:p>
+            <w:pPr>
+              <w:widowControl w:val="0"/>
+              <w:pBdr>
+                <w:top w:val="nil"/>
+                <w:left w:val="nil"/>
+                <w:bottom w:val="nil"/>
+                <w:right w:val="nil"/>
+                <w:between w:val="nil"/>
+              </w:pBdr>
+              <w:spacing w:line="240" w:lineRule="auto"/>
+              <w:rPr>
+                <w:sz w:val="26"/>
+                <w:szCs w:val="26"/>
+              </w:rPr>
+            </w:pPr>
+            <w:r>
+              <w:rPr>
+                <w:sz w:val="26"/>
+                <w:szCs w:val="26"/>
+              </w:rPr>
+              <w:t>Lập phiếu xuất mới</w:t>
             </w:r>
           </w:p>
         </w:tc>
@@ -6914,1487 +8022,6 @@
       </w:tr>
     </w:tbl>
     <w:p/>
-    <w:p/>
-    <w:p/>
-    <w:p>
-      <w:pPr>
-        <w:rPr>
-          <w:sz w:val="48"/>
-          <w:szCs w:val="48"/>
-        </w:rPr>
-      </w:pPr>
-      <w:r>
-        <w:rPr>
-          <w:sz w:val="48"/>
-          <w:szCs w:val="48"/>
-        </w:rPr>
-        <w:t>Quản lý phiếu xuất</w:t>
-      </w:r>
-    </w:p>
-    <w:p/>
-    <w:tbl>
-      <w:tblPr>
-        <w:tblW w:w="9360" w:type="dxa"/>
-        <w:tblBorders>
-          <w:top w:val="single" w:sz="8" w:space="0" w:color="000000"/>
-          <w:left w:val="single" w:sz="8" w:space="0" w:color="000000"/>
-          <w:bottom w:val="single" w:sz="8" w:space="0" w:color="000000"/>
-          <w:right w:val="single" w:sz="8" w:space="0" w:color="000000"/>
-          <w:insideH w:val="single" w:sz="8" w:space="0" w:color="000000"/>
-          <w:insideV w:val="single" w:sz="8" w:space="0" w:color="000000"/>
-        </w:tblBorders>
-        <w:tblLayout w:type="fixed"/>
-        <w:tblLook w:val="0600" w:firstRow="0" w:lastRow="0" w:firstColumn="0" w:lastColumn="0" w:noHBand="1" w:noVBand="1"/>
-      </w:tblPr>
-      <w:tblGrid>
-        <w:gridCol w:w="750"/>
-        <w:gridCol w:w="1560"/>
-        <w:gridCol w:w="1455"/>
-        <w:gridCol w:w="1770"/>
-        <w:gridCol w:w="1485"/>
-        <w:gridCol w:w="1170"/>
-        <w:gridCol w:w="1170"/>
-      </w:tblGrid>
-      <w:tr>
-        <w:tc>
-          <w:tcPr>
-            <w:tcW w:w="750" w:type="dxa"/>
-            <w:shd w:val="clear" w:color="auto" w:fill="auto"/>
-            <w:tcMar>
-              <w:top w:w="100" w:type="dxa"/>
-              <w:left w:w="100" w:type="dxa"/>
-              <w:bottom w:w="100" w:type="dxa"/>
-              <w:right w:w="100" w:type="dxa"/>
-            </w:tcMar>
-          </w:tcPr>
-          <w:p>
-            <w:pPr>
-              <w:widowControl w:val="0"/>
-              <w:pBdr>
-                <w:top w:val="nil"/>
-                <w:left w:val="nil"/>
-                <w:bottom w:val="nil"/>
-                <w:right w:val="nil"/>
-                <w:between w:val="nil"/>
-              </w:pBdr>
-              <w:spacing w:line="240" w:lineRule="auto"/>
-              <w:rPr>
-                <w:sz w:val="26"/>
-                <w:szCs w:val="26"/>
-              </w:rPr>
-            </w:pPr>
-            <w:r>
-              <w:rPr>
-                <w:sz w:val="26"/>
-                <w:szCs w:val="26"/>
-              </w:rPr>
-              <w:t>STT</w:t>
-            </w:r>
-          </w:p>
-        </w:tc>
-        <w:tc>
-          <w:tcPr>
-            <w:tcW w:w="1560" w:type="dxa"/>
-            <w:shd w:val="clear" w:color="auto" w:fill="auto"/>
-            <w:tcMar>
-              <w:top w:w="100" w:type="dxa"/>
-              <w:left w:w="100" w:type="dxa"/>
-              <w:bottom w:w="100" w:type="dxa"/>
-              <w:right w:w="100" w:type="dxa"/>
-            </w:tcMar>
-          </w:tcPr>
-          <w:p>
-            <w:pPr>
-              <w:widowControl w:val="0"/>
-              <w:pBdr>
-                <w:top w:val="nil"/>
-                <w:left w:val="nil"/>
-                <w:bottom w:val="nil"/>
-                <w:right w:val="nil"/>
-                <w:between w:val="nil"/>
-              </w:pBdr>
-              <w:spacing w:line="240" w:lineRule="auto"/>
-              <w:rPr>
-                <w:sz w:val="26"/>
-                <w:szCs w:val="26"/>
-              </w:rPr>
-            </w:pPr>
-            <w:r>
-              <w:rPr>
-                <w:sz w:val="26"/>
-                <w:szCs w:val="26"/>
-              </w:rPr>
-              <w:t>Hàm</w:t>
-            </w:r>
-          </w:p>
-        </w:tc>
-        <w:tc>
-          <w:tcPr>
-            <w:tcW w:w="1455" w:type="dxa"/>
-            <w:shd w:val="clear" w:color="auto" w:fill="auto"/>
-            <w:tcMar>
-              <w:top w:w="100" w:type="dxa"/>
-              <w:left w:w="100" w:type="dxa"/>
-              <w:bottom w:w="100" w:type="dxa"/>
-              <w:right w:w="100" w:type="dxa"/>
-            </w:tcMar>
-          </w:tcPr>
-          <w:p>
-            <w:pPr>
-              <w:widowControl w:val="0"/>
-              <w:pBdr>
-                <w:top w:val="nil"/>
-                <w:left w:val="nil"/>
-                <w:bottom w:val="nil"/>
-                <w:right w:val="nil"/>
-                <w:between w:val="nil"/>
-              </w:pBdr>
-              <w:spacing w:line="240" w:lineRule="auto"/>
-              <w:rPr>
-                <w:sz w:val="26"/>
-                <w:szCs w:val="26"/>
-              </w:rPr>
-            </w:pPr>
-            <w:r>
-              <w:rPr>
-                <w:sz w:val="26"/>
-                <w:szCs w:val="26"/>
-              </w:rPr>
-              <w:t>Tham số</w:t>
-            </w:r>
-          </w:p>
-        </w:tc>
-        <w:tc>
-          <w:tcPr>
-            <w:tcW w:w="1770" w:type="dxa"/>
-            <w:shd w:val="clear" w:color="auto" w:fill="auto"/>
-            <w:tcMar>
-              <w:top w:w="100" w:type="dxa"/>
-              <w:left w:w="100" w:type="dxa"/>
-              <w:bottom w:w="100" w:type="dxa"/>
-              <w:right w:w="100" w:type="dxa"/>
-            </w:tcMar>
-          </w:tcPr>
-          <w:p>
-            <w:pPr>
-              <w:widowControl w:val="0"/>
-              <w:pBdr>
-                <w:top w:val="nil"/>
-                <w:left w:val="nil"/>
-                <w:bottom w:val="nil"/>
-                <w:right w:val="nil"/>
-                <w:between w:val="nil"/>
-              </w:pBdr>
-              <w:spacing w:line="240" w:lineRule="auto"/>
-              <w:rPr>
-                <w:sz w:val="26"/>
-                <w:szCs w:val="26"/>
-              </w:rPr>
-            </w:pPr>
-            <w:r>
-              <w:rPr>
-                <w:sz w:val="26"/>
-                <w:szCs w:val="26"/>
-              </w:rPr>
-              <w:t>KQ Trả về</w:t>
-            </w:r>
-          </w:p>
-        </w:tc>
-        <w:tc>
-          <w:tcPr>
-            <w:tcW w:w="1485" w:type="dxa"/>
-            <w:shd w:val="clear" w:color="auto" w:fill="auto"/>
-            <w:tcMar>
-              <w:top w:w="100" w:type="dxa"/>
-              <w:left w:w="100" w:type="dxa"/>
-              <w:bottom w:w="100" w:type="dxa"/>
-              <w:right w:w="100" w:type="dxa"/>
-            </w:tcMar>
-          </w:tcPr>
-          <w:p>
-            <w:pPr>
-              <w:widowControl w:val="0"/>
-              <w:pBdr>
-                <w:top w:val="nil"/>
-                <w:left w:val="nil"/>
-                <w:bottom w:val="nil"/>
-                <w:right w:val="nil"/>
-                <w:between w:val="nil"/>
-              </w:pBdr>
-              <w:spacing w:line="240" w:lineRule="auto"/>
-              <w:rPr>
-                <w:sz w:val="26"/>
-                <w:szCs w:val="26"/>
-              </w:rPr>
-            </w:pPr>
-            <w:r>
-              <w:rPr>
-                <w:sz w:val="26"/>
-                <w:szCs w:val="26"/>
-              </w:rPr>
-              <w:t xml:space="preserve">Thuật giải </w:t>
-            </w:r>
-          </w:p>
-        </w:tc>
-        <w:tc>
-          <w:tcPr>
-            <w:tcW w:w="1170" w:type="dxa"/>
-            <w:shd w:val="clear" w:color="auto" w:fill="auto"/>
-            <w:tcMar>
-              <w:top w:w="100" w:type="dxa"/>
-              <w:left w:w="100" w:type="dxa"/>
-              <w:bottom w:w="100" w:type="dxa"/>
-              <w:right w:w="100" w:type="dxa"/>
-            </w:tcMar>
-          </w:tcPr>
-          <w:p>
-            <w:pPr>
-              <w:widowControl w:val="0"/>
-              <w:pBdr>
-                <w:top w:val="nil"/>
-                <w:left w:val="nil"/>
-                <w:bottom w:val="nil"/>
-                <w:right w:val="nil"/>
-                <w:between w:val="nil"/>
-              </w:pBdr>
-              <w:spacing w:line="240" w:lineRule="auto"/>
-              <w:rPr>
-                <w:sz w:val="26"/>
-                <w:szCs w:val="26"/>
-              </w:rPr>
-            </w:pPr>
-            <w:r>
-              <w:rPr>
-                <w:sz w:val="26"/>
-                <w:szCs w:val="26"/>
-              </w:rPr>
-              <w:t>Ý nghĩa</w:t>
-            </w:r>
-          </w:p>
-        </w:tc>
-        <w:tc>
-          <w:tcPr>
-            <w:tcW w:w="1170" w:type="dxa"/>
-            <w:shd w:val="clear" w:color="auto" w:fill="auto"/>
-            <w:tcMar>
-              <w:top w:w="100" w:type="dxa"/>
-              <w:left w:w="100" w:type="dxa"/>
-              <w:bottom w:w="100" w:type="dxa"/>
-              <w:right w:w="100" w:type="dxa"/>
-            </w:tcMar>
-          </w:tcPr>
-          <w:p>
-            <w:pPr>
-              <w:widowControl w:val="0"/>
-              <w:pBdr>
-                <w:top w:val="nil"/>
-                <w:left w:val="nil"/>
-                <w:bottom w:val="nil"/>
-                <w:right w:val="nil"/>
-                <w:between w:val="nil"/>
-              </w:pBdr>
-              <w:spacing w:line="240" w:lineRule="auto"/>
-              <w:rPr>
-                <w:sz w:val="26"/>
-                <w:szCs w:val="26"/>
-              </w:rPr>
-            </w:pPr>
-            <w:r>
-              <w:rPr>
-                <w:sz w:val="26"/>
-                <w:szCs w:val="26"/>
-              </w:rPr>
-              <w:t>Ghi chú</w:t>
-            </w:r>
-          </w:p>
-        </w:tc>
-      </w:tr>
-      <w:tr>
-        <w:tc>
-          <w:tcPr>
-            <w:tcW w:w="750" w:type="dxa"/>
-            <w:tcBorders>
-              <w:top w:val="single" w:sz="8" w:space="0" w:color="000000"/>
-              <w:left w:val="single" w:sz="8" w:space="0" w:color="000000"/>
-              <w:bottom w:val="single" w:sz="8" w:space="0" w:color="000000"/>
-              <w:right w:val="single" w:sz="8" w:space="0" w:color="000000"/>
-            </w:tcBorders>
-            <w:shd w:val="clear" w:color="auto" w:fill="auto"/>
-            <w:tcMar>
-              <w:top w:w="100" w:type="dxa"/>
-              <w:left w:w="100" w:type="dxa"/>
-              <w:bottom w:w="100" w:type="dxa"/>
-              <w:right w:w="100" w:type="dxa"/>
-            </w:tcMar>
-          </w:tcPr>
-          <w:p>
-            <w:pPr>
-              <w:widowControl w:val="0"/>
-              <w:pBdr>
-                <w:top w:val="nil"/>
-                <w:left w:val="nil"/>
-                <w:bottom w:val="nil"/>
-                <w:right w:val="nil"/>
-                <w:between w:val="nil"/>
-              </w:pBdr>
-              <w:spacing w:line="240" w:lineRule="auto"/>
-              <w:rPr>
-                <w:sz w:val="26"/>
-                <w:szCs w:val="26"/>
-              </w:rPr>
-            </w:pPr>
-            <w:r>
-              <w:rPr>
-                <w:sz w:val="26"/>
-                <w:szCs w:val="26"/>
-              </w:rPr>
-              <w:t>8</w:t>
-            </w:r>
-          </w:p>
-        </w:tc>
-        <w:tc>
-          <w:tcPr>
-            <w:tcW w:w="1560" w:type="dxa"/>
-            <w:tcBorders>
-              <w:top w:val="single" w:sz="8" w:space="0" w:color="000000"/>
-              <w:left w:val="single" w:sz="8" w:space="0" w:color="000000"/>
-              <w:bottom w:val="single" w:sz="8" w:space="0" w:color="000000"/>
-              <w:right w:val="single" w:sz="8" w:space="0" w:color="000000"/>
-            </w:tcBorders>
-            <w:shd w:val="clear" w:color="auto" w:fill="auto"/>
-            <w:tcMar>
-              <w:top w:w="100" w:type="dxa"/>
-              <w:left w:w="100" w:type="dxa"/>
-              <w:bottom w:w="100" w:type="dxa"/>
-              <w:right w:w="100" w:type="dxa"/>
-            </w:tcMar>
-          </w:tcPr>
-          <w:p>
-            <w:pPr>
-              <w:widowControl w:val="0"/>
-              <w:pBdr>
-                <w:top w:val="nil"/>
-                <w:left w:val="nil"/>
-                <w:bottom w:val="nil"/>
-                <w:right w:val="nil"/>
-                <w:between w:val="nil"/>
-              </w:pBdr>
-              <w:spacing w:line="240" w:lineRule="auto"/>
-              <w:rPr>
-                <w:sz w:val="26"/>
-                <w:szCs w:val="26"/>
-              </w:rPr>
-            </w:pPr>
-            <w:r>
-              <w:rPr>
-                <w:sz w:val="26"/>
-                <w:szCs w:val="26"/>
-              </w:rPr>
-              <w:t>Lấy danh sách phiếu xuất</w:t>
-            </w:r>
-          </w:p>
-        </w:tc>
-        <w:tc>
-          <w:tcPr>
-            <w:tcW w:w="1455" w:type="dxa"/>
-            <w:tcBorders>
-              <w:top w:val="single" w:sz="8" w:space="0" w:color="000000"/>
-              <w:left w:val="single" w:sz="8" w:space="0" w:color="000000"/>
-              <w:bottom w:val="single" w:sz="8" w:space="0" w:color="000000"/>
-              <w:right w:val="single" w:sz="8" w:space="0" w:color="000000"/>
-            </w:tcBorders>
-            <w:shd w:val="clear" w:color="auto" w:fill="auto"/>
-            <w:tcMar>
-              <w:top w:w="100" w:type="dxa"/>
-              <w:left w:w="100" w:type="dxa"/>
-              <w:bottom w:w="100" w:type="dxa"/>
-              <w:right w:w="100" w:type="dxa"/>
-            </w:tcMar>
-          </w:tcPr>
-          <w:p>
-            <w:pPr>
-              <w:widowControl w:val="0"/>
-              <w:pBdr>
-                <w:top w:val="nil"/>
-                <w:left w:val="nil"/>
-                <w:bottom w:val="nil"/>
-                <w:right w:val="nil"/>
-                <w:between w:val="nil"/>
-              </w:pBdr>
-              <w:spacing w:line="240" w:lineRule="auto"/>
-              <w:rPr>
-                <w:sz w:val="26"/>
-                <w:szCs w:val="26"/>
-              </w:rPr>
-            </w:pPr>
-          </w:p>
-        </w:tc>
-        <w:tc>
-          <w:tcPr>
-            <w:tcW w:w="1770" w:type="dxa"/>
-            <w:tcBorders>
-              <w:top w:val="single" w:sz="8" w:space="0" w:color="000000"/>
-              <w:left w:val="single" w:sz="8" w:space="0" w:color="000000"/>
-              <w:bottom w:val="single" w:sz="8" w:space="0" w:color="000000"/>
-              <w:right w:val="single" w:sz="8" w:space="0" w:color="000000"/>
-            </w:tcBorders>
-            <w:shd w:val="clear" w:color="auto" w:fill="auto"/>
-            <w:tcMar>
-              <w:top w:w="100" w:type="dxa"/>
-              <w:left w:w="100" w:type="dxa"/>
-              <w:bottom w:w="100" w:type="dxa"/>
-              <w:right w:w="100" w:type="dxa"/>
-            </w:tcMar>
-          </w:tcPr>
-          <w:p>
-            <w:pPr>
-              <w:widowControl w:val="0"/>
-              <w:pBdr>
-                <w:top w:val="nil"/>
-                <w:left w:val="nil"/>
-                <w:bottom w:val="nil"/>
-                <w:right w:val="nil"/>
-                <w:between w:val="nil"/>
-              </w:pBdr>
-              <w:spacing w:line="240" w:lineRule="auto"/>
-              <w:rPr>
-                <w:sz w:val="26"/>
-                <w:szCs w:val="26"/>
-              </w:rPr>
-            </w:pPr>
-            <w:r>
-              <w:rPr>
-                <w:sz w:val="26"/>
-                <w:szCs w:val="26"/>
-              </w:rPr>
-              <w:t>List DSPX</w:t>
-            </w:r>
-          </w:p>
-        </w:tc>
-        <w:tc>
-          <w:tcPr>
-            <w:tcW w:w="1485" w:type="dxa"/>
-            <w:tcBorders>
-              <w:top w:val="single" w:sz="8" w:space="0" w:color="000000"/>
-              <w:left w:val="single" w:sz="8" w:space="0" w:color="000000"/>
-              <w:bottom w:val="single" w:sz="8" w:space="0" w:color="000000"/>
-              <w:right w:val="single" w:sz="8" w:space="0" w:color="000000"/>
-            </w:tcBorders>
-            <w:shd w:val="clear" w:color="auto" w:fill="auto"/>
-            <w:tcMar>
-              <w:top w:w="100" w:type="dxa"/>
-              <w:left w:w="100" w:type="dxa"/>
-              <w:bottom w:w="100" w:type="dxa"/>
-              <w:right w:w="100" w:type="dxa"/>
-            </w:tcMar>
-          </w:tcPr>
-          <w:p>
-            <w:pPr>
-              <w:widowControl w:val="0"/>
-              <w:pBdr>
-                <w:top w:val="nil"/>
-                <w:left w:val="nil"/>
-                <w:bottom w:val="nil"/>
-                <w:right w:val="nil"/>
-                <w:between w:val="nil"/>
-              </w:pBdr>
-              <w:spacing w:line="240" w:lineRule="auto"/>
-              <w:rPr>
-                <w:sz w:val="26"/>
-                <w:szCs w:val="26"/>
-              </w:rPr>
-            </w:pPr>
-            <w:r>
-              <w:rPr>
-                <w:sz w:val="26"/>
-                <w:szCs w:val="26"/>
-              </w:rPr>
-              <w:t>Vét cạn</w:t>
-            </w:r>
-          </w:p>
-        </w:tc>
-        <w:tc>
-          <w:tcPr>
-            <w:tcW w:w="1170" w:type="dxa"/>
-            <w:tcBorders>
-              <w:top w:val="single" w:sz="8" w:space="0" w:color="000000"/>
-              <w:left w:val="single" w:sz="8" w:space="0" w:color="000000"/>
-              <w:bottom w:val="single" w:sz="8" w:space="0" w:color="000000"/>
-              <w:right w:val="single" w:sz="8" w:space="0" w:color="000000"/>
-            </w:tcBorders>
-            <w:shd w:val="clear" w:color="auto" w:fill="auto"/>
-            <w:tcMar>
-              <w:top w:w="100" w:type="dxa"/>
-              <w:left w:w="100" w:type="dxa"/>
-              <w:bottom w:w="100" w:type="dxa"/>
-              <w:right w:w="100" w:type="dxa"/>
-            </w:tcMar>
-          </w:tcPr>
-          <w:p>
-            <w:pPr>
-              <w:widowControl w:val="0"/>
-              <w:pBdr>
-                <w:top w:val="nil"/>
-                <w:left w:val="nil"/>
-                <w:bottom w:val="nil"/>
-                <w:right w:val="nil"/>
-                <w:between w:val="nil"/>
-              </w:pBdr>
-              <w:spacing w:line="240" w:lineRule="auto"/>
-              <w:rPr>
-                <w:sz w:val="26"/>
-                <w:szCs w:val="26"/>
-              </w:rPr>
-            </w:pPr>
-            <w:r>
-              <w:rPr>
-                <w:sz w:val="26"/>
-                <w:szCs w:val="26"/>
-              </w:rPr>
-              <w:t>Lấy DSPX xong hiển thị vào table</w:t>
-            </w:r>
-          </w:p>
-        </w:tc>
-        <w:tc>
-          <w:tcPr>
-            <w:tcW w:w="1170" w:type="dxa"/>
-            <w:tcBorders>
-              <w:top w:val="single" w:sz="8" w:space="0" w:color="000000"/>
-              <w:left w:val="single" w:sz="8" w:space="0" w:color="000000"/>
-              <w:bottom w:val="single" w:sz="8" w:space="0" w:color="000000"/>
-              <w:right w:val="single" w:sz="8" w:space="0" w:color="000000"/>
-            </w:tcBorders>
-            <w:shd w:val="clear" w:color="auto" w:fill="auto"/>
-            <w:tcMar>
-              <w:top w:w="100" w:type="dxa"/>
-              <w:left w:w="100" w:type="dxa"/>
-              <w:bottom w:w="100" w:type="dxa"/>
-              <w:right w:w="100" w:type="dxa"/>
-            </w:tcMar>
-          </w:tcPr>
-          <w:p>
-            <w:pPr>
-              <w:widowControl w:val="0"/>
-              <w:pBdr>
-                <w:top w:val="nil"/>
-                <w:left w:val="nil"/>
-                <w:bottom w:val="nil"/>
-                <w:right w:val="nil"/>
-                <w:between w:val="nil"/>
-              </w:pBdr>
-              <w:spacing w:line="240" w:lineRule="auto"/>
-              <w:rPr>
-                <w:sz w:val="26"/>
-                <w:szCs w:val="26"/>
-              </w:rPr>
-            </w:pPr>
-          </w:p>
-        </w:tc>
-      </w:tr>
-      <w:tr>
-        <w:tc>
-          <w:tcPr>
-            <w:tcW w:w="750" w:type="dxa"/>
-            <w:tcBorders>
-              <w:top w:val="single" w:sz="8" w:space="0" w:color="000000"/>
-              <w:left w:val="single" w:sz="8" w:space="0" w:color="000000"/>
-              <w:bottom w:val="single" w:sz="8" w:space="0" w:color="000000"/>
-              <w:right w:val="single" w:sz="8" w:space="0" w:color="000000"/>
-            </w:tcBorders>
-            <w:shd w:val="clear" w:color="auto" w:fill="auto"/>
-            <w:tcMar>
-              <w:top w:w="100" w:type="dxa"/>
-              <w:left w:w="100" w:type="dxa"/>
-              <w:bottom w:w="100" w:type="dxa"/>
-              <w:right w:w="100" w:type="dxa"/>
-            </w:tcMar>
-          </w:tcPr>
-          <w:p>
-            <w:pPr>
-              <w:widowControl w:val="0"/>
-              <w:pBdr>
-                <w:top w:val="nil"/>
-                <w:left w:val="nil"/>
-                <w:bottom w:val="nil"/>
-                <w:right w:val="nil"/>
-                <w:between w:val="nil"/>
-              </w:pBdr>
-              <w:spacing w:line="240" w:lineRule="auto"/>
-              <w:rPr>
-                <w:sz w:val="26"/>
-                <w:szCs w:val="26"/>
-              </w:rPr>
-            </w:pPr>
-            <w:r>
-              <w:rPr>
-                <w:sz w:val="26"/>
-                <w:szCs w:val="26"/>
-              </w:rPr>
-              <w:t>13</w:t>
-            </w:r>
-          </w:p>
-        </w:tc>
-        <w:tc>
-          <w:tcPr>
-            <w:tcW w:w="1560" w:type="dxa"/>
-            <w:tcBorders>
-              <w:top w:val="single" w:sz="8" w:space="0" w:color="000000"/>
-              <w:left w:val="single" w:sz="8" w:space="0" w:color="000000"/>
-              <w:bottom w:val="single" w:sz="8" w:space="0" w:color="000000"/>
-              <w:right w:val="single" w:sz="8" w:space="0" w:color="000000"/>
-            </w:tcBorders>
-            <w:shd w:val="clear" w:color="auto" w:fill="auto"/>
-            <w:tcMar>
-              <w:top w:w="100" w:type="dxa"/>
-              <w:left w:w="100" w:type="dxa"/>
-              <w:bottom w:w="100" w:type="dxa"/>
-              <w:right w:w="100" w:type="dxa"/>
-            </w:tcMar>
-          </w:tcPr>
-          <w:p>
-            <w:pPr>
-              <w:widowControl w:val="0"/>
-              <w:pBdr>
-                <w:top w:val="nil"/>
-                <w:left w:val="nil"/>
-                <w:bottom w:val="nil"/>
-                <w:right w:val="nil"/>
-                <w:between w:val="nil"/>
-              </w:pBdr>
-              <w:spacing w:line="240" w:lineRule="auto"/>
-              <w:rPr>
-                <w:sz w:val="26"/>
-                <w:szCs w:val="26"/>
-              </w:rPr>
-            </w:pPr>
-            <w:r>
-              <w:rPr>
-                <w:sz w:val="26"/>
-                <w:szCs w:val="26"/>
-              </w:rPr>
-              <w:t>Lấy danh sách chi tiết phiếu xuất</w:t>
-            </w:r>
-          </w:p>
-        </w:tc>
-        <w:tc>
-          <w:tcPr>
-            <w:tcW w:w="1455" w:type="dxa"/>
-            <w:tcBorders>
-              <w:top w:val="single" w:sz="8" w:space="0" w:color="000000"/>
-              <w:left w:val="single" w:sz="8" w:space="0" w:color="000000"/>
-              <w:bottom w:val="single" w:sz="8" w:space="0" w:color="000000"/>
-              <w:right w:val="single" w:sz="8" w:space="0" w:color="000000"/>
-            </w:tcBorders>
-            <w:shd w:val="clear" w:color="auto" w:fill="auto"/>
-            <w:tcMar>
-              <w:top w:w="100" w:type="dxa"/>
-              <w:left w:w="100" w:type="dxa"/>
-              <w:bottom w:w="100" w:type="dxa"/>
-              <w:right w:w="100" w:type="dxa"/>
-            </w:tcMar>
-          </w:tcPr>
-          <w:p>
-            <w:pPr>
-              <w:widowControl w:val="0"/>
-              <w:pBdr>
-                <w:top w:val="nil"/>
-                <w:left w:val="nil"/>
-                <w:bottom w:val="nil"/>
-                <w:right w:val="nil"/>
-                <w:between w:val="nil"/>
-              </w:pBdr>
-              <w:spacing w:line="240" w:lineRule="auto"/>
-              <w:rPr>
-                <w:sz w:val="26"/>
-                <w:szCs w:val="26"/>
-              </w:rPr>
-            </w:pPr>
-            <w:r>
-              <w:rPr>
-                <w:sz w:val="26"/>
-                <w:szCs w:val="26"/>
-              </w:rPr>
-              <w:t>Mã phiếu xuất</w:t>
-            </w:r>
-          </w:p>
-        </w:tc>
-        <w:tc>
-          <w:tcPr>
-            <w:tcW w:w="1770" w:type="dxa"/>
-            <w:tcBorders>
-              <w:top w:val="single" w:sz="8" w:space="0" w:color="000000"/>
-              <w:left w:val="single" w:sz="8" w:space="0" w:color="000000"/>
-              <w:bottom w:val="single" w:sz="8" w:space="0" w:color="000000"/>
-              <w:right w:val="single" w:sz="8" w:space="0" w:color="000000"/>
-            </w:tcBorders>
-            <w:shd w:val="clear" w:color="auto" w:fill="auto"/>
-            <w:tcMar>
-              <w:top w:w="100" w:type="dxa"/>
-              <w:left w:w="100" w:type="dxa"/>
-              <w:bottom w:w="100" w:type="dxa"/>
-              <w:right w:w="100" w:type="dxa"/>
-            </w:tcMar>
-          </w:tcPr>
-          <w:p>
-            <w:pPr>
-              <w:widowControl w:val="0"/>
-              <w:pBdr>
-                <w:top w:val="nil"/>
-                <w:left w:val="nil"/>
-                <w:bottom w:val="nil"/>
-                <w:right w:val="nil"/>
-                <w:between w:val="nil"/>
-              </w:pBdr>
-              <w:spacing w:line="240" w:lineRule="auto"/>
-              <w:rPr>
-                <w:sz w:val="26"/>
-                <w:szCs w:val="26"/>
-              </w:rPr>
-            </w:pPr>
-            <w:r>
-              <w:rPr>
-                <w:sz w:val="26"/>
-                <w:szCs w:val="26"/>
-              </w:rPr>
-              <w:t>List CTPX</w:t>
-            </w:r>
-          </w:p>
-        </w:tc>
-        <w:tc>
-          <w:tcPr>
-            <w:tcW w:w="1485" w:type="dxa"/>
-            <w:tcBorders>
-              <w:top w:val="single" w:sz="8" w:space="0" w:color="000000"/>
-              <w:left w:val="single" w:sz="8" w:space="0" w:color="000000"/>
-              <w:bottom w:val="single" w:sz="8" w:space="0" w:color="000000"/>
-              <w:right w:val="single" w:sz="8" w:space="0" w:color="000000"/>
-            </w:tcBorders>
-            <w:shd w:val="clear" w:color="auto" w:fill="auto"/>
-            <w:tcMar>
-              <w:top w:w="100" w:type="dxa"/>
-              <w:left w:w="100" w:type="dxa"/>
-              <w:bottom w:w="100" w:type="dxa"/>
-              <w:right w:w="100" w:type="dxa"/>
-            </w:tcMar>
-          </w:tcPr>
-          <w:p>
-            <w:pPr>
-              <w:widowControl w:val="0"/>
-              <w:pBdr>
-                <w:top w:val="nil"/>
-                <w:left w:val="nil"/>
-                <w:bottom w:val="nil"/>
-                <w:right w:val="nil"/>
-                <w:between w:val="nil"/>
-              </w:pBdr>
-              <w:spacing w:line="240" w:lineRule="auto"/>
-              <w:rPr>
-                <w:sz w:val="26"/>
-                <w:szCs w:val="26"/>
-              </w:rPr>
-            </w:pPr>
-            <w:r>
-              <w:rPr>
-                <w:sz w:val="26"/>
-                <w:szCs w:val="26"/>
-              </w:rPr>
-              <w:t>Tìm kiếm</w:t>
-            </w:r>
-          </w:p>
-        </w:tc>
-        <w:tc>
-          <w:tcPr>
-            <w:tcW w:w="1170" w:type="dxa"/>
-            <w:tcBorders>
-              <w:top w:val="single" w:sz="8" w:space="0" w:color="000000"/>
-              <w:left w:val="single" w:sz="8" w:space="0" w:color="000000"/>
-              <w:bottom w:val="single" w:sz="8" w:space="0" w:color="000000"/>
-              <w:right w:val="single" w:sz="8" w:space="0" w:color="000000"/>
-            </w:tcBorders>
-            <w:shd w:val="clear" w:color="auto" w:fill="auto"/>
-            <w:tcMar>
-              <w:top w:w="100" w:type="dxa"/>
-              <w:left w:w="100" w:type="dxa"/>
-              <w:bottom w:w="100" w:type="dxa"/>
-              <w:right w:w="100" w:type="dxa"/>
-            </w:tcMar>
-          </w:tcPr>
-          <w:p>
-            <w:pPr>
-              <w:widowControl w:val="0"/>
-              <w:pBdr>
-                <w:top w:val="nil"/>
-                <w:left w:val="nil"/>
-                <w:bottom w:val="nil"/>
-                <w:right w:val="nil"/>
-                <w:between w:val="nil"/>
-              </w:pBdr>
-              <w:spacing w:line="240" w:lineRule="auto"/>
-              <w:rPr>
-                <w:sz w:val="26"/>
-                <w:szCs w:val="26"/>
-              </w:rPr>
-            </w:pPr>
-            <w:r>
-              <w:rPr>
-                <w:sz w:val="26"/>
-                <w:szCs w:val="26"/>
-              </w:rPr>
-              <w:t>Lấy ctpx của 1 mã phiếu xuất được chọn</w:t>
-            </w:r>
-          </w:p>
-        </w:tc>
-        <w:tc>
-          <w:tcPr>
-            <w:tcW w:w="1170" w:type="dxa"/>
-            <w:tcBorders>
-              <w:top w:val="single" w:sz="8" w:space="0" w:color="000000"/>
-              <w:left w:val="single" w:sz="8" w:space="0" w:color="000000"/>
-              <w:bottom w:val="single" w:sz="8" w:space="0" w:color="000000"/>
-              <w:right w:val="single" w:sz="8" w:space="0" w:color="000000"/>
-            </w:tcBorders>
-            <w:shd w:val="clear" w:color="auto" w:fill="auto"/>
-            <w:tcMar>
-              <w:top w:w="100" w:type="dxa"/>
-              <w:left w:w="100" w:type="dxa"/>
-              <w:bottom w:w="100" w:type="dxa"/>
-              <w:right w:w="100" w:type="dxa"/>
-            </w:tcMar>
-          </w:tcPr>
-          <w:p>
-            <w:pPr>
-              <w:widowControl w:val="0"/>
-              <w:pBdr>
-                <w:top w:val="nil"/>
-                <w:left w:val="nil"/>
-                <w:bottom w:val="nil"/>
-                <w:right w:val="nil"/>
-                <w:between w:val="nil"/>
-              </w:pBdr>
-              <w:spacing w:line="240" w:lineRule="auto"/>
-              <w:rPr>
-                <w:sz w:val="26"/>
-                <w:szCs w:val="26"/>
-              </w:rPr>
-            </w:pPr>
-          </w:p>
-        </w:tc>
-      </w:tr>
-      <w:tr>
-        <w:tc>
-          <w:tcPr>
-            <w:tcW w:w="750" w:type="dxa"/>
-            <w:tcBorders>
-              <w:top w:val="single" w:sz="8" w:space="0" w:color="000000"/>
-              <w:left w:val="single" w:sz="8" w:space="0" w:color="000000"/>
-              <w:bottom w:val="single" w:sz="8" w:space="0" w:color="000000"/>
-              <w:right w:val="single" w:sz="8" w:space="0" w:color="000000"/>
-            </w:tcBorders>
-            <w:shd w:val="clear" w:color="auto" w:fill="auto"/>
-            <w:tcMar>
-              <w:top w:w="100" w:type="dxa"/>
-              <w:left w:w="100" w:type="dxa"/>
-              <w:bottom w:w="100" w:type="dxa"/>
-              <w:right w:w="100" w:type="dxa"/>
-            </w:tcMar>
-          </w:tcPr>
-          <w:p>
-            <w:pPr>
-              <w:widowControl w:val="0"/>
-              <w:pBdr>
-                <w:top w:val="nil"/>
-                <w:left w:val="nil"/>
-                <w:bottom w:val="nil"/>
-                <w:right w:val="nil"/>
-                <w:between w:val="nil"/>
-              </w:pBdr>
-              <w:spacing w:line="240" w:lineRule="auto"/>
-              <w:rPr>
-                <w:sz w:val="26"/>
-                <w:szCs w:val="26"/>
-              </w:rPr>
-            </w:pPr>
-            <w:r>
-              <w:rPr>
-                <w:sz w:val="26"/>
-                <w:szCs w:val="26"/>
-              </w:rPr>
-              <w:t>24</w:t>
-            </w:r>
-          </w:p>
-        </w:tc>
-        <w:tc>
-          <w:tcPr>
-            <w:tcW w:w="1560" w:type="dxa"/>
-            <w:tcBorders>
-              <w:top w:val="single" w:sz="8" w:space="0" w:color="000000"/>
-              <w:left w:val="single" w:sz="8" w:space="0" w:color="000000"/>
-              <w:bottom w:val="single" w:sz="8" w:space="0" w:color="000000"/>
-              <w:right w:val="single" w:sz="8" w:space="0" w:color="000000"/>
-            </w:tcBorders>
-            <w:shd w:val="clear" w:color="auto" w:fill="auto"/>
-            <w:tcMar>
-              <w:top w:w="100" w:type="dxa"/>
-              <w:left w:w="100" w:type="dxa"/>
-              <w:bottom w:w="100" w:type="dxa"/>
-              <w:right w:w="100" w:type="dxa"/>
-            </w:tcMar>
-          </w:tcPr>
-          <w:p>
-            <w:pPr>
-              <w:widowControl w:val="0"/>
-              <w:pBdr>
-                <w:top w:val="nil"/>
-                <w:left w:val="nil"/>
-                <w:bottom w:val="nil"/>
-                <w:right w:val="nil"/>
-                <w:between w:val="nil"/>
-              </w:pBdr>
-              <w:spacing w:line="240" w:lineRule="auto"/>
-              <w:rPr>
-                <w:sz w:val="26"/>
-                <w:szCs w:val="26"/>
-              </w:rPr>
-            </w:pPr>
-            <w:r>
-              <w:rPr>
-                <w:sz w:val="26"/>
-                <w:szCs w:val="26"/>
-              </w:rPr>
-              <w:t>Xóa phiếu xuất</w:t>
-            </w:r>
-          </w:p>
-        </w:tc>
-        <w:tc>
-          <w:tcPr>
-            <w:tcW w:w="1455" w:type="dxa"/>
-            <w:tcBorders>
-              <w:top w:val="single" w:sz="8" w:space="0" w:color="000000"/>
-              <w:left w:val="single" w:sz="8" w:space="0" w:color="000000"/>
-              <w:bottom w:val="single" w:sz="8" w:space="0" w:color="000000"/>
-              <w:right w:val="single" w:sz="8" w:space="0" w:color="000000"/>
-            </w:tcBorders>
-            <w:shd w:val="clear" w:color="auto" w:fill="auto"/>
-            <w:tcMar>
-              <w:top w:w="100" w:type="dxa"/>
-              <w:left w:w="100" w:type="dxa"/>
-              <w:bottom w:w="100" w:type="dxa"/>
-              <w:right w:w="100" w:type="dxa"/>
-            </w:tcMar>
-          </w:tcPr>
-          <w:p>
-            <w:pPr>
-              <w:widowControl w:val="0"/>
-              <w:pBdr>
-                <w:top w:val="nil"/>
-                <w:left w:val="nil"/>
-                <w:bottom w:val="nil"/>
-                <w:right w:val="nil"/>
-                <w:between w:val="nil"/>
-              </w:pBdr>
-              <w:spacing w:line="240" w:lineRule="auto"/>
-              <w:rPr>
-                <w:sz w:val="26"/>
-                <w:szCs w:val="26"/>
-              </w:rPr>
-            </w:pPr>
-            <w:r>
-              <w:rPr>
-                <w:sz w:val="26"/>
-                <w:szCs w:val="26"/>
-              </w:rPr>
-              <w:t>Mã phiếu xuất</w:t>
-            </w:r>
-          </w:p>
-        </w:tc>
-        <w:tc>
-          <w:tcPr>
-            <w:tcW w:w="1770" w:type="dxa"/>
-            <w:tcBorders>
-              <w:top w:val="single" w:sz="8" w:space="0" w:color="000000"/>
-              <w:left w:val="single" w:sz="8" w:space="0" w:color="000000"/>
-              <w:bottom w:val="single" w:sz="8" w:space="0" w:color="000000"/>
-              <w:right w:val="single" w:sz="8" w:space="0" w:color="000000"/>
-            </w:tcBorders>
-            <w:shd w:val="clear" w:color="auto" w:fill="auto"/>
-            <w:tcMar>
-              <w:top w:w="100" w:type="dxa"/>
-              <w:left w:w="100" w:type="dxa"/>
-              <w:bottom w:w="100" w:type="dxa"/>
-              <w:right w:w="100" w:type="dxa"/>
-            </w:tcMar>
-          </w:tcPr>
-          <w:p>
-            <w:pPr>
-              <w:widowControl w:val="0"/>
-              <w:pBdr>
-                <w:top w:val="nil"/>
-                <w:left w:val="nil"/>
-                <w:bottom w:val="nil"/>
-                <w:right w:val="nil"/>
-                <w:between w:val="nil"/>
-              </w:pBdr>
-              <w:spacing w:line="240" w:lineRule="auto"/>
-              <w:rPr>
-                <w:sz w:val="26"/>
-                <w:szCs w:val="26"/>
-              </w:rPr>
-            </w:pPr>
-            <w:r>
-              <w:rPr>
-                <w:sz w:val="26"/>
-                <w:szCs w:val="26"/>
-              </w:rPr>
-              <w:t>Thành công (cập nhật vào CSDL) hoặc lỗi (thông báo)</w:t>
-            </w:r>
-          </w:p>
-        </w:tc>
-        <w:tc>
-          <w:tcPr>
-            <w:tcW w:w="1485" w:type="dxa"/>
-            <w:tcBorders>
-              <w:top w:val="single" w:sz="8" w:space="0" w:color="000000"/>
-              <w:left w:val="single" w:sz="8" w:space="0" w:color="000000"/>
-              <w:bottom w:val="single" w:sz="8" w:space="0" w:color="000000"/>
-              <w:right w:val="single" w:sz="8" w:space="0" w:color="000000"/>
-            </w:tcBorders>
-            <w:shd w:val="clear" w:color="auto" w:fill="auto"/>
-            <w:tcMar>
-              <w:top w:w="100" w:type="dxa"/>
-              <w:left w:w="100" w:type="dxa"/>
-              <w:bottom w:w="100" w:type="dxa"/>
-              <w:right w:w="100" w:type="dxa"/>
-            </w:tcMar>
-          </w:tcPr>
-          <w:p>
-            <w:pPr>
-              <w:widowControl w:val="0"/>
-              <w:pBdr>
-                <w:top w:val="nil"/>
-                <w:left w:val="nil"/>
-                <w:bottom w:val="nil"/>
-                <w:right w:val="nil"/>
-                <w:between w:val="nil"/>
-              </w:pBdr>
-              <w:spacing w:line="240" w:lineRule="auto"/>
-              <w:rPr>
-                <w:sz w:val="26"/>
-                <w:szCs w:val="26"/>
-              </w:rPr>
-            </w:pPr>
-          </w:p>
-        </w:tc>
-        <w:tc>
-          <w:tcPr>
-            <w:tcW w:w="1170" w:type="dxa"/>
-            <w:tcBorders>
-              <w:top w:val="single" w:sz="8" w:space="0" w:color="000000"/>
-              <w:left w:val="single" w:sz="8" w:space="0" w:color="000000"/>
-              <w:bottom w:val="single" w:sz="8" w:space="0" w:color="000000"/>
-              <w:right w:val="single" w:sz="8" w:space="0" w:color="000000"/>
-            </w:tcBorders>
-            <w:shd w:val="clear" w:color="auto" w:fill="auto"/>
-            <w:tcMar>
-              <w:top w:w="100" w:type="dxa"/>
-              <w:left w:w="100" w:type="dxa"/>
-              <w:bottom w:w="100" w:type="dxa"/>
-              <w:right w:w="100" w:type="dxa"/>
-            </w:tcMar>
-          </w:tcPr>
-          <w:p>
-            <w:pPr>
-              <w:widowControl w:val="0"/>
-              <w:pBdr>
-                <w:top w:val="nil"/>
-                <w:left w:val="nil"/>
-                <w:bottom w:val="nil"/>
-                <w:right w:val="nil"/>
-                <w:between w:val="nil"/>
-              </w:pBdr>
-              <w:spacing w:line="240" w:lineRule="auto"/>
-              <w:rPr>
-                <w:sz w:val="26"/>
-                <w:szCs w:val="26"/>
-              </w:rPr>
-            </w:pPr>
-            <w:r>
-              <w:rPr>
-                <w:sz w:val="26"/>
-                <w:szCs w:val="26"/>
-              </w:rPr>
-              <w:t>Xóa 1 phiếu xuất cùng thông tin chi tiết của nó</w:t>
-            </w:r>
-          </w:p>
-        </w:tc>
-        <w:tc>
-          <w:tcPr>
-            <w:tcW w:w="1170" w:type="dxa"/>
-            <w:tcBorders>
-              <w:top w:val="single" w:sz="8" w:space="0" w:color="000000"/>
-              <w:left w:val="single" w:sz="8" w:space="0" w:color="000000"/>
-              <w:bottom w:val="single" w:sz="8" w:space="0" w:color="000000"/>
-              <w:right w:val="single" w:sz="8" w:space="0" w:color="000000"/>
-            </w:tcBorders>
-            <w:shd w:val="clear" w:color="auto" w:fill="auto"/>
-            <w:tcMar>
-              <w:top w:w="100" w:type="dxa"/>
-              <w:left w:w="100" w:type="dxa"/>
-              <w:bottom w:w="100" w:type="dxa"/>
-              <w:right w:w="100" w:type="dxa"/>
-            </w:tcMar>
-          </w:tcPr>
-          <w:p>
-            <w:pPr>
-              <w:widowControl w:val="0"/>
-              <w:pBdr>
-                <w:top w:val="nil"/>
-                <w:left w:val="nil"/>
-                <w:bottom w:val="nil"/>
-                <w:right w:val="nil"/>
-                <w:between w:val="nil"/>
-              </w:pBdr>
-              <w:spacing w:line="240" w:lineRule="auto"/>
-              <w:rPr>
-                <w:sz w:val="26"/>
-                <w:szCs w:val="26"/>
-              </w:rPr>
-            </w:pPr>
-          </w:p>
-        </w:tc>
-      </w:tr>
-      <w:tr>
-        <w:tc>
-          <w:tcPr>
-            <w:tcW w:w="750" w:type="dxa"/>
-            <w:tcBorders>
-              <w:top w:val="single" w:sz="8" w:space="0" w:color="000000"/>
-              <w:left w:val="single" w:sz="8" w:space="0" w:color="000000"/>
-              <w:bottom w:val="single" w:sz="8" w:space="0" w:color="000000"/>
-              <w:right w:val="single" w:sz="8" w:space="0" w:color="000000"/>
-            </w:tcBorders>
-            <w:shd w:val="clear" w:color="auto" w:fill="auto"/>
-            <w:tcMar>
-              <w:top w:w="100" w:type="dxa"/>
-              <w:left w:w="100" w:type="dxa"/>
-              <w:bottom w:w="100" w:type="dxa"/>
-              <w:right w:w="100" w:type="dxa"/>
-            </w:tcMar>
-          </w:tcPr>
-          <w:p>
-            <w:pPr>
-              <w:widowControl w:val="0"/>
-              <w:pBdr>
-                <w:top w:val="nil"/>
-                <w:left w:val="nil"/>
-                <w:bottom w:val="nil"/>
-                <w:right w:val="nil"/>
-                <w:between w:val="nil"/>
-              </w:pBdr>
-              <w:spacing w:line="240" w:lineRule="auto"/>
-              <w:rPr>
-                <w:sz w:val="26"/>
-                <w:szCs w:val="26"/>
-              </w:rPr>
-            </w:pPr>
-            <w:r>
-              <w:rPr>
-                <w:sz w:val="26"/>
-                <w:szCs w:val="26"/>
-              </w:rPr>
-              <w:t>35</w:t>
-            </w:r>
-          </w:p>
-        </w:tc>
-        <w:tc>
-          <w:tcPr>
-            <w:tcW w:w="1560" w:type="dxa"/>
-            <w:tcBorders>
-              <w:top w:val="single" w:sz="8" w:space="0" w:color="000000"/>
-              <w:left w:val="single" w:sz="8" w:space="0" w:color="000000"/>
-              <w:bottom w:val="single" w:sz="8" w:space="0" w:color="000000"/>
-              <w:right w:val="single" w:sz="8" w:space="0" w:color="000000"/>
-            </w:tcBorders>
-            <w:shd w:val="clear" w:color="auto" w:fill="auto"/>
-            <w:tcMar>
-              <w:top w:w="100" w:type="dxa"/>
-              <w:left w:w="100" w:type="dxa"/>
-              <w:bottom w:w="100" w:type="dxa"/>
-              <w:right w:w="100" w:type="dxa"/>
-            </w:tcMar>
-          </w:tcPr>
-          <w:p>
-            <w:pPr>
-              <w:widowControl w:val="0"/>
-              <w:pBdr>
-                <w:top w:val="nil"/>
-                <w:left w:val="nil"/>
-                <w:bottom w:val="nil"/>
-                <w:right w:val="nil"/>
-                <w:between w:val="nil"/>
-              </w:pBdr>
-              <w:spacing w:line="240" w:lineRule="auto"/>
-              <w:rPr>
-                <w:sz w:val="26"/>
-                <w:szCs w:val="26"/>
-              </w:rPr>
-            </w:pPr>
-            <w:r>
-              <w:rPr>
-                <w:sz w:val="26"/>
-                <w:szCs w:val="26"/>
-              </w:rPr>
-              <w:t xml:space="preserve">Lập phiếu </w:t>
-            </w:r>
-            <w:r>
-              <w:rPr>
-                <w:sz w:val="26"/>
-                <w:szCs w:val="26"/>
-              </w:rPr>
-              <w:lastRenderedPageBreak/>
-              <w:t>xuất</w:t>
-            </w:r>
-          </w:p>
-        </w:tc>
-        <w:tc>
-          <w:tcPr>
-            <w:tcW w:w="1455" w:type="dxa"/>
-            <w:tcBorders>
-              <w:top w:val="single" w:sz="8" w:space="0" w:color="000000"/>
-              <w:left w:val="single" w:sz="8" w:space="0" w:color="000000"/>
-              <w:bottom w:val="single" w:sz="8" w:space="0" w:color="000000"/>
-              <w:right w:val="single" w:sz="8" w:space="0" w:color="000000"/>
-            </w:tcBorders>
-            <w:shd w:val="clear" w:color="auto" w:fill="auto"/>
-            <w:tcMar>
-              <w:top w:w="100" w:type="dxa"/>
-              <w:left w:w="100" w:type="dxa"/>
-              <w:bottom w:w="100" w:type="dxa"/>
-              <w:right w:w="100" w:type="dxa"/>
-            </w:tcMar>
-          </w:tcPr>
-          <w:p>
-            <w:pPr>
-              <w:widowControl w:val="0"/>
-              <w:pBdr>
-                <w:top w:val="nil"/>
-                <w:left w:val="nil"/>
-                <w:bottom w:val="nil"/>
-                <w:right w:val="nil"/>
-                <w:between w:val="nil"/>
-              </w:pBdr>
-              <w:spacing w:line="240" w:lineRule="auto"/>
-              <w:rPr>
-                <w:sz w:val="26"/>
-                <w:szCs w:val="26"/>
-              </w:rPr>
-            </w:pPr>
-            <w:r>
-              <w:rPr>
-                <w:sz w:val="26"/>
-                <w:szCs w:val="26"/>
-              </w:rPr>
-              <w:lastRenderedPageBreak/>
-              <w:t xml:space="preserve">Mã nhân </w:t>
-            </w:r>
-            <w:r>
-              <w:rPr>
-                <w:sz w:val="26"/>
-                <w:szCs w:val="26"/>
-              </w:rPr>
-              <w:lastRenderedPageBreak/>
-              <w:t xml:space="preserve">viên, mã nhà cung </w:t>
-            </w:r>
-            <w:proofErr w:type="gramStart"/>
-            <w:r>
-              <w:rPr>
-                <w:sz w:val="26"/>
-                <w:szCs w:val="26"/>
-              </w:rPr>
-              <w:t>cấp,list</w:t>
-            </w:r>
-            <w:proofErr w:type="gramEnd"/>
-            <w:r>
-              <w:rPr>
-                <w:sz w:val="26"/>
-                <w:szCs w:val="26"/>
-              </w:rPr>
-              <w:t>&lt;ctpx&gt;</w:t>
-            </w:r>
-          </w:p>
-        </w:tc>
-        <w:tc>
-          <w:tcPr>
-            <w:tcW w:w="1770" w:type="dxa"/>
-            <w:tcBorders>
-              <w:top w:val="single" w:sz="8" w:space="0" w:color="000000"/>
-              <w:left w:val="single" w:sz="8" w:space="0" w:color="000000"/>
-              <w:bottom w:val="single" w:sz="8" w:space="0" w:color="000000"/>
-              <w:right w:val="single" w:sz="8" w:space="0" w:color="000000"/>
-            </w:tcBorders>
-            <w:shd w:val="clear" w:color="auto" w:fill="auto"/>
-            <w:tcMar>
-              <w:top w:w="100" w:type="dxa"/>
-              <w:left w:w="100" w:type="dxa"/>
-              <w:bottom w:w="100" w:type="dxa"/>
-              <w:right w:w="100" w:type="dxa"/>
-            </w:tcMar>
-          </w:tcPr>
-          <w:p>
-            <w:pPr>
-              <w:widowControl w:val="0"/>
-              <w:pBdr>
-                <w:top w:val="nil"/>
-                <w:left w:val="nil"/>
-                <w:bottom w:val="nil"/>
-                <w:right w:val="nil"/>
-                <w:between w:val="nil"/>
-              </w:pBdr>
-              <w:spacing w:line="240" w:lineRule="auto"/>
-              <w:rPr>
-                <w:sz w:val="26"/>
-                <w:szCs w:val="26"/>
-              </w:rPr>
-            </w:pPr>
-            <w:r>
-              <w:rPr>
-                <w:sz w:val="26"/>
-                <w:szCs w:val="26"/>
-              </w:rPr>
-              <w:lastRenderedPageBreak/>
-              <w:t xml:space="preserve">Thành công </w:t>
-            </w:r>
-            <w:r>
-              <w:rPr>
-                <w:sz w:val="26"/>
-                <w:szCs w:val="26"/>
-              </w:rPr>
-              <w:lastRenderedPageBreak/>
-              <w:t>(cập nhật vào CSDL) hoặc lỗi (thông báo)</w:t>
-            </w:r>
-          </w:p>
-        </w:tc>
-        <w:tc>
-          <w:tcPr>
-            <w:tcW w:w="1485" w:type="dxa"/>
-            <w:tcBorders>
-              <w:top w:val="single" w:sz="8" w:space="0" w:color="000000"/>
-              <w:left w:val="single" w:sz="8" w:space="0" w:color="000000"/>
-              <w:bottom w:val="single" w:sz="8" w:space="0" w:color="000000"/>
-              <w:right w:val="single" w:sz="8" w:space="0" w:color="000000"/>
-            </w:tcBorders>
-            <w:shd w:val="clear" w:color="auto" w:fill="auto"/>
-            <w:tcMar>
-              <w:top w:w="100" w:type="dxa"/>
-              <w:left w:w="100" w:type="dxa"/>
-              <w:bottom w:w="100" w:type="dxa"/>
-              <w:right w:w="100" w:type="dxa"/>
-            </w:tcMar>
-          </w:tcPr>
-          <w:p>
-            <w:pPr>
-              <w:widowControl w:val="0"/>
-              <w:pBdr>
-                <w:top w:val="nil"/>
-                <w:left w:val="nil"/>
-                <w:bottom w:val="nil"/>
-                <w:right w:val="nil"/>
-                <w:between w:val="nil"/>
-              </w:pBdr>
-              <w:spacing w:line="240" w:lineRule="auto"/>
-              <w:rPr>
-                <w:sz w:val="26"/>
-                <w:szCs w:val="26"/>
-              </w:rPr>
-            </w:pPr>
-          </w:p>
-        </w:tc>
-        <w:tc>
-          <w:tcPr>
-            <w:tcW w:w="1170" w:type="dxa"/>
-            <w:tcBorders>
-              <w:top w:val="single" w:sz="8" w:space="0" w:color="000000"/>
-              <w:left w:val="single" w:sz="8" w:space="0" w:color="000000"/>
-              <w:bottom w:val="single" w:sz="8" w:space="0" w:color="000000"/>
-              <w:right w:val="single" w:sz="8" w:space="0" w:color="000000"/>
-            </w:tcBorders>
-            <w:shd w:val="clear" w:color="auto" w:fill="auto"/>
-            <w:tcMar>
-              <w:top w:w="100" w:type="dxa"/>
-              <w:left w:w="100" w:type="dxa"/>
-              <w:bottom w:w="100" w:type="dxa"/>
-              <w:right w:w="100" w:type="dxa"/>
-            </w:tcMar>
-          </w:tcPr>
-          <w:p>
-            <w:pPr>
-              <w:widowControl w:val="0"/>
-              <w:pBdr>
-                <w:top w:val="nil"/>
-                <w:left w:val="nil"/>
-                <w:bottom w:val="nil"/>
-                <w:right w:val="nil"/>
-                <w:between w:val="nil"/>
-              </w:pBdr>
-              <w:spacing w:line="240" w:lineRule="auto"/>
-              <w:rPr>
-                <w:sz w:val="26"/>
-                <w:szCs w:val="26"/>
-              </w:rPr>
-            </w:pPr>
-            <w:r>
-              <w:rPr>
-                <w:sz w:val="26"/>
-                <w:szCs w:val="26"/>
-              </w:rPr>
-              <w:t xml:space="preserve">Lập </w:t>
-            </w:r>
-            <w:r>
-              <w:rPr>
-                <w:sz w:val="26"/>
-                <w:szCs w:val="26"/>
-              </w:rPr>
-              <w:lastRenderedPageBreak/>
-              <w:t>phiếu xuất mới</w:t>
-            </w:r>
-          </w:p>
-        </w:tc>
-        <w:tc>
-          <w:tcPr>
-            <w:tcW w:w="1170" w:type="dxa"/>
-            <w:tcBorders>
-              <w:top w:val="single" w:sz="8" w:space="0" w:color="000000"/>
-              <w:left w:val="single" w:sz="8" w:space="0" w:color="000000"/>
-              <w:bottom w:val="single" w:sz="8" w:space="0" w:color="000000"/>
-              <w:right w:val="single" w:sz="8" w:space="0" w:color="000000"/>
-            </w:tcBorders>
-            <w:shd w:val="clear" w:color="auto" w:fill="auto"/>
-            <w:tcMar>
-              <w:top w:w="100" w:type="dxa"/>
-              <w:left w:w="100" w:type="dxa"/>
-              <w:bottom w:w="100" w:type="dxa"/>
-              <w:right w:w="100" w:type="dxa"/>
-            </w:tcMar>
-          </w:tcPr>
-          <w:p>
-            <w:pPr>
-              <w:widowControl w:val="0"/>
-              <w:pBdr>
-                <w:top w:val="nil"/>
-                <w:left w:val="nil"/>
-                <w:bottom w:val="nil"/>
-                <w:right w:val="nil"/>
-                <w:between w:val="nil"/>
-              </w:pBdr>
-              <w:spacing w:line="240" w:lineRule="auto"/>
-              <w:rPr>
-                <w:sz w:val="26"/>
-                <w:szCs w:val="26"/>
-              </w:rPr>
-            </w:pPr>
-          </w:p>
-        </w:tc>
-      </w:tr>
-    </w:tbl>
     <w:p/>
     <w:p/>
     <w:p/>
@@ -8731,7 +8358,7 @@
                 <w:sz w:val="26"/>
                 <w:szCs w:val="26"/>
               </w:rPr>
-              <w:t>4</w:t>
+              <w:t>1</w:t>
             </w:r>
           </w:p>
         </w:tc>
@@ -9013,7 +8640,7 @@
                 <w:sz w:val="26"/>
                 <w:szCs w:val="26"/>
               </w:rPr>
-              <w:t>16</w:t>
+              <w:t>2</w:t>
             </w:r>
           </w:p>
         </w:tc>
@@ -9295,7 +8922,7 @@
                 <w:sz w:val="26"/>
                 <w:szCs w:val="26"/>
               </w:rPr>
-              <w:t>25</w:t>
+              <w:t>3</w:t>
             </w:r>
           </w:p>
         </w:tc>
@@ -9577,7 +9204,7 @@
                 <w:sz w:val="26"/>
                 <w:szCs w:val="26"/>
               </w:rPr>
-              <w:t>31</w:t>
+              <w:t>4</w:t>
             </w:r>
           </w:p>
         </w:tc>
@@ -9703,15 +9330,7 @@
                 <w:sz w:val="26"/>
                 <w:szCs w:val="26"/>
               </w:rPr>
-              <w:t xml:space="preserve">Thành công (cập nhật vào CSDL) hoặc lỗi </w:t>
-            </w:r>
-            <w:r>
-              <w:rPr>
-                <w:sz w:val="26"/>
-                <w:szCs w:val="26"/>
-              </w:rPr>
-              <w:lastRenderedPageBreak/>
-              <w:t>(thông báo)</w:t>
+              <w:t>Thành công (cập nhật vào CSDL) hoặc lỗi (thông báo)</w:t>
             </w:r>
           </w:p>
         </w:tc>
@@ -9788,15 +9407,7 @@
                 <w:sz w:val="26"/>
                 <w:szCs w:val="26"/>
               </w:rPr>
-              <w:t xml:space="preserve">Thêm khách hàng </w:t>
-            </w:r>
-            <w:r>
-              <w:rPr>
-                <w:sz w:val="26"/>
-                <w:szCs w:val="26"/>
-              </w:rPr>
-              <w:lastRenderedPageBreak/>
-              <w:t>mới</w:t>
+              <w:t>Thêm khách hàng mới</w:t>
             </w:r>
           </w:p>
         </w:tc>
@@ -9875,7 +9486,7 @@
                 <w:sz w:val="26"/>
                 <w:szCs w:val="26"/>
               </w:rPr>
-              <w:t>41</w:t>
+              <w:t>5</w:t>
             </w:r>
           </w:p>
         </w:tc>
@@ -10459,7 +10070,7 @@
                 <w:sz w:val="26"/>
                 <w:szCs w:val="26"/>
               </w:rPr>
-              <w:t>3</w:t>
+              <w:t>1</w:t>
             </w:r>
           </w:p>
         </w:tc>
@@ -10662,23 +10273,7 @@
                 <w:sz w:val="26"/>
                 <w:szCs w:val="26"/>
               </w:rPr>
-              <w:t xml:space="preserve">Lấy </w:t>
-            </w:r>
-            <w:proofErr w:type="gramStart"/>
-            <w:r>
-              <w:rPr>
-                <w:sz w:val="26"/>
-                <w:szCs w:val="26"/>
-              </w:rPr>
-              <w:t>DSNCC  xong</w:t>
-            </w:r>
-            <w:proofErr w:type="gramEnd"/>
-            <w:r>
-              <w:rPr>
-                <w:sz w:val="26"/>
-                <w:szCs w:val="26"/>
-              </w:rPr>
-              <w:t xml:space="preserve"> hiển thị vào table</w:t>
+              <w:t>Lấy DSNCC  xong hiển thị vào table</w:t>
             </w:r>
           </w:p>
         </w:tc>
@@ -10757,7 +10352,7 @@
                 <w:sz w:val="26"/>
                 <w:szCs w:val="26"/>
               </w:rPr>
-              <w:t>15</w:t>
+              <w:t>2</w:t>
             </w:r>
           </w:p>
         </w:tc>
@@ -11039,7 +10634,7 @@
                 <w:sz w:val="26"/>
                 <w:szCs w:val="26"/>
               </w:rPr>
-              <w:t>20</w:t>
+              <w:t>3</w:t>
             </w:r>
           </w:p>
         </w:tc>
@@ -11321,7 +10916,7 @@
                 <w:sz w:val="26"/>
                 <w:szCs w:val="26"/>
               </w:rPr>
-              <w:t>30</w:t>
+              <w:t>4</w:t>
             </w:r>
           </w:p>
         </w:tc>
@@ -11447,15 +11042,7 @@
                 <w:sz w:val="26"/>
                 <w:szCs w:val="26"/>
               </w:rPr>
-              <w:t xml:space="preserve">Thành công (cập nhật vào CSDL) hoặc lỗi </w:t>
-            </w:r>
-            <w:r>
-              <w:rPr>
-                <w:sz w:val="26"/>
-                <w:szCs w:val="26"/>
-              </w:rPr>
-              <w:lastRenderedPageBreak/>
-              <w:t>(thông báo)</w:t>
+              <w:t>Thành công (cập nhật vào CSDL) hoặc lỗi (thông báo)</w:t>
             </w:r>
           </w:p>
         </w:tc>
@@ -11906,7 +11493,7 @@
                 <w:sz w:val="26"/>
                 <w:szCs w:val="26"/>
               </w:rPr>
-              <w:t>5</w:t>
+              <w:t>1</w:t>
             </w:r>
           </w:p>
         </w:tc>
@@ -12109,7 +11696,15 @@
                 <w:sz w:val="26"/>
                 <w:szCs w:val="26"/>
               </w:rPr>
-              <w:t>Lấy DSNV xong hiển thị vào table</w:t>
+              <w:t xml:space="preserve">Lấy DSNV xong </w:t>
+            </w:r>
+            <w:r>
+              <w:rPr>
+                <w:sz w:val="26"/>
+                <w:szCs w:val="26"/>
+              </w:rPr>
+              <w:lastRenderedPageBreak/>
+              <w:t>hiển thị vào table</w:t>
             </w:r>
           </w:p>
         </w:tc>
@@ -12188,7 +11783,7 @@
                 <w:sz w:val="26"/>
                 <w:szCs w:val="26"/>
               </w:rPr>
-              <w:t>17</w:t>
+              <w:t>2</w:t>
             </w:r>
           </w:p>
         </w:tc>
@@ -12470,7 +12065,7 @@
                 <w:sz w:val="26"/>
                 <w:szCs w:val="26"/>
               </w:rPr>
-              <w:t>21</w:t>
+              <w:t>3</w:t>
             </w:r>
           </w:p>
         </w:tc>
@@ -12752,7 +12347,7 @@
                 <w:sz w:val="26"/>
                 <w:szCs w:val="26"/>
               </w:rPr>
-              <w:t>32</w:t>
+              <w:t>4</w:t>
             </w:r>
           </w:p>
         </w:tc>
@@ -13332,7 +12927,7 @@
                 <w:sz w:val="26"/>
                 <w:szCs w:val="26"/>
               </w:rPr>
-              <w:t>36</w:t>
+              <w:t>1</w:t>
             </w:r>
           </w:p>
         </w:tc>
@@ -13374,7 +12969,15 @@
                 <w:sz w:val="26"/>
                 <w:szCs w:val="26"/>
               </w:rPr>
-              <w:t>Thống kê doanh thu hóa đơn theo ngày</w:t>
+              <w:t xml:space="preserve">Thống kê doanh thu hóa đơn </w:t>
+            </w:r>
+            <w:r>
+              <w:rPr>
+                <w:sz w:val="26"/>
+                <w:szCs w:val="26"/>
+              </w:rPr>
+              <w:lastRenderedPageBreak/>
+              <w:t>theo ngày</w:t>
             </w:r>
           </w:p>
         </w:tc>
@@ -13416,6 +13019,7 @@
                 <w:sz w:val="26"/>
                 <w:szCs w:val="26"/>
               </w:rPr>
+              <w:lastRenderedPageBreak/>
               <w:t>Ngày bắt đầu, ngày kết thúc</w:t>
             </w:r>
           </w:p>
@@ -13614,7 +13218,7 @@
                 <w:sz w:val="26"/>
                 <w:szCs w:val="26"/>
               </w:rPr>
-              <w:t>37</w:t>
+              <w:t>2</w:t>
             </w:r>
           </w:p>
         </w:tc>
@@ -13896,7 +13500,7 @@
                 <w:sz w:val="26"/>
                 <w:szCs w:val="26"/>
               </w:rPr>
-              <w:t>38</w:t>
+              <w:t>3</w:t>
             </w:r>
           </w:p>
         </w:tc>
@@ -14178,7 +13782,7 @@
                 <w:sz w:val="26"/>
                 <w:szCs w:val="26"/>
               </w:rPr>
-              <w:t>39</w:t>
+              <w:t>4</w:t>
             </w:r>
           </w:p>
         </w:tc>
@@ -14460,7 +14064,7 @@
                 <w:sz w:val="26"/>
                 <w:szCs w:val="26"/>
               </w:rPr>
-              <w:t>40</w:t>
+              <w:t>5</w:t>
             </w:r>
           </w:p>
         </w:tc>
@@ -14719,7 +14323,6 @@
           <w:sz w:val="48"/>
           <w:szCs w:val="48"/>
         </w:rPr>
-        <w:lastRenderedPageBreak/>
         <w:t>Quản lý tài khoản</w:t>
       </w:r>
     </w:p>
@@ -15039,7 +14642,7 @@
                 <w:sz w:val="26"/>
                 <w:szCs w:val="26"/>
               </w:rPr>
-              <w:t>10</w:t>
+              <w:t>1</w:t>
             </w:r>
           </w:p>
         </w:tc>
@@ -15242,7 +14845,15 @@
                 <w:sz w:val="26"/>
                 <w:szCs w:val="26"/>
               </w:rPr>
-              <w:t>Lấy DSTK xong hiển thị vào table</w:t>
+              <w:t xml:space="preserve">Lấy DSTK xong hiển thị vào </w:t>
+            </w:r>
+            <w:r>
+              <w:rPr>
+                <w:sz w:val="26"/>
+                <w:szCs w:val="26"/>
+              </w:rPr>
+              <w:lastRenderedPageBreak/>
+              <w:t>table</w:t>
             </w:r>
           </w:p>
         </w:tc>
@@ -15321,7 +14932,7 @@
                 <w:sz w:val="26"/>
                 <w:szCs w:val="26"/>
               </w:rPr>
-              <w:t>33</w:t>
+              <w:t>2</w:t>
             </w:r>
           </w:p>
         </w:tc>
@@ -15624,7 +15235,7 @@
                 <w:sz w:val="26"/>
                 <w:szCs w:val="26"/>
               </w:rPr>
-              <w:t>45</w:t>
+              <w:t>3</w:t>
             </w:r>
           </w:p>
         </w:tc>
@@ -15934,7 +15545,7 @@
                 <w:sz w:val="26"/>
                 <w:szCs w:val="26"/>
               </w:rPr>
-              <w:t>46</w:t>
+              <w:t>4</w:t>
             </w:r>
           </w:p>
         </w:tc>
@@ -16540,7 +16151,7 @@
                 <w:sz w:val="26"/>
                 <w:szCs w:val="26"/>
               </w:rPr>
-              <w:t>42</w:t>
+              <w:t>1</w:t>
             </w:r>
           </w:p>
         </w:tc>
@@ -16666,7 +16277,317 @@
                 <w:sz w:val="26"/>
                 <w:szCs w:val="26"/>
               </w:rPr>
-              <w:t xml:space="preserve">Đăng nhập thành công </w:t>
+              <w:t>Đăng nhập thành công hoặc thất bại</w:t>
+            </w:r>
+          </w:p>
+        </w:tc>
+        <w:tc>
+          <w:tcPr>
+            <w:tcW w:w="1485" w:type="dxa"/>
+            <w:tcBorders>
+              <w:top w:val="single" w:sz="8" w:space="0" w:color="000000"/>
+              <w:left w:val="single" w:sz="8" w:space="0" w:color="000000"/>
+              <w:bottom w:val="single" w:sz="8" w:space="0" w:color="000000"/>
+              <w:right w:val="single" w:sz="8" w:space="0" w:color="000000"/>
+            </w:tcBorders>
+            <w:shd w:val="clear" w:color="auto" w:fill="auto"/>
+            <w:tcMar>
+              <w:top w:w="100" w:type="dxa"/>
+              <w:left w:w="100" w:type="dxa"/>
+              <w:bottom w:w="100" w:type="dxa"/>
+              <w:right w:w="100" w:type="dxa"/>
+            </w:tcMar>
+          </w:tcPr>
+          <w:p>
+            <w:pPr>
+              <w:widowControl w:val="0"/>
+              <w:pBdr>
+                <w:top w:val="nil"/>
+                <w:left w:val="nil"/>
+                <w:bottom w:val="nil"/>
+                <w:right w:val="nil"/>
+                <w:between w:val="nil"/>
+              </w:pBdr>
+              <w:spacing w:line="240" w:lineRule="auto"/>
+              <w:rPr>
+                <w:sz w:val="26"/>
+                <w:szCs w:val="26"/>
+              </w:rPr>
+            </w:pPr>
+            <w:r>
+              <w:rPr>
+                <w:sz w:val="26"/>
+                <w:szCs w:val="26"/>
+              </w:rPr>
+              <w:t>So sánh</w:t>
+            </w:r>
+          </w:p>
+        </w:tc>
+        <w:tc>
+          <w:tcPr>
+            <w:tcW w:w="1170" w:type="dxa"/>
+            <w:tcBorders>
+              <w:top w:val="single" w:sz="8" w:space="0" w:color="000000"/>
+              <w:left w:val="single" w:sz="8" w:space="0" w:color="000000"/>
+              <w:bottom w:val="single" w:sz="8" w:space="0" w:color="000000"/>
+              <w:right w:val="single" w:sz="8" w:space="0" w:color="000000"/>
+            </w:tcBorders>
+            <w:shd w:val="clear" w:color="auto" w:fill="auto"/>
+            <w:tcMar>
+              <w:top w:w="100" w:type="dxa"/>
+              <w:left w:w="100" w:type="dxa"/>
+              <w:bottom w:w="100" w:type="dxa"/>
+              <w:right w:w="100" w:type="dxa"/>
+            </w:tcMar>
+          </w:tcPr>
+          <w:p>
+            <w:pPr>
+              <w:widowControl w:val="0"/>
+              <w:pBdr>
+                <w:top w:val="nil"/>
+                <w:left w:val="nil"/>
+                <w:bottom w:val="nil"/>
+                <w:right w:val="nil"/>
+                <w:between w:val="nil"/>
+              </w:pBdr>
+              <w:spacing w:line="240" w:lineRule="auto"/>
+              <w:rPr>
+                <w:sz w:val="26"/>
+                <w:szCs w:val="26"/>
+              </w:rPr>
+            </w:pPr>
+            <w:r>
+              <w:rPr>
+                <w:sz w:val="26"/>
+                <w:szCs w:val="26"/>
+              </w:rPr>
+              <w:t>Kiểm tra hợp lệ tài khoản và mật khẩu</w:t>
+            </w:r>
+          </w:p>
+        </w:tc>
+        <w:tc>
+          <w:tcPr>
+            <w:tcW w:w="1170" w:type="dxa"/>
+            <w:tcBorders>
+              <w:top w:val="single" w:sz="8" w:space="0" w:color="000000"/>
+              <w:left w:val="single" w:sz="8" w:space="0" w:color="000000"/>
+              <w:bottom w:val="single" w:sz="8" w:space="0" w:color="000000"/>
+              <w:right w:val="single" w:sz="8" w:space="0" w:color="000000"/>
+            </w:tcBorders>
+            <w:shd w:val="clear" w:color="auto" w:fill="auto"/>
+            <w:tcMar>
+              <w:top w:w="100" w:type="dxa"/>
+              <w:left w:w="100" w:type="dxa"/>
+              <w:bottom w:w="100" w:type="dxa"/>
+              <w:right w:w="100" w:type="dxa"/>
+            </w:tcMar>
+          </w:tcPr>
+          <w:p>
+            <w:pPr>
+              <w:widowControl w:val="0"/>
+              <w:pBdr>
+                <w:top w:val="nil"/>
+                <w:left w:val="nil"/>
+                <w:bottom w:val="nil"/>
+                <w:right w:val="nil"/>
+                <w:between w:val="nil"/>
+              </w:pBdr>
+              <w:spacing w:line="240" w:lineRule="auto"/>
+              <w:rPr>
+                <w:sz w:val="26"/>
+                <w:szCs w:val="26"/>
+              </w:rPr>
+            </w:pPr>
+          </w:p>
+        </w:tc>
+      </w:tr>
+      <w:tr>
+        <w:tc>
+          <w:tcPr>
+            <w:tcW w:w="750" w:type="dxa"/>
+            <w:tcBorders>
+              <w:top w:val="single" w:sz="8" w:space="0" w:color="000000"/>
+              <w:left w:val="single" w:sz="8" w:space="0" w:color="000000"/>
+              <w:bottom w:val="single" w:sz="8" w:space="0" w:color="000000"/>
+              <w:right w:val="single" w:sz="8" w:space="0" w:color="000000"/>
+            </w:tcBorders>
+            <w:shd w:val="clear" w:color="auto" w:fill="auto"/>
+            <w:tcMar>
+              <w:top w:w="100" w:type="dxa"/>
+              <w:left w:w="100" w:type="dxa"/>
+              <w:bottom w:w="100" w:type="dxa"/>
+              <w:right w:w="100" w:type="dxa"/>
+            </w:tcMar>
+          </w:tcPr>
+          <w:p>
+            <w:pPr>
+              <w:widowControl w:val="0"/>
+              <w:pBdr>
+                <w:top w:val="nil"/>
+                <w:left w:val="nil"/>
+                <w:bottom w:val="nil"/>
+                <w:right w:val="nil"/>
+                <w:between w:val="nil"/>
+              </w:pBdr>
+              <w:spacing w:line="240" w:lineRule="auto"/>
+              <w:rPr>
+                <w:sz w:val="26"/>
+                <w:szCs w:val="26"/>
+              </w:rPr>
+            </w:pPr>
+            <w:r>
+              <w:rPr>
+                <w:sz w:val="26"/>
+                <w:szCs w:val="26"/>
+              </w:rPr>
+              <w:t>2</w:t>
+            </w:r>
+          </w:p>
+        </w:tc>
+        <w:tc>
+          <w:tcPr>
+            <w:tcW w:w="1560" w:type="dxa"/>
+            <w:tcBorders>
+              <w:top w:val="single" w:sz="8" w:space="0" w:color="000000"/>
+              <w:left w:val="single" w:sz="8" w:space="0" w:color="000000"/>
+              <w:bottom w:val="single" w:sz="8" w:space="0" w:color="000000"/>
+              <w:right w:val="single" w:sz="8" w:space="0" w:color="000000"/>
+            </w:tcBorders>
+            <w:shd w:val="clear" w:color="auto" w:fill="auto"/>
+            <w:tcMar>
+              <w:top w:w="100" w:type="dxa"/>
+              <w:left w:w="100" w:type="dxa"/>
+              <w:bottom w:w="100" w:type="dxa"/>
+              <w:right w:w="100" w:type="dxa"/>
+            </w:tcMar>
+          </w:tcPr>
+          <w:p>
+            <w:pPr>
+              <w:widowControl w:val="0"/>
+              <w:pBdr>
+                <w:top w:val="nil"/>
+                <w:left w:val="nil"/>
+                <w:bottom w:val="nil"/>
+                <w:right w:val="nil"/>
+                <w:between w:val="nil"/>
+              </w:pBdr>
+              <w:spacing w:line="240" w:lineRule="auto"/>
+              <w:rPr>
+                <w:sz w:val="26"/>
+                <w:szCs w:val="26"/>
+              </w:rPr>
+            </w:pPr>
+            <w:r>
+              <w:rPr>
+                <w:sz w:val="26"/>
+                <w:szCs w:val="26"/>
+              </w:rPr>
+              <w:t>Đổi mật khẩu</w:t>
+            </w:r>
+          </w:p>
+        </w:tc>
+        <w:tc>
+          <w:tcPr>
+            <w:tcW w:w="1455" w:type="dxa"/>
+            <w:tcBorders>
+              <w:top w:val="single" w:sz="8" w:space="0" w:color="000000"/>
+              <w:left w:val="single" w:sz="8" w:space="0" w:color="000000"/>
+              <w:bottom w:val="single" w:sz="8" w:space="0" w:color="000000"/>
+              <w:right w:val="single" w:sz="8" w:space="0" w:color="000000"/>
+            </w:tcBorders>
+            <w:shd w:val="clear" w:color="auto" w:fill="auto"/>
+            <w:tcMar>
+              <w:top w:w="100" w:type="dxa"/>
+              <w:left w:w="100" w:type="dxa"/>
+              <w:bottom w:w="100" w:type="dxa"/>
+              <w:right w:w="100" w:type="dxa"/>
+            </w:tcMar>
+          </w:tcPr>
+          <w:p>
+            <w:pPr>
+              <w:widowControl w:val="0"/>
+              <w:pBdr>
+                <w:top w:val="nil"/>
+                <w:left w:val="nil"/>
+                <w:bottom w:val="nil"/>
+                <w:right w:val="nil"/>
+                <w:between w:val="nil"/>
+              </w:pBdr>
+              <w:spacing w:line="240" w:lineRule="auto"/>
+              <w:rPr>
+                <w:sz w:val="26"/>
+                <w:szCs w:val="26"/>
+              </w:rPr>
+            </w:pPr>
+            <w:r>
+              <w:rPr>
+                <w:sz w:val="26"/>
+                <w:szCs w:val="26"/>
+              </w:rPr>
+              <w:t>Taikhoan, Mật khẩu mới</w:t>
+            </w:r>
+          </w:p>
+        </w:tc>
+        <w:tc>
+          <w:tcPr>
+            <w:tcW w:w="1770" w:type="dxa"/>
+            <w:tcBorders>
+              <w:top w:val="single" w:sz="8" w:space="0" w:color="000000"/>
+              <w:left w:val="single" w:sz="8" w:space="0" w:color="000000"/>
+              <w:bottom w:val="single" w:sz="8" w:space="0" w:color="000000"/>
+              <w:right w:val="single" w:sz="8" w:space="0" w:color="000000"/>
+            </w:tcBorders>
+            <w:shd w:val="clear" w:color="auto" w:fill="auto"/>
+            <w:tcMar>
+              <w:top w:w="100" w:type="dxa"/>
+              <w:left w:w="100" w:type="dxa"/>
+              <w:bottom w:w="100" w:type="dxa"/>
+              <w:right w:w="100" w:type="dxa"/>
+            </w:tcMar>
+          </w:tcPr>
+          <w:p>
+            <w:pPr>
+              <w:widowControl w:val="0"/>
+              <w:pBdr>
+                <w:top w:val="nil"/>
+                <w:left w:val="nil"/>
+                <w:bottom w:val="nil"/>
+                <w:right w:val="nil"/>
+                <w:between w:val="nil"/>
+              </w:pBdr>
+              <w:spacing w:line="240" w:lineRule="auto"/>
+              <w:rPr>
+                <w:sz w:val="26"/>
+                <w:szCs w:val="26"/>
+              </w:rPr>
+            </w:pPr>
+            <w:r>
+              <w:rPr>
+                <w:sz w:val="26"/>
+                <w:szCs w:val="26"/>
+              </w:rPr>
+              <w:t>Thành công</w:t>
+            </w:r>
+            <w:r>
+              <w:rPr>
+                <w:sz w:val="26"/>
+                <w:szCs w:val="26"/>
+              </w:rPr>
+              <w:t xml:space="preserve"> </w:t>
+            </w:r>
+            <w:r>
+              <w:rPr>
+                <w:sz w:val="26"/>
+                <w:szCs w:val="26"/>
+              </w:rPr>
+              <w:t>(cập nhật vào CSDL) hoặc thất bại</w:t>
+            </w:r>
+            <w:r>
+              <w:rPr>
+                <w:sz w:val="26"/>
+                <w:szCs w:val="26"/>
+              </w:rPr>
+              <w:t xml:space="preserve"> </w:t>
             </w:r>
             <w:r>
               <w:rPr>
@@ -16674,7 +16595,7 @@
                 <w:szCs w:val="26"/>
               </w:rPr>
               <w:lastRenderedPageBreak/>
-              <w:t>hoặc thất bại</w:t>
+              <w:t>(thông báo lỗi)</w:t>
             </w:r>
           </w:p>
         </w:tc>
@@ -16759,7 +16680,7 @@
                 <w:sz w:val="26"/>
                 <w:szCs w:val="26"/>
               </w:rPr>
-              <w:t xml:space="preserve">Kiểm tra hợp lệ </w:t>
+              <w:t xml:space="preserve">Thay đổi mật khẩu nhân </w:t>
             </w:r>
             <w:r>
               <w:rPr>
@@ -16767,324 +16688,7 @@
                 <w:szCs w:val="26"/>
               </w:rPr>
               <w:lastRenderedPageBreak/>
-              <w:t>tài khoản và mật khẩu</w:t>
-            </w:r>
-          </w:p>
-        </w:tc>
-        <w:tc>
-          <w:tcPr>
-            <w:tcW w:w="1170" w:type="dxa"/>
-            <w:tcBorders>
-              <w:top w:val="single" w:sz="8" w:space="0" w:color="000000"/>
-              <w:left w:val="single" w:sz="8" w:space="0" w:color="000000"/>
-              <w:bottom w:val="single" w:sz="8" w:space="0" w:color="000000"/>
-              <w:right w:val="single" w:sz="8" w:space="0" w:color="000000"/>
-            </w:tcBorders>
-            <w:shd w:val="clear" w:color="auto" w:fill="auto"/>
-            <w:tcMar>
-              <w:top w:w="100" w:type="dxa"/>
-              <w:left w:w="100" w:type="dxa"/>
-              <w:bottom w:w="100" w:type="dxa"/>
-              <w:right w:w="100" w:type="dxa"/>
-            </w:tcMar>
-          </w:tcPr>
-          <w:p>
-            <w:pPr>
-              <w:widowControl w:val="0"/>
-              <w:pBdr>
-                <w:top w:val="nil"/>
-                <w:left w:val="nil"/>
-                <w:bottom w:val="nil"/>
-                <w:right w:val="nil"/>
-                <w:between w:val="nil"/>
-              </w:pBdr>
-              <w:spacing w:line="240" w:lineRule="auto"/>
-              <w:rPr>
-                <w:sz w:val="26"/>
-                <w:szCs w:val="26"/>
-              </w:rPr>
-            </w:pPr>
-          </w:p>
-        </w:tc>
-      </w:tr>
-      <w:tr>
-        <w:tc>
-          <w:tcPr>
-            <w:tcW w:w="750" w:type="dxa"/>
-            <w:tcBorders>
-              <w:top w:val="single" w:sz="8" w:space="0" w:color="000000"/>
-              <w:left w:val="single" w:sz="8" w:space="0" w:color="000000"/>
-              <w:bottom w:val="single" w:sz="8" w:space="0" w:color="000000"/>
-              <w:right w:val="single" w:sz="8" w:space="0" w:color="000000"/>
-            </w:tcBorders>
-            <w:shd w:val="clear" w:color="auto" w:fill="auto"/>
-            <w:tcMar>
-              <w:top w:w="100" w:type="dxa"/>
-              <w:left w:w="100" w:type="dxa"/>
-              <w:bottom w:w="100" w:type="dxa"/>
-              <w:right w:w="100" w:type="dxa"/>
-            </w:tcMar>
-          </w:tcPr>
-          <w:p>
-            <w:pPr>
-              <w:widowControl w:val="0"/>
-              <w:pBdr>
-                <w:top w:val="nil"/>
-                <w:left w:val="nil"/>
-                <w:bottom w:val="nil"/>
-                <w:right w:val="nil"/>
-                <w:between w:val="nil"/>
-              </w:pBdr>
-              <w:spacing w:line="240" w:lineRule="auto"/>
-              <w:rPr>
-                <w:sz w:val="26"/>
-                <w:szCs w:val="26"/>
-              </w:rPr>
-            </w:pPr>
-            <w:r>
-              <w:rPr>
-                <w:sz w:val="26"/>
-                <w:szCs w:val="26"/>
-              </w:rPr>
-              <w:t>44</w:t>
-            </w:r>
-          </w:p>
-        </w:tc>
-        <w:tc>
-          <w:tcPr>
-            <w:tcW w:w="1560" w:type="dxa"/>
-            <w:tcBorders>
-              <w:top w:val="single" w:sz="8" w:space="0" w:color="000000"/>
-              <w:left w:val="single" w:sz="8" w:space="0" w:color="000000"/>
-              <w:bottom w:val="single" w:sz="8" w:space="0" w:color="000000"/>
-              <w:right w:val="single" w:sz="8" w:space="0" w:color="000000"/>
-            </w:tcBorders>
-            <w:shd w:val="clear" w:color="auto" w:fill="auto"/>
-            <w:tcMar>
-              <w:top w:w="100" w:type="dxa"/>
-              <w:left w:w="100" w:type="dxa"/>
-              <w:bottom w:w="100" w:type="dxa"/>
-              <w:right w:w="100" w:type="dxa"/>
-            </w:tcMar>
-          </w:tcPr>
-          <w:p>
-            <w:pPr>
-              <w:widowControl w:val="0"/>
-              <w:pBdr>
-                <w:top w:val="nil"/>
-                <w:left w:val="nil"/>
-                <w:bottom w:val="nil"/>
-                <w:right w:val="nil"/>
-                <w:between w:val="nil"/>
-              </w:pBdr>
-              <w:spacing w:line="240" w:lineRule="auto"/>
-              <w:rPr>
-                <w:sz w:val="26"/>
-                <w:szCs w:val="26"/>
-              </w:rPr>
-            </w:pPr>
-            <w:r>
-              <w:rPr>
-                <w:sz w:val="26"/>
-                <w:szCs w:val="26"/>
-              </w:rPr>
-              <w:t>Đổi mật khẩu</w:t>
-            </w:r>
-          </w:p>
-        </w:tc>
-        <w:tc>
-          <w:tcPr>
-            <w:tcW w:w="1455" w:type="dxa"/>
-            <w:tcBorders>
-              <w:top w:val="single" w:sz="8" w:space="0" w:color="000000"/>
-              <w:left w:val="single" w:sz="8" w:space="0" w:color="000000"/>
-              <w:bottom w:val="single" w:sz="8" w:space="0" w:color="000000"/>
-              <w:right w:val="single" w:sz="8" w:space="0" w:color="000000"/>
-            </w:tcBorders>
-            <w:shd w:val="clear" w:color="auto" w:fill="auto"/>
-            <w:tcMar>
-              <w:top w:w="100" w:type="dxa"/>
-              <w:left w:w="100" w:type="dxa"/>
-              <w:bottom w:w="100" w:type="dxa"/>
-              <w:right w:w="100" w:type="dxa"/>
-            </w:tcMar>
-          </w:tcPr>
-          <w:p>
-            <w:pPr>
-              <w:widowControl w:val="0"/>
-              <w:pBdr>
-                <w:top w:val="nil"/>
-                <w:left w:val="nil"/>
-                <w:bottom w:val="nil"/>
-                <w:right w:val="nil"/>
-                <w:between w:val="nil"/>
-              </w:pBdr>
-              <w:spacing w:line="240" w:lineRule="auto"/>
-              <w:rPr>
-                <w:sz w:val="26"/>
-                <w:szCs w:val="26"/>
-              </w:rPr>
-            </w:pPr>
-            <w:r>
-              <w:rPr>
-                <w:sz w:val="26"/>
-                <w:szCs w:val="26"/>
-              </w:rPr>
-              <w:t>Taikhoan, Mật khẩu mới</w:t>
-            </w:r>
-          </w:p>
-        </w:tc>
-        <w:tc>
-          <w:tcPr>
-            <w:tcW w:w="1770" w:type="dxa"/>
-            <w:tcBorders>
-              <w:top w:val="single" w:sz="8" w:space="0" w:color="000000"/>
-              <w:left w:val="single" w:sz="8" w:space="0" w:color="000000"/>
-              <w:bottom w:val="single" w:sz="8" w:space="0" w:color="000000"/>
-              <w:right w:val="single" w:sz="8" w:space="0" w:color="000000"/>
-            </w:tcBorders>
-            <w:shd w:val="clear" w:color="auto" w:fill="auto"/>
-            <w:tcMar>
-              <w:top w:w="100" w:type="dxa"/>
-              <w:left w:w="100" w:type="dxa"/>
-              <w:bottom w:w="100" w:type="dxa"/>
-              <w:right w:w="100" w:type="dxa"/>
-            </w:tcMar>
-          </w:tcPr>
-          <w:p>
-            <w:pPr>
-              <w:widowControl w:val="0"/>
-              <w:pBdr>
-                <w:top w:val="nil"/>
-                <w:left w:val="nil"/>
-                <w:bottom w:val="nil"/>
-                <w:right w:val="nil"/>
-                <w:between w:val="nil"/>
-              </w:pBdr>
-              <w:spacing w:line="240" w:lineRule="auto"/>
-              <w:rPr>
-                <w:sz w:val="26"/>
-                <w:szCs w:val="26"/>
-              </w:rPr>
-            </w:pPr>
-            <w:r>
-              <w:rPr>
-                <w:sz w:val="26"/>
-                <w:szCs w:val="26"/>
-              </w:rPr>
-              <w:t>Thành công</w:t>
-            </w:r>
-            <w:r>
-              <w:rPr>
-                <w:sz w:val="26"/>
-                <w:szCs w:val="26"/>
-              </w:rPr>
-              <w:t xml:space="preserve"> </w:t>
-            </w:r>
-            <w:r>
-              <w:rPr>
-                <w:sz w:val="26"/>
-                <w:szCs w:val="26"/>
-              </w:rPr>
-              <w:t>(cập nhật vào CSDL) hoặc thất bại</w:t>
-            </w:r>
-            <w:r>
-              <w:rPr>
-                <w:sz w:val="26"/>
-                <w:szCs w:val="26"/>
-              </w:rPr>
-              <w:t xml:space="preserve"> </w:t>
-            </w:r>
-            <w:r>
-              <w:rPr>
-                <w:sz w:val="26"/>
-                <w:szCs w:val="26"/>
-              </w:rPr>
-              <w:t>(thông báo lỗi)</w:t>
-            </w:r>
-          </w:p>
-        </w:tc>
-        <w:tc>
-          <w:tcPr>
-            <w:tcW w:w="1485" w:type="dxa"/>
-            <w:tcBorders>
-              <w:top w:val="single" w:sz="8" w:space="0" w:color="000000"/>
-              <w:left w:val="single" w:sz="8" w:space="0" w:color="000000"/>
-              <w:bottom w:val="single" w:sz="8" w:space="0" w:color="000000"/>
-              <w:right w:val="single" w:sz="8" w:space="0" w:color="000000"/>
-            </w:tcBorders>
-            <w:shd w:val="clear" w:color="auto" w:fill="auto"/>
-            <w:tcMar>
-              <w:top w:w="100" w:type="dxa"/>
-              <w:left w:w="100" w:type="dxa"/>
-              <w:bottom w:w="100" w:type="dxa"/>
-              <w:right w:w="100" w:type="dxa"/>
-            </w:tcMar>
-          </w:tcPr>
-          <w:p>
-            <w:pPr>
-              <w:widowControl w:val="0"/>
-              <w:pBdr>
-                <w:top w:val="nil"/>
-                <w:left w:val="nil"/>
-                <w:bottom w:val="nil"/>
-                <w:right w:val="nil"/>
-                <w:between w:val="nil"/>
-              </w:pBdr>
-              <w:spacing w:line="240" w:lineRule="auto"/>
-              <w:rPr>
-                <w:sz w:val="26"/>
-                <w:szCs w:val="26"/>
-              </w:rPr>
-            </w:pPr>
-            <w:r>
-              <w:rPr>
-                <w:sz w:val="26"/>
-                <w:szCs w:val="26"/>
-              </w:rPr>
-              <w:t>So sánh</w:t>
-            </w:r>
-          </w:p>
-        </w:tc>
-        <w:tc>
-          <w:tcPr>
-            <w:tcW w:w="1170" w:type="dxa"/>
-            <w:tcBorders>
-              <w:top w:val="single" w:sz="8" w:space="0" w:color="000000"/>
-              <w:left w:val="single" w:sz="8" w:space="0" w:color="000000"/>
-              <w:bottom w:val="single" w:sz="8" w:space="0" w:color="000000"/>
-              <w:right w:val="single" w:sz="8" w:space="0" w:color="000000"/>
-            </w:tcBorders>
-            <w:shd w:val="clear" w:color="auto" w:fill="auto"/>
-            <w:tcMar>
-              <w:top w:w="100" w:type="dxa"/>
-              <w:left w:w="100" w:type="dxa"/>
-              <w:bottom w:w="100" w:type="dxa"/>
-              <w:right w:w="100" w:type="dxa"/>
-            </w:tcMar>
-          </w:tcPr>
-          <w:p>
-            <w:pPr>
-              <w:widowControl w:val="0"/>
-              <w:pBdr>
-                <w:top w:val="nil"/>
-                <w:left w:val="nil"/>
-                <w:bottom w:val="nil"/>
-                <w:right w:val="nil"/>
-                <w:between w:val="nil"/>
-              </w:pBdr>
-              <w:spacing w:line="240" w:lineRule="auto"/>
-              <w:rPr>
-                <w:sz w:val="26"/>
-                <w:szCs w:val="26"/>
-              </w:rPr>
-            </w:pPr>
-            <w:r>
-              <w:rPr>
-                <w:sz w:val="26"/>
-                <w:szCs w:val="26"/>
-              </w:rPr>
-              <w:t>Thay đổi mật khẩu nhân viên, quản lý</w:t>
+              <w:t>viên, quản lý</w:t>
             </w:r>
           </w:p>
         </w:tc>
@@ -17458,7 +17062,7 @@
                 <w:sz w:val="26"/>
                 <w:szCs w:val="26"/>
               </w:rPr>
-              <w:t>47</w:t>
+              <w:t>1</w:t>
             </w:r>
           </w:p>
         </w:tc>
@@ -17768,7 +17372,7 @@
                 <w:sz w:val="26"/>
                 <w:szCs w:val="26"/>
               </w:rPr>
-              <w:t>48</w:t>
+              <w:t>2</w:t>
             </w:r>
           </w:p>
         </w:tc>
@@ -18174,6 +17778,7 @@
     <w:lsdException w:name="HTML Sample" w:semiHidden="1" w:unhideWhenUsed="1"/>
     <w:lsdException w:name="HTML Typewriter" w:semiHidden="1" w:unhideWhenUsed="1"/>
     <w:lsdException w:name="HTML Variable" w:semiHidden="1" w:unhideWhenUsed="1"/>
+    <w:lsdException w:name="Normal Table" w:semiHidden="1" w:unhideWhenUsed="1"/>
     <w:lsdException w:name="annotation subject" w:semiHidden="1" w:unhideWhenUsed="1"/>
     <w:lsdException w:name="No List" w:semiHidden="1" w:unhideWhenUsed="1"/>
     <w:lsdException w:name="Outline List 1" w:semiHidden="1" w:unhideWhenUsed="1"/>
@@ -18220,8 +17825,10 @@
     <w:lsdException w:name="Table Subtle 2" w:semiHidden="1" w:unhideWhenUsed="1"/>
     <w:lsdException w:name="Table Web 1" w:semiHidden="1" w:unhideWhenUsed="1"/>
     <w:lsdException w:name="Table Web 2" w:semiHidden="1" w:unhideWhenUsed="1"/>
+    <w:lsdException w:name="Table Web 3" w:semiHidden="1" w:unhideWhenUsed="1"/>
     <w:lsdException w:name="Balloon Text" w:semiHidden="1" w:unhideWhenUsed="1"/>
     <w:lsdException w:name="Table Grid" w:uiPriority="39"/>
+    <w:lsdException w:name="Table Theme" w:semiHidden="1" w:unhideWhenUsed="1"/>
     <w:lsdException w:name="Placeholder Text" w:semiHidden="1"/>
     <w:lsdException w:name="No Spacing" w:uiPriority="1" w:qFormat="1"/>
     <w:lsdException w:name="Light Shading" w:uiPriority="60"/>

</xml_diff>

<commit_message>
Sửa một số thông tin
</commit_message>
<xml_diff>
--- a/MyTask/CNPM_ThietKeXuLy.docx
+++ b/MyTask/CNPM_ThietKeXuLy.docx
@@ -20529,7 +20529,28 @@
           <w:sz w:val="48"/>
           <w:szCs w:val="48"/>
         </w:rPr>
-        <w:t>Quản lý kho</w:t>
+        <w:t>Quản lý</w:t>
+      </w:r>
+      <w:r>
+        <w:rPr>
+          <w:sz w:val="48"/>
+          <w:szCs w:val="48"/>
+        </w:rPr>
+        <w:t xml:space="preserve"> </w:t>
+      </w:r>
+      <w:r>
+        <w:rPr>
+          <w:sz w:val="48"/>
+          <w:szCs w:val="48"/>
+        </w:rPr>
+        <w:t>xuất</w:t>
+      </w:r>
+      <w:r>
+        <w:rPr>
+          <w:sz w:val="48"/>
+          <w:szCs w:val="48"/>
+        </w:rPr>
+        <w:t xml:space="preserve"> kho</w:t>
       </w:r>
     </w:p>
     <w:p/>
@@ -25040,7 +25061,7 @@
                 <w:sz w:val="26"/>
                 <w:szCs w:val="26"/>
               </w:rPr>
-              <w:t>Sửa thông tin nhà cung cấp</w:t>
+              <w:t>Xóa nhà cung cấp</w:t>
             </w:r>
           </w:p>
         </w:tc>
@@ -25075,7 +25096,7 @@
                 <w:sz w:val="26"/>
                 <w:szCs w:val="26"/>
               </w:rPr>
-              <w:t>Mã nhà cung cấp, nhacungcap</w:t>
+              <w:t>Mã NCC</w:t>
             </w:r>
           </w:p>
         </w:tc>
@@ -25172,7 +25193,7 @@
                 <w:sz w:val="26"/>
                 <w:szCs w:val="26"/>
               </w:rPr>
-              <w:t>Cập nhật thông tin nhà cung cấp mới</w:t>
+              <w:t>Xóa 1 NCC khỏi DSNCC</w:t>
             </w:r>
           </w:p>
         </w:tc>
@@ -25237,237 +25258,6 @@
                 <w:szCs w:val="26"/>
               </w:rPr>
               <w:t>3</w:t>
-            </w:r>
-          </w:p>
-        </w:tc>
-        <w:tc>
-          <w:tcPr>
-            <w:tcW w:w="1560" w:type="dxa"/>
-            <w:tcBorders>
-              <w:top w:val="single" w:sz="8" w:space="0" w:color="000000"/>
-              <w:left w:val="single" w:sz="8" w:space="0" w:color="000000"/>
-              <w:bottom w:val="single" w:sz="8" w:space="0" w:color="000000"/>
-              <w:right w:val="single" w:sz="8" w:space="0" w:color="000000"/>
-            </w:tcBorders>
-            <w:tcMar>
-              <w:top w:w="100" w:type="dxa"/>
-              <w:left w:w="100" w:type="dxa"/>
-              <w:bottom w:w="100" w:type="dxa"/>
-              <w:right w:w="100" w:type="dxa"/>
-            </w:tcMar>
-            <w:hideMark/>
-          </w:tcPr>
-          <w:p>
-            <w:pPr>
-              <w:widowControl w:val="0"/>
-              <w:spacing w:line="240" w:lineRule="auto"/>
-              <w:rPr>
-                <w:sz w:val="26"/>
-                <w:szCs w:val="26"/>
-              </w:rPr>
-            </w:pPr>
-            <w:r>
-              <w:rPr>
-                <w:sz w:val="26"/>
-                <w:szCs w:val="26"/>
-              </w:rPr>
-              <w:t>Xóa nhà cung cấp</w:t>
-            </w:r>
-          </w:p>
-        </w:tc>
-        <w:tc>
-          <w:tcPr>
-            <w:tcW w:w="1455" w:type="dxa"/>
-            <w:tcBorders>
-              <w:top w:val="single" w:sz="8" w:space="0" w:color="000000"/>
-              <w:left w:val="single" w:sz="8" w:space="0" w:color="000000"/>
-              <w:bottom w:val="single" w:sz="8" w:space="0" w:color="000000"/>
-              <w:right w:val="single" w:sz="8" w:space="0" w:color="000000"/>
-            </w:tcBorders>
-            <w:tcMar>
-              <w:top w:w="100" w:type="dxa"/>
-              <w:left w:w="100" w:type="dxa"/>
-              <w:bottom w:w="100" w:type="dxa"/>
-              <w:right w:w="100" w:type="dxa"/>
-            </w:tcMar>
-            <w:hideMark/>
-          </w:tcPr>
-          <w:p>
-            <w:pPr>
-              <w:widowControl w:val="0"/>
-              <w:spacing w:line="240" w:lineRule="auto"/>
-              <w:rPr>
-                <w:sz w:val="26"/>
-                <w:szCs w:val="26"/>
-              </w:rPr>
-            </w:pPr>
-            <w:r>
-              <w:rPr>
-                <w:sz w:val="26"/>
-                <w:szCs w:val="26"/>
-              </w:rPr>
-              <w:t>Mã NCC</w:t>
-            </w:r>
-          </w:p>
-        </w:tc>
-        <w:tc>
-          <w:tcPr>
-            <w:tcW w:w="1770" w:type="dxa"/>
-            <w:tcBorders>
-              <w:top w:val="single" w:sz="8" w:space="0" w:color="000000"/>
-              <w:left w:val="single" w:sz="8" w:space="0" w:color="000000"/>
-              <w:bottom w:val="single" w:sz="8" w:space="0" w:color="000000"/>
-              <w:right w:val="single" w:sz="8" w:space="0" w:color="000000"/>
-            </w:tcBorders>
-            <w:tcMar>
-              <w:top w:w="100" w:type="dxa"/>
-              <w:left w:w="100" w:type="dxa"/>
-              <w:bottom w:w="100" w:type="dxa"/>
-              <w:right w:w="100" w:type="dxa"/>
-            </w:tcMar>
-            <w:hideMark/>
-          </w:tcPr>
-          <w:p>
-            <w:pPr>
-              <w:widowControl w:val="0"/>
-              <w:spacing w:line="240" w:lineRule="auto"/>
-              <w:rPr>
-                <w:sz w:val="26"/>
-                <w:szCs w:val="26"/>
-              </w:rPr>
-            </w:pPr>
-            <w:r>
-              <w:rPr>
-                <w:sz w:val="26"/>
-                <w:szCs w:val="26"/>
-              </w:rPr>
-              <w:t>Thành công (cập nhật vào CSDL) hoặc lỗi (thông báo)</w:t>
-            </w:r>
-          </w:p>
-        </w:tc>
-        <w:tc>
-          <w:tcPr>
-            <w:tcW w:w="1485" w:type="dxa"/>
-            <w:tcBorders>
-              <w:top w:val="single" w:sz="8" w:space="0" w:color="000000"/>
-              <w:left w:val="single" w:sz="8" w:space="0" w:color="000000"/>
-              <w:bottom w:val="single" w:sz="8" w:space="0" w:color="000000"/>
-              <w:right w:val="single" w:sz="8" w:space="0" w:color="000000"/>
-            </w:tcBorders>
-            <w:tcMar>
-              <w:top w:w="100" w:type="dxa"/>
-              <w:left w:w="100" w:type="dxa"/>
-              <w:bottom w:w="100" w:type="dxa"/>
-              <w:right w:w="100" w:type="dxa"/>
-            </w:tcMar>
-          </w:tcPr>
-          <w:p>
-            <w:pPr>
-              <w:widowControl w:val="0"/>
-              <w:spacing w:line="240" w:lineRule="auto"/>
-              <w:rPr>
-                <w:sz w:val="26"/>
-                <w:szCs w:val="26"/>
-              </w:rPr>
-            </w:pPr>
-          </w:p>
-        </w:tc>
-        <w:tc>
-          <w:tcPr>
-            <w:tcW w:w="1170" w:type="dxa"/>
-            <w:tcBorders>
-              <w:top w:val="single" w:sz="8" w:space="0" w:color="000000"/>
-              <w:left w:val="single" w:sz="8" w:space="0" w:color="000000"/>
-              <w:bottom w:val="single" w:sz="8" w:space="0" w:color="000000"/>
-              <w:right w:val="single" w:sz="8" w:space="0" w:color="000000"/>
-            </w:tcBorders>
-            <w:tcMar>
-              <w:top w:w="100" w:type="dxa"/>
-              <w:left w:w="100" w:type="dxa"/>
-              <w:bottom w:w="100" w:type="dxa"/>
-              <w:right w:w="100" w:type="dxa"/>
-            </w:tcMar>
-            <w:hideMark/>
-          </w:tcPr>
-          <w:p>
-            <w:pPr>
-              <w:widowControl w:val="0"/>
-              <w:spacing w:line="240" w:lineRule="auto"/>
-              <w:rPr>
-                <w:sz w:val="26"/>
-                <w:szCs w:val="26"/>
-              </w:rPr>
-            </w:pPr>
-            <w:r>
-              <w:rPr>
-                <w:sz w:val="26"/>
-                <w:szCs w:val="26"/>
-              </w:rPr>
-              <w:t>Xóa 1 NCC khỏi DSNCC</w:t>
-            </w:r>
-          </w:p>
-        </w:tc>
-        <w:tc>
-          <w:tcPr>
-            <w:tcW w:w="1170" w:type="dxa"/>
-            <w:tcBorders>
-              <w:top w:val="single" w:sz="8" w:space="0" w:color="000000"/>
-              <w:left w:val="single" w:sz="8" w:space="0" w:color="000000"/>
-              <w:bottom w:val="single" w:sz="8" w:space="0" w:color="000000"/>
-              <w:right w:val="single" w:sz="8" w:space="0" w:color="000000"/>
-            </w:tcBorders>
-            <w:tcMar>
-              <w:top w:w="100" w:type="dxa"/>
-              <w:left w:w="100" w:type="dxa"/>
-              <w:bottom w:w="100" w:type="dxa"/>
-              <w:right w:w="100" w:type="dxa"/>
-            </w:tcMar>
-          </w:tcPr>
-          <w:p>
-            <w:pPr>
-              <w:widowControl w:val="0"/>
-              <w:spacing w:line="240" w:lineRule="auto"/>
-              <w:rPr>
-                <w:sz w:val="26"/>
-                <w:szCs w:val="26"/>
-              </w:rPr>
-            </w:pPr>
-          </w:p>
-        </w:tc>
-      </w:tr>
-      <w:tr>
-        <w:tc>
-          <w:tcPr>
-            <w:tcW w:w="750" w:type="dxa"/>
-            <w:tcBorders>
-              <w:top w:val="single" w:sz="8" w:space="0" w:color="000000"/>
-              <w:left w:val="single" w:sz="8" w:space="0" w:color="000000"/>
-              <w:bottom w:val="single" w:sz="8" w:space="0" w:color="000000"/>
-              <w:right w:val="single" w:sz="8" w:space="0" w:color="000000"/>
-            </w:tcBorders>
-            <w:tcMar>
-              <w:top w:w="100" w:type="dxa"/>
-              <w:left w:w="100" w:type="dxa"/>
-              <w:bottom w:w="100" w:type="dxa"/>
-              <w:right w:w="100" w:type="dxa"/>
-            </w:tcMar>
-            <w:hideMark/>
-          </w:tcPr>
-          <w:p>
-            <w:pPr>
-              <w:widowControl w:val="0"/>
-              <w:spacing w:line="240" w:lineRule="auto"/>
-              <w:rPr>
-                <w:sz w:val="26"/>
-                <w:szCs w:val="26"/>
-              </w:rPr>
-            </w:pPr>
-            <w:r>
-              <w:rPr>
-                <w:sz w:val="26"/>
-                <w:szCs w:val="26"/>
-              </w:rPr>
-              <w:t>4</w:t>
             </w:r>
           </w:p>
         </w:tc>
@@ -25739,7 +25529,6 @@
                 <w:sz w:val="26"/>
                 <w:szCs w:val="26"/>
               </w:rPr>
-              <w:lastRenderedPageBreak/>
               <w:t>STT</w:t>
             </w:r>
           </w:p>
@@ -26022,7 +25811,15 @@
                 <w:sz w:val="26"/>
                 <w:szCs w:val="26"/>
               </w:rPr>
-              <w:t>Lấy danh sách nhân viên</w:t>
+              <w:t xml:space="preserve">Lấy danh sách nhân </w:t>
+            </w:r>
+            <w:r>
+              <w:rPr>
+                <w:sz w:val="26"/>
+                <w:szCs w:val="26"/>
+              </w:rPr>
+              <w:lastRenderedPageBreak/>
+              <w:t>viên</w:t>
             </w:r>
           </w:p>
         </w:tc>
@@ -26154,7 +25951,15 @@
                 <w:sz w:val="26"/>
                 <w:szCs w:val="26"/>
               </w:rPr>
-              <w:t>Lấy DSNV xong hiển thị vào table</w:t>
+              <w:t xml:space="preserve">Lấy DSNV xong </w:t>
+            </w:r>
+            <w:r>
+              <w:rPr>
+                <w:sz w:val="26"/>
+                <w:szCs w:val="26"/>
+              </w:rPr>
+              <w:lastRenderedPageBreak/>
+              <w:t>hiển thị vào table</w:t>
             </w:r>
           </w:p>
         </w:tc>
@@ -27201,183 +27006,190 @@
                 <w:sz w:val="26"/>
                 <w:szCs w:val="26"/>
               </w:rPr>
+              <w:t>1</w:t>
+            </w:r>
+          </w:p>
+        </w:tc>
+        <w:tc>
+          <w:tcPr>
+            <w:tcW w:w="1560" w:type="dxa"/>
+            <w:tcBorders>
+              <w:top w:val="single" w:sz="8" w:space="0" w:color="000000"/>
+              <w:left w:val="single" w:sz="8" w:space="0" w:color="000000"/>
+              <w:bottom w:val="single" w:sz="8" w:space="0" w:color="000000"/>
+              <w:right w:val="single" w:sz="8" w:space="0" w:color="000000"/>
+            </w:tcBorders>
+            <w:tcMar>
+              <w:top w:w="100" w:type="dxa"/>
+              <w:left w:w="100" w:type="dxa"/>
+              <w:bottom w:w="100" w:type="dxa"/>
+              <w:right w:w="100" w:type="dxa"/>
+            </w:tcMar>
+            <w:hideMark/>
+          </w:tcPr>
+          <w:p>
+            <w:pPr>
+              <w:widowControl w:val="0"/>
+              <w:spacing w:line="240" w:lineRule="auto"/>
+              <w:rPr>
+                <w:sz w:val="26"/>
+                <w:szCs w:val="26"/>
+              </w:rPr>
+            </w:pPr>
+            <w:r>
+              <w:rPr>
+                <w:sz w:val="26"/>
+                <w:szCs w:val="26"/>
+              </w:rPr>
+              <w:t>Lấy danh sách ca làm của nhân viên</w:t>
+            </w:r>
+          </w:p>
+        </w:tc>
+        <w:tc>
+          <w:tcPr>
+            <w:tcW w:w="1455" w:type="dxa"/>
+            <w:tcBorders>
+              <w:top w:val="single" w:sz="8" w:space="0" w:color="000000"/>
+              <w:left w:val="single" w:sz="8" w:space="0" w:color="000000"/>
+              <w:bottom w:val="single" w:sz="8" w:space="0" w:color="000000"/>
+              <w:right w:val="single" w:sz="8" w:space="0" w:color="000000"/>
+            </w:tcBorders>
+            <w:tcMar>
+              <w:top w:w="100" w:type="dxa"/>
+              <w:left w:w="100" w:type="dxa"/>
+              <w:bottom w:w="100" w:type="dxa"/>
+              <w:right w:w="100" w:type="dxa"/>
+            </w:tcMar>
+            <w:hideMark/>
+          </w:tcPr>
+          <w:p>
+            <w:pPr>
+              <w:widowControl w:val="0"/>
+              <w:spacing w:line="240" w:lineRule="auto"/>
+              <w:rPr>
+                <w:sz w:val="26"/>
+                <w:szCs w:val="26"/>
+              </w:rPr>
+            </w:pPr>
+            <w:r>
+              <w:rPr>
+                <w:sz w:val="26"/>
+                <w:szCs w:val="26"/>
+              </w:rPr>
+              <w:t>Mã nhân viên</w:t>
+            </w:r>
+          </w:p>
+        </w:tc>
+        <w:tc>
+          <w:tcPr>
+            <w:tcW w:w="1770" w:type="dxa"/>
+            <w:tcBorders>
+              <w:top w:val="single" w:sz="8" w:space="0" w:color="000000"/>
+              <w:left w:val="single" w:sz="8" w:space="0" w:color="000000"/>
+              <w:bottom w:val="single" w:sz="8" w:space="0" w:color="000000"/>
+              <w:right w:val="single" w:sz="8" w:space="0" w:color="000000"/>
+            </w:tcBorders>
+            <w:tcMar>
+              <w:top w:w="100" w:type="dxa"/>
+              <w:left w:w="100" w:type="dxa"/>
+              <w:bottom w:w="100" w:type="dxa"/>
+              <w:right w:w="100" w:type="dxa"/>
+            </w:tcMar>
+            <w:hideMark/>
+          </w:tcPr>
+          <w:p>
+            <w:pPr>
+              <w:widowControl w:val="0"/>
+              <w:spacing w:line="240" w:lineRule="auto"/>
+              <w:rPr>
+                <w:sz w:val="26"/>
+                <w:szCs w:val="26"/>
+              </w:rPr>
+            </w:pPr>
+            <w:r>
+              <w:rPr>
+                <w:sz w:val="26"/>
+                <w:szCs w:val="26"/>
+              </w:rPr>
+              <w:t>List DS ca làm của nhân viên</w:t>
+            </w:r>
+          </w:p>
+        </w:tc>
+        <w:tc>
+          <w:tcPr>
+            <w:tcW w:w="1485" w:type="dxa"/>
+            <w:tcBorders>
+              <w:top w:val="single" w:sz="8" w:space="0" w:color="000000"/>
+              <w:left w:val="single" w:sz="8" w:space="0" w:color="000000"/>
+              <w:bottom w:val="single" w:sz="8" w:space="0" w:color="000000"/>
+              <w:right w:val="single" w:sz="8" w:space="0" w:color="000000"/>
+            </w:tcBorders>
+            <w:tcMar>
+              <w:top w:w="100" w:type="dxa"/>
+              <w:left w:w="100" w:type="dxa"/>
+              <w:bottom w:w="100" w:type="dxa"/>
+              <w:right w:w="100" w:type="dxa"/>
+            </w:tcMar>
+            <w:hideMark/>
+          </w:tcPr>
+          <w:p>
+            <w:pPr>
+              <w:widowControl w:val="0"/>
+              <w:spacing w:line="240" w:lineRule="auto"/>
+              <w:rPr>
+                <w:sz w:val="26"/>
+                <w:szCs w:val="26"/>
+              </w:rPr>
+            </w:pPr>
+            <w:r>
+              <w:rPr>
+                <w:sz w:val="26"/>
+                <w:szCs w:val="26"/>
+              </w:rPr>
+              <w:t>Vét cạn</w:t>
+            </w:r>
+          </w:p>
+        </w:tc>
+        <w:tc>
+          <w:tcPr>
+            <w:tcW w:w="1170" w:type="dxa"/>
+            <w:tcBorders>
+              <w:top w:val="single" w:sz="8" w:space="0" w:color="000000"/>
+              <w:left w:val="single" w:sz="8" w:space="0" w:color="000000"/>
+              <w:bottom w:val="single" w:sz="8" w:space="0" w:color="000000"/>
+              <w:right w:val="single" w:sz="8" w:space="0" w:color="000000"/>
+            </w:tcBorders>
+            <w:tcMar>
+              <w:top w:w="100" w:type="dxa"/>
+              <w:left w:w="100" w:type="dxa"/>
+              <w:bottom w:w="100" w:type="dxa"/>
+              <w:right w:w="100" w:type="dxa"/>
+            </w:tcMar>
+            <w:hideMark/>
+          </w:tcPr>
+          <w:p>
+            <w:pPr>
+              <w:widowControl w:val="0"/>
+              <w:spacing w:line="240" w:lineRule="auto"/>
+              <w:rPr>
+                <w:sz w:val="26"/>
+                <w:szCs w:val="26"/>
+              </w:rPr>
+            </w:pPr>
+            <w:r>
+              <w:rPr>
+                <w:sz w:val="26"/>
+                <w:szCs w:val="26"/>
+              </w:rPr>
+              <w:t xml:space="preserve">Lấy DS ca làm của nhận viên rồi hiển thị </w:t>
+            </w:r>
+            <w:r>
+              <w:rPr>
+                <w:sz w:val="26"/>
+                <w:szCs w:val="26"/>
+              </w:rPr>
               <w:lastRenderedPageBreak/>
-              <w:t>1</w:t>
-            </w:r>
-          </w:p>
-        </w:tc>
-        <w:tc>
-          <w:tcPr>
-            <w:tcW w:w="1560" w:type="dxa"/>
-            <w:tcBorders>
-              <w:top w:val="single" w:sz="8" w:space="0" w:color="000000"/>
-              <w:left w:val="single" w:sz="8" w:space="0" w:color="000000"/>
-              <w:bottom w:val="single" w:sz="8" w:space="0" w:color="000000"/>
-              <w:right w:val="single" w:sz="8" w:space="0" w:color="000000"/>
-            </w:tcBorders>
-            <w:tcMar>
-              <w:top w:w="100" w:type="dxa"/>
-              <w:left w:w="100" w:type="dxa"/>
-              <w:bottom w:w="100" w:type="dxa"/>
-              <w:right w:w="100" w:type="dxa"/>
-            </w:tcMar>
-            <w:hideMark/>
-          </w:tcPr>
-          <w:p>
-            <w:pPr>
-              <w:widowControl w:val="0"/>
-              <w:spacing w:line="240" w:lineRule="auto"/>
-              <w:rPr>
-                <w:sz w:val="26"/>
-                <w:szCs w:val="26"/>
-              </w:rPr>
-            </w:pPr>
-            <w:r>
-              <w:rPr>
-                <w:sz w:val="26"/>
-                <w:szCs w:val="26"/>
-              </w:rPr>
-              <w:t>Lấy danh sách ca làm của nhân viên</w:t>
-            </w:r>
-          </w:p>
-        </w:tc>
-        <w:tc>
-          <w:tcPr>
-            <w:tcW w:w="1455" w:type="dxa"/>
-            <w:tcBorders>
-              <w:top w:val="single" w:sz="8" w:space="0" w:color="000000"/>
-              <w:left w:val="single" w:sz="8" w:space="0" w:color="000000"/>
-              <w:bottom w:val="single" w:sz="8" w:space="0" w:color="000000"/>
-              <w:right w:val="single" w:sz="8" w:space="0" w:color="000000"/>
-            </w:tcBorders>
-            <w:tcMar>
-              <w:top w:w="100" w:type="dxa"/>
-              <w:left w:w="100" w:type="dxa"/>
-              <w:bottom w:w="100" w:type="dxa"/>
-              <w:right w:w="100" w:type="dxa"/>
-            </w:tcMar>
-            <w:hideMark/>
-          </w:tcPr>
-          <w:p>
-            <w:pPr>
-              <w:widowControl w:val="0"/>
-              <w:spacing w:line="240" w:lineRule="auto"/>
-              <w:rPr>
-                <w:sz w:val="26"/>
-                <w:szCs w:val="26"/>
-              </w:rPr>
-            </w:pPr>
-            <w:r>
-              <w:rPr>
-                <w:sz w:val="26"/>
-                <w:szCs w:val="26"/>
-              </w:rPr>
-              <w:t>Mã nhân viên</w:t>
-            </w:r>
-          </w:p>
-        </w:tc>
-        <w:tc>
-          <w:tcPr>
-            <w:tcW w:w="1770" w:type="dxa"/>
-            <w:tcBorders>
-              <w:top w:val="single" w:sz="8" w:space="0" w:color="000000"/>
-              <w:left w:val="single" w:sz="8" w:space="0" w:color="000000"/>
-              <w:bottom w:val="single" w:sz="8" w:space="0" w:color="000000"/>
-              <w:right w:val="single" w:sz="8" w:space="0" w:color="000000"/>
-            </w:tcBorders>
-            <w:tcMar>
-              <w:top w:w="100" w:type="dxa"/>
-              <w:left w:w="100" w:type="dxa"/>
-              <w:bottom w:w="100" w:type="dxa"/>
-              <w:right w:w="100" w:type="dxa"/>
-            </w:tcMar>
-            <w:hideMark/>
-          </w:tcPr>
-          <w:p>
-            <w:pPr>
-              <w:widowControl w:val="0"/>
-              <w:spacing w:line="240" w:lineRule="auto"/>
-              <w:rPr>
-                <w:sz w:val="26"/>
-                <w:szCs w:val="26"/>
-              </w:rPr>
-            </w:pPr>
-            <w:r>
-              <w:rPr>
-                <w:sz w:val="26"/>
-                <w:szCs w:val="26"/>
-              </w:rPr>
-              <w:t>List DS ca làm của nhân viên</w:t>
-            </w:r>
-          </w:p>
-        </w:tc>
-        <w:tc>
-          <w:tcPr>
-            <w:tcW w:w="1485" w:type="dxa"/>
-            <w:tcBorders>
-              <w:top w:val="single" w:sz="8" w:space="0" w:color="000000"/>
-              <w:left w:val="single" w:sz="8" w:space="0" w:color="000000"/>
-              <w:bottom w:val="single" w:sz="8" w:space="0" w:color="000000"/>
-              <w:right w:val="single" w:sz="8" w:space="0" w:color="000000"/>
-            </w:tcBorders>
-            <w:tcMar>
-              <w:top w:w="100" w:type="dxa"/>
-              <w:left w:w="100" w:type="dxa"/>
-              <w:bottom w:w="100" w:type="dxa"/>
-              <w:right w:w="100" w:type="dxa"/>
-            </w:tcMar>
-            <w:hideMark/>
-          </w:tcPr>
-          <w:p>
-            <w:pPr>
-              <w:widowControl w:val="0"/>
-              <w:spacing w:line="240" w:lineRule="auto"/>
-              <w:rPr>
-                <w:sz w:val="26"/>
-                <w:szCs w:val="26"/>
-              </w:rPr>
-            </w:pPr>
-            <w:r>
-              <w:rPr>
-                <w:sz w:val="26"/>
-                <w:szCs w:val="26"/>
-              </w:rPr>
-              <w:t>Vét cạn</w:t>
-            </w:r>
-          </w:p>
-        </w:tc>
-        <w:tc>
-          <w:tcPr>
-            <w:tcW w:w="1170" w:type="dxa"/>
-            <w:tcBorders>
-              <w:top w:val="single" w:sz="8" w:space="0" w:color="000000"/>
-              <w:left w:val="single" w:sz="8" w:space="0" w:color="000000"/>
-              <w:bottom w:val="single" w:sz="8" w:space="0" w:color="000000"/>
-              <w:right w:val="single" w:sz="8" w:space="0" w:color="000000"/>
-            </w:tcBorders>
-            <w:tcMar>
-              <w:top w:w="100" w:type="dxa"/>
-              <w:left w:w="100" w:type="dxa"/>
-              <w:bottom w:w="100" w:type="dxa"/>
-              <w:right w:w="100" w:type="dxa"/>
-            </w:tcMar>
-            <w:hideMark/>
-          </w:tcPr>
-          <w:p>
-            <w:pPr>
-              <w:widowControl w:val="0"/>
-              <w:spacing w:line="240" w:lineRule="auto"/>
-              <w:rPr>
-                <w:sz w:val="26"/>
-                <w:szCs w:val="26"/>
-              </w:rPr>
-            </w:pPr>
-            <w:r>
-              <w:rPr>
-                <w:sz w:val="26"/>
-                <w:szCs w:val="26"/>
-              </w:rPr>
-              <w:t>Lấy DS ca làm của nhận viên rồi hiển thị vào table</w:t>
+              <w:t>vào table</w:t>
             </w:r>
           </w:p>
         </w:tc>
@@ -28423,191 +28235,198 @@
                 <w:sz w:val="26"/>
                 <w:szCs w:val="26"/>
               </w:rPr>
+              <w:t>1</w:t>
+            </w:r>
+          </w:p>
+        </w:tc>
+        <w:tc>
+          <w:tcPr>
+            <w:tcW w:w="1560" w:type="dxa"/>
+            <w:tcBorders>
+              <w:top w:val="single" w:sz="8" w:space="0" w:color="000000"/>
+              <w:left w:val="single" w:sz="8" w:space="0" w:color="000000"/>
+              <w:bottom w:val="single" w:sz="8" w:space="0" w:color="000000"/>
+              <w:right w:val="single" w:sz="8" w:space="0" w:color="000000"/>
+            </w:tcBorders>
+            <w:tcMar>
+              <w:top w:w="100" w:type="dxa"/>
+              <w:left w:w="100" w:type="dxa"/>
+              <w:bottom w:w="100" w:type="dxa"/>
+              <w:right w:w="100" w:type="dxa"/>
+            </w:tcMar>
+            <w:hideMark/>
+          </w:tcPr>
+          <w:p>
+            <w:pPr>
+              <w:widowControl w:val="0"/>
+              <w:spacing w:line="240" w:lineRule="auto"/>
+              <w:rPr>
+                <w:sz w:val="26"/>
+                <w:szCs w:val="26"/>
+              </w:rPr>
+            </w:pPr>
+            <w:r>
+              <w:rPr>
+                <w:sz w:val="26"/>
+                <w:szCs w:val="26"/>
+              </w:rPr>
+              <w:t>Lấy danh sách chức vụ</w:t>
+            </w:r>
+          </w:p>
+        </w:tc>
+        <w:tc>
+          <w:tcPr>
+            <w:tcW w:w="1455" w:type="dxa"/>
+            <w:tcBorders>
+              <w:top w:val="single" w:sz="8" w:space="0" w:color="000000"/>
+              <w:left w:val="single" w:sz="8" w:space="0" w:color="000000"/>
+              <w:bottom w:val="single" w:sz="8" w:space="0" w:color="000000"/>
+              <w:right w:val="single" w:sz="8" w:space="0" w:color="000000"/>
+            </w:tcBorders>
+            <w:tcMar>
+              <w:top w:w="100" w:type="dxa"/>
+              <w:left w:w="100" w:type="dxa"/>
+              <w:bottom w:w="100" w:type="dxa"/>
+              <w:right w:w="100" w:type="dxa"/>
+            </w:tcMar>
+          </w:tcPr>
+          <w:p>
+            <w:pPr>
+              <w:widowControl w:val="0"/>
+              <w:spacing w:line="240" w:lineRule="auto"/>
+              <w:rPr>
+                <w:sz w:val="26"/>
+                <w:szCs w:val="26"/>
+              </w:rPr>
+            </w:pPr>
+          </w:p>
+        </w:tc>
+        <w:tc>
+          <w:tcPr>
+            <w:tcW w:w="1770" w:type="dxa"/>
+            <w:tcBorders>
+              <w:top w:val="single" w:sz="8" w:space="0" w:color="000000"/>
+              <w:left w:val="single" w:sz="8" w:space="0" w:color="000000"/>
+              <w:bottom w:val="single" w:sz="8" w:space="0" w:color="000000"/>
+              <w:right w:val="single" w:sz="8" w:space="0" w:color="000000"/>
+            </w:tcBorders>
+            <w:tcMar>
+              <w:top w:w="100" w:type="dxa"/>
+              <w:left w:w="100" w:type="dxa"/>
+              <w:bottom w:w="100" w:type="dxa"/>
+              <w:right w:w="100" w:type="dxa"/>
+            </w:tcMar>
+            <w:hideMark/>
+          </w:tcPr>
+          <w:p>
+            <w:pPr>
+              <w:widowControl w:val="0"/>
+              <w:spacing w:line="240" w:lineRule="auto"/>
+              <w:rPr>
+                <w:sz w:val="26"/>
+                <w:szCs w:val="26"/>
+              </w:rPr>
+            </w:pPr>
+            <w:r>
+              <w:rPr>
+                <w:sz w:val="26"/>
+                <w:szCs w:val="26"/>
+              </w:rPr>
+              <w:t>List DS ca làm của nhân viên</w:t>
+            </w:r>
+          </w:p>
+        </w:tc>
+        <w:tc>
+          <w:tcPr>
+            <w:tcW w:w="1485" w:type="dxa"/>
+            <w:tcBorders>
+              <w:top w:val="single" w:sz="8" w:space="0" w:color="000000"/>
+              <w:left w:val="single" w:sz="8" w:space="0" w:color="000000"/>
+              <w:bottom w:val="single" w:sz="8" w:space="0" w:color="000000"/>
+              <w:right w:val="single" w:sz="8" w:space="0" w:color="000000"/>
+            </w:tcBorders>
+            <w:tcMar>
+              <w:top w:w="100" w:type="dxa"/>
+              <w:left w:w="100" w:type="dxa"/>
+              <w:bottom w:w="100" w:type="dxa"/>
+              <w:right w:w="100" w:type="dxa"/>
+            </w:tcMar>
+            <w:hideMark/>
+          </w:tcPr>
+          <w:p>
+            <w:pPr>
+              <w:widowControl w:val="0"/>
+              <w:spacing w:line="240" w:lineRule="auto"/>
+              <w:rPr>
+                <w:sz w:val="26"/>
+                <w:szCs w:val="26"/>
+              </w:rPr>
+            </w:pPr>
+            <w:r>
+              <w:rPr>
+                <w:sz w:val="26"/>
+                <w:szCs w:val="26"/>
+              </w:rPr>
+              <w:t>Vét cạn</w:t>
+            </w:r>
+          </w:p>
+        </w:tc>
+        <w:tc>
+          <w:tcPr>
+            <w:tcW w:w="1170" w:type="dxa"/>
+            <w:tcBorders>
+              <w:top w:val="single" w:sz="8" w:space="0" w:color="000000"/>
+              <w:left w:val="single" w:sz="8" w:space="0" w:color="000000"/>
+              <w:bottom w:val="single" w:sz="8" w:space="0" w:color="000000"/>
+              <w:right w:val="single" w:sz="8" w:space="0" w:color="000000"/>
+            </w:tcBorders>
+            <w:tcMar>
+              <w:top w:w="100" w:type="dxa"/>
+              <w:left w:w="100" w:type="dxa"/>
+              <w:bottom w:w="100" w:type="dxa"/>
+              <w:right w:w="100" w:type="dxa"/>
+            </w:tcMar>
+            <w:hideMark/>
+          </w:tcPr>
+          <w:p>
+            <w:pPr>
+              <w:widowControl w:val="0"/>
+              <w:spacing w:line="240" w:lineRule="auto"/>
+              <w:rPr>
+                <w:sz w:val="26"/>
+                <w:szCs w:val="26"/>
+              </w:rPr>
+            </w:pPr>
+            <w:r>
+              <w:rPr>
+                <w:sz w:val="26"/>
+                <w:szCs w:val="26"/>
+              </w:rPr>
+              <w:t xml:space="preserve">Lấy DS chức </w:t>
+            </w:r>
+            <w:proofErr w:type="gramStart"/>
+            <w:r>
+              <w:rPr>
+                <w:sz w:val="26"/>
+                <w:szCs w:val="26"/>
+              </w:rPr>
+              <w:t>vụ  rồi</w:t>
+            </w:r>
+            <w:proofErr w:type="gramEnd"/>
+            <w:r>
+              <w:rPr>
+                <w:sz w:val="26"/>
+                <w:szCs w:val="26"/>
+              </w:rPr>
+              <w:t xml:space="preserve"> hiển thị vào </w:t>
+            </w:r>
+            <w:r>
+              <w:rPr>
+                <w:sz w:val="26"/>
+                <w:szCs w:val="26"/>
+              </w:rPr>
               <w:lastRenderedPageBreak/>
-              <w:t>1</w:t>
-            </w:r>
-          </w:p>
-        </w:tc>
-        <w:tc>
-          <w:tcPr>
-            <w:tcW w:w="1560" w:type="dxa"/>
-            <w:tcBorders>
-              <w:top w:val="single" w:sz="8" w:space="0" w:color="000000"/>
-              <w:left w:val="single" w:sz="8" w:space="0" w:color="000000"/>
-              <w:bottom w:val="single" w:sz="8" w:space="0" w:color="000000"/>
-              <w:right w:val="single" w:sz="8" w:space="0" w:color="000000"/>
-            </w:tcBorders>
-            <w:tcMar>
-              <w:top w:w="100" w:type="dxa"/>
-              <w:left w:w="100" w:type="dxa"/>
-              <w:bottom w:w="100" w:type="dxa"/>
-              <w:right w:w="100" w:type="dxa"/>
-            </w:tcMar>
-            <w:hideMark/>
-          </w:tcPr>
-          <w:p>
-            <w:pPr>
-              <w:widowControl w:val="0"/>
-              <w:spacing w:line="240" w:lineRule="auto"/>
-              <w:rPr>
-                <w:sz w:val="26"/>
-                <w:szCs w:val="26"/>
-              </w:rPr>
-            </w:pPr>
-            <w:r>
-              <w:rPr>
-                <w:sz w:val="26"/>
-                <w:szCs w:val="26"/>
-              </w:rPr>
-              <w:t>Lấy danh sách chức vụ</w:t>
-            </w:r>
-          </w:p>
-        </w:tc>
-        <w:tc>
-          <w:tcPr>
-            <w:tcW w:w="1455" w:type="dxa"/>
-            <w:tcBorders>
-              <w:top w:val="single" w:sz="8" w:space="0" w:color="000000"/>
-              <w:left w:val="single" w:sz="8" w:space="0" w:color="000000"/>
-              <w:bottom w:val="single" w:sz="8" w:space="0" w:color="000000"/>
-              <w:right w:val="single" w:sz="8" w:space="0" w:color="000000"/>
-            </w:tcBorders>
-            <w:tcMar>
-              <w:top w:w="100" w:type="dxa"/>
-              <w:left w:w="100" w:type="dxa"/>
-              <w:bottom w:w="100" w:type="dxa"/>
-              <w:right w:w="100" w:type="dxa"/>
-            </w:tcMar>
-          </w:tcPr>
-          <w:p>
-            <w:pPr>
-              <w:widowControl w:val="0"/>
-              <w:spacing w:line="240" w:lineRule="auto"/>
-              <w:rPr>
-                <w:sz w:val="26"/>
-                <w:szCs w:val="26"/>
-              </w:rPr>
-            </w:pPr>
-          </w:p>
-        </w:tc>
-        <w:tc>
-          <w:tcPr>
-            <w:tcW w:w="1770" w:type="dxa"/>
-            <w:tcBorders>
-              <w:top w:val="single" w:sz="8" w:space="0" w:color="000000"/>
-              <w:left w:val="single" w:sz="8" w:space="0" w:color="000000"/>
-              <w:bottom w:val="single" w:sz="8" w:space="0" w:color="000000"/>
-              <w:right w:val="single" w:sz="8" w:space="0" w:color="000000"/>
-            </w:tcBorders>
-            <w:tcMar>
-              <w:top w:w="100" w:type="dxa"/>
-              <w:left w:w="100" w:type="dxa"/>
-              <w:bottom w:w="100" w:type="dxa"/>
-              <w:right w:w="100" w:type="dxa"/>
-            </w:tcMar>
-            <w:hideMark/>
-          </w:tcPr>
-          <w:p>
-            <w:pPr>
-              <w:widowControl w:val="0"/>
-              <w:spacing w:line="240" w:lineRule="auto"/>
-              <w:rPr>
-                <w:sz w:val="26"/>
-                <w:szCs w:val="26"/>
-              </w:rPr>
-            </w:pPr>
-            <w:r>
-              <w:rPr>
-                <w:sz w:val="26"/>
-                <w:szCs w:val="26"/>
-              </w:rPr>
-              <w:t>List DS ca làm của nhân viên</w:t>
-            </w:r>
-          </w:p>
-        </w:tc>
-        <w:tc>
-          <w:tcPr>
-            <w:tcW w:w="1485" w:type="dxa"/>
-            <w:tcBorders>
-              <w:top w:val="single" w:sz="8" w:space="0" w:color="000000"/>
-              <w:left w:val="single" w:sz="8" w:space="0" w:color="000000"/>
-              <w:bottom w:val="single" w:sz="8" w:space="0" w:color="000000"/>
-              <w:right w:val="single" w:sz="8" w:space="0" w:color="000000"/>
-            </w:tcBorders>
-            <w:tcMar>
-              <w:top w:w="100" w:type="dxa"/>
-              <w:left w:w="100" w:type="dxa"/>
-              <w:bottom w:w="100" w:type="dxa"/>
-              <w:right w:w="100" w:type="dxa"/>
-            </w:tcMar>
-            <w:hideMark/>
-          </w:tcPr>
-          <w:p>
-            <w:pPr>
-              <w:widowControl w:val="0"/>
-              <w:spacing w:line="240" w:lineRule="auto"/>
-              <w:rPr>
-                <w:sz w:val="26"/>
-                <w:szCs w:val="26"/>
-              </w:rPr>
-            </w:pPr>
-            <w:r>
-              <w:rPr>
-                <w:sz w:val="26"/>
-                <w:szCs w:val="26"/>
-              </w:rPr>
-              <w:t>Vét cạn</w:t>
-            </w:r>
-          </w:p>
-        </w:tc>
-        <w:tc>
-          <w:tcPr>
-            <w:tcW w:w="1170" w:type="dxa"/>
-            <w:tcBorders>
-              <w:top w:val="single" w:sz="8" w:space="0" w:color="000000"/>
-              <w:left w:val="single" w:sz="8" w:space="0" w:color="000000"/>
-              <w:bottom w:val="single" w:sz="8" w:space="0" w:color="000000"/>
-              <w:right w:val="single" w:sz="8" w:space="0" w:color="000000"/>
-            </w:tcBorders>
-            <w:tcMar>
-              <w:top w:w="100" w:type="dxa"/>
-              <w:left w:w="100" w:type="dxa"/>
-              <w:bottom w:w="100" w:type="dxa"/>
-              <w:right w:w="100" w:type="dxa"/>
-            </w:tcMar>
-            <w:hideMark/>
-          </w:tcPr>
-          <w:p>
-            <w:pPr>
-              <w:widowControl w:val="0"/>
-              <w:spacing w:line="240" w:lineRule="auto"/>
-              <w:rPr>
-                <w:sz w:val="26"/>
-                <w:szCs w:val="26"/>
-              </w:rPr>
-            </w:pPr>
-            <w:r>
-              <w:rPr>
-                <w:sz w:val="26"/>
-                <w:szCs w:val="26"/>
-              </w:rPr>
-              <w:t xml:space="preserve">Lấy DS chức </w:t>
-            </w:r>
-            <w:proofErr w:type="gramStart"/>
-            <w:r>
-              <w:rPr>
-                <w:sz w:val="26"/>
-                <w:szCs w:val="26"/>
-              </w:rPr>
-              <w:t>vụ  rồi</w:t>
-            </w:r>
-            <w:proofErr w:type="gramEnd"/>
-            <w:r>
-              <w:rPr>
-                <w:sz w:val="26"/>
-                <w:szCs w:val="26"/>
-              </w:rPr>
-              <w:t xml:space="preserve"> hiển thị vào table</w:t>
+              <w:t>table</w:t>
             </w:r>
           </w:p>
         </w:tc>
@@ -29443,7 +29262,6 @@
                 <w:sz w:val="26"/>
                 <w:szCs w:val="26"/>
               </w:rPr>
-              <w:lastRenderedPageBreak/>
               <w:t>STT</w:t>
             </w:r>
           </w:p>
@@ -29726,7 +29544,15 @@
                 <w:sz w:val="26"/>
                 <w:szCs w:val="26"/>
               </w:rPr>
-              <w:t>Lấy danh sách các xe đang được giữ</w:t>
+              <w:t xml:space="preserve">Lấy danh sách các xe đang được </w:t>
+            </w:r>
+            <w:r>
+              <w:rPr>
+                <w:sz w:val="26"/>
+                <w:szCs w:val="26"/>
+              </w:rPr>
+              <w:lastRenderedPageBreak/>
+              <w:t>giữ</w:t>
             </w:r>
           </w:p>
         </w:tc>
@@ -29858,7 +29684,15 @@
                 <w:sz w:val="26"/>
                 <w:szCs w:val="26"/>
               </w:rPr>
-              <w:t>Lấy DS các xe đang được giữ rồi hiển thị vào table</w:t>
+              <w:t xml:space="preserve">Lấy DS các xe đang </w:t>
+            </w:r>
+            <w:r>
+              <w:rPr>
+                <w:sz w:val="26"/>
+                <w:szCs w:val="26"/>
+              </w:rPr>
+              <w:lastRenderedPageBreak/>
+              <w:t>được giữ rồi hiển thị vào table</w:t>
             </w:r>
           </w:p>
         </w:tc>
@@ -30703,175 +30537,182 @@
                 <w:sz w:val="26"/>
                 <w:szCs w:val="26"/>
               </w:rPr>
+              <w:t>1</w:t>
+            </w:r>
+          </w:p>
+        </w:tc>
+        <w:tc>
+          <w:tcPr>
+            <w:tcW w:w="1560" w:type="dxa"/>
+            <w:tcBorders>
+              <w:top w:val="single" w:sz="8" w:space="0" w:color="000000"/>
+              <w:left w:val="single" w:sz="8" w:space="0" w:color="000000"/>
+              <w:bottom w:val="single" w:sz="8" w:space="0" w:color="000000"/>
+              <w:right w:val="single" w:sz="8" w:space="0" w:color="000000"/>
+            </w:tcBorders>
+            <w:tcMar>
+              <w:top w:w="100" w:type="dxa"/>
+              <w:left w:w="100" w:type="dxa"/>
+              <w:bottom w:w="100" w:type="dxa"/>
+              <w:right w:w="100" w:type="dxa"/>
+            </w:tcMar>
+            <w:hideMark/>
+          </w:tcPr>
+          <w:p>
+            <w:pPr>
+              <w:widowControl w:val="0"/>
+              <w:spacing w:line="240" w:lineRule="auto"/>
+              <w:rPr>
+                <w:sz w:val="26"/>
+                <w:szCs w:val="26"/>
+              </w:rPr>
+            </w:pPr>
+            <w:r>
+              <w:rPr>
+                <w:sz w:val="26"/>
+                <w:szCs w:val="26"/>
+              </w:rPr>
+              <w:t>Lấy danh sách các sản phẩm lỗi</w:t>
+            </w:r>
+          </w:p>
+        </w:tc>
+        <w:tc>
+          <w:tcPr>
+            <w:tcW w:w="1455" w:type="dxa"/>
+            <w:tcBorders>
+              <w:top w:val="single" w:sz="8" w:space="0" w:color="000000"/>
+              <w:left w:val="single" w:sz="8" w:space="0" w:color="000000"/>
+              <w:bottom w:val="single" w:sz="8" w:space="0" w:color="000000"/>
+              <w:right w:val="single" w:sz="8" w:space="0" w:color="000000"/>
+            </w:tcBorders>
+            <w:tcMar>
+              <w:top w:w="100" w:type="dxa"/>
+              <w:left w:w="100" w:type="dxa"/>
+              <w:bottom w:w="100" w:type="dxa"/>
+              <w:right w:w="100" w:type="dxa"/>
+            </w:tcMar>
+          </w:tcPr>
+          <w:p>
+            <w:pPr>
+              <w:widowControl w:val="0"/>
+              <w:spacing w:line="240" w:lineRule="auto"/>
+              <w:rPr>
+                <w:sz w:val="26"/>
+                <w:szCs w:val="26"/>
+              </w:rPr>
+            </w:pPr>
+          </w:p>
+        </w:tc>
+        <w:tc>
+          <w:tcPr>
+            <w:tcW w:w="1770" w:type="dxa"/>
+            <w:tcBorders>
+              <w:top w:val="single" w:sz="8" w:space="0" w:color="000000"/>
+              <w:left w:val="single" w:sz="8" w:space="0" w:color="000000"/>
+              <w:bottom w:val="single" w:sz="8" w:space="0" w:color="000000"/>
+              <w:right w:val="single" w:sz="8" w:space="0" w:color="000000"/>
+            </w:tcBorders>
+            <w:tcMar>
+              <w:top w:w="100" w:type="dxa"/>
+              <w:left w:w="100" w:type="dxa"/>
+              <w:bottom w:w="100" w:type="dxa"/>
+              <w:right w:w="100" w:type="dxa"/>
+            </w:tcMar>
+            <w:hideMark/>
+          </w:tcPr>
+          <w:p>
+            <w:pPr>
+              <w:widowControl w:val="0"/>
+              <w:spacing w:line="240" w:lineRule="auto"/>
+              <w:rPr>
+                <w:sz w:val="26"/>
+                <w:szCs w:val="26"/>
+              </w:rPr>
+            </w:pPr>
+            <w:r>
+              <w:rPr>
+                <w:sz w:val="26"/>
+                <w:szCs w:val="26"/>
+              </w:rPr>
+              <w:t>List DS các sản phẩm lỗi</w:t>
+            </w:r>
+          </w:p>
+        </w:tc>
+        <w:tc>
+          <w:tcPr>
+            <w:tcW w:w="1485" w:type="dxa"/>
+            <w:tcBorders>
+              <w:top w:val="single" w:sz="8" w:space="0" w:color="000000"/>
+              <w:left w:val="single" w:sz="8" w:space="0" w:color="000000"/>
+              <w:bottom w:val="single" w:sz="8" w:space="0" w:color="000000"/>
+              <w:right w:val="single" w:sz="8" w:space="0" w:color="000000"/>
+            </w:tcBorders>
+            <w:tcMar>
+              <w:top w:w="100" w:type="dxa"/>
+              <w:left w:w="100" w:type="dxa"/>
+              <w:bottom w:w="100" w:type="dxa"/>
+              <w:right w:w="100" w:type="dxa"/>
+            </w:tcMar>
+            <w:hideMark/>
+          </w:tcPr>
+          <w:p>
+            <w:pPr>
+              <w:widowControl w:val="0"/>
+              <w:spacing w:line="240" w:lineRule="auto"/>
+              <w:rPr>
+                <w:sz w:val="26"/>
+                <w:szCs w:val="26"/>
+              </w:rPr>
+            </w:pPr>
+            <w:r>
+              <w:rPr>
+                <w:sz w:val="26"/>
+                <w:szCs w:val="26"/>
+              </w:rPr>
+              <w:t>Vét cạn</w:t>
+            </w:r>
+          </w:p>
+        </w:tc>
+        <w:tc>
+          <w:tcPr>
+            <w:tcW w:w="1170" w:type="dxa"/>
+            <w:tcBorders>
+              <w:top w:val="single" w:sz="8" w:space="0" w:color="000000"/>
+              <w:left w:val="single" w:sz="8" w:space="0" w:color="000000"/>
+              <w:bottom w:val="single" w:sz="8" w:space="0" w:color="000000"/>
+              <w:right w:val="single" w:sz="8" w:space="0" w:color="000000"/>
+            </w:tcBorders>
+            <w:tcMar>
+              <w:top w:w="100" w:type="dxa"/>
+              <w:left w:w="100" w:type="dxa"/>
+              <w:bottom w:w="100" w:type="dxa"/>
+              <w:right w:w="100" w:type="dxa"/>
+            </w:tcMar>
+            <w:hideMark/>
+          </w:tcPr>
+          <w:p>
+            <w:pPr>
+              <w:widowControl w:val="0"/>
+              <w:spacing w:line="240" w:lineRule="auto"/>
+              <w:rPr>
+                <w:sz w:val="26"/>
+                <w:szCs w:val="26"/>
+              </w:rPr>
+            </w:pPr>
+            <w:r>
+              <w:rPr>
+                <w:sz w:val="26"/>
+                <w:szCs w:val="26"/>
+              </w:rPr>
+              <w:t xml:space="preserve">Lấy DS các sản phẩm lỗi rồi hiển thị vào </w:t>
+            </w:r>
+            <w:r>
+              <w:rPr>
+                <w:sz w:val="26"/>
+                <w:szCs w:val="26"/>
+              </w:rPr>
               <w:lastRenderedPageBreak/>
-              <w:t>1</w:t>
-            </w:r>
-          </w:p>
-        </w:tc>
-        <w:tc>
-          <w:tcPr>
-            <w:tcW w:w="1560" w:type="dxa"/>
-            <w:tcBorders>
-              <w:top w:val="single" w:sz="8" w:space="0" w:color="000000"/>
-              <w:left w:val="single" w:sz="8" w:space="0" w:color="000000"/>
-              <w:bottom w:val="single" w:sz="8" w:space="0" w:color="000000"/>
-              <w:right w:val="single" w:sz="8" w:space="0" w:color="000000"/>
-            </w:tcBorders>
-            <w:tcMar>
-              <w:top w:w="100" w:type="dxa"/>
-              <w:left w:w="100" w:type="dxa"/>
-              <w:bottom w:w="100" w:type="dxa"/>
-              <w:right w:w="100" w:type="dxa"/>
-            </w:tcMar>
-            <w:hideMark/>
-          </w:tcPr>
-          <w:p>
-            <w:pPr>
-              <w:widowControl w:val="0"/>
-              <w:spacing w:line="240" w:lineRule="auto"/>
-              <w:rPr>
-                <w:sz w:val="26"/>
-                <w:szCs w:val="26"/>
-              </w:rPr>
-            </w:pPr>
-            <w:r>
-              <w:rPr>
-                <w:sz w:val="26"/>
-                <w:szCs w:val="26"/>
-              </w:rPr>
-              <w:t>Lấy danh sách các sản phẩm lỗi</w:t>
-            </w:r>
-          </w:p>
-        </w:tc>
-        <w:tc>
-          <w:tcPr>
-            <w:tcW w:w="1455" w:type="dxa"/>
-            <w:tcBorders>
-              <w:top w:val="single" w:sz="8" w:space="0" w:color="000000"/>
-              <w:left w:val="single" w:sz="8" w:space="0" w:color="000000"/>
-              <w:bottom w:val="single" w:sz="8" w:space="0" w:color="000000"/>
-              <w:right w:val="single" w:sz="8" w:space="0" w:color="000000"/>
-            </w:tcBorders>
-            <w:tcMar>
-              <w:top w:w="100" w:type="dxa"/>
-              <w:left w:w="100" w:type="dxa"/>
-              <w:bottom w:w="100" w:type="dxa"/>
-              <w:right w:w="100" w:type="dxa"/>
-            </w:tcMar>
-          </w:tcPr>
-          <w:p>
-            <w:pPr>
-              <w:widowControl w:val="0"/>
-              <w:spacing w:line="240" w:lineRule="auto"/>
-              <w:rPr>
-                <w:sz w:val="26"/>
-                <w:szCs w:val="26"/>
-              </w:rPr>
-            </w:pPr>
-          </w:p>
-        </w:tc>
-        <w:tc>
-          <w:tcPr>
-            <w:tcW w:w="1770" w:type="dxa"/>
-            <w:tcBorders>
-              <w:top w:val="single" w:sz="8" w:space="0" w:color="000000"/>
-              <w:left w:val="single" w:sz="8" w:space="0" w:color="000000"/>
-              <w:bottom w:val="single" w:sz="8" w:space="0" w:color="000000"/>
-              <w:right w:val="single" w:sz="8" w:space="0" w:color="000000"/>
-            </w:tcBorders>
-            <w:tcMar>
-              <w:top w:w="100" w:type="dxa"/>
-              <w:left w:w="100" w:type="dxa"/>
-              <w:bottom w:w="100" w:type="dxa"/>
-              <w:right w:w="100" w:type="dxa"/>
-            </w:tcMar>
-            <w:hideMark/>
-          </w:tcPr>
-          <w:p>
-            <w:pPr>
-              <w:widowControl w:val="0"/>
-              <w:spacing w:line="240" w:lineRule="auto"/>
-              <w:rPr>
-                <w:sz w:val="26"/>
-                <w:szCs w:val="26"/>
-              </w:rPr>
-            </w:pPr>
-            <w:r>
-              <w:rPr>
-                <w:sz w:val="26"/>
-                <w:szCs w:val="26"/>
-              </w:rPr>
-              <w:t>List DS các sản phẩm lỗi</w:t>
-            </w:r>
-          </w:p>
-        </w:tc>
-        <w:tc>
-          <w:tcPr>
-            <w:tcW w:w="1485" w:type="dxa"/>
-            <w:tcBorders>
-              <w:top w:val="single" w:sz="8" w:space="0" w:color="000000"/>
-              <w:left w:val="single" w:sz="8" w:space="0" w:color="000000"/>
-              <w:bottom w:val="single" w:sz="8" w:space="0" w:color="000000"/>
-              <w:right w:val="single" w:sz="8" w:space="0" w:color="000000"/>
-            </w:tcBorders>
-            <w:tcMar>
-              <w:top w:w="100" w:type="dxa"/>
-              <w:left w:w="100" w:type="dxa"/>
-              <w:bottom w:w="100" w:type="dxa"/>
-              <w:right w:w="100" w:type="dxa"/>
-            </w:tcMar>
-            <w:hideMark/>
-          </w:tcPr>
-          <w:p>
-            <w:pPr>
-              <w:widowControl w:val="0"/>
-              <w:spacing w:line="240" w:lineRule="auto"/>
-              <w:rPr>
-                <w:sz w:val="26"/>
-                <w:szCs w:val="26"/>
-              </w:rPr>
-            </w:pPr>
-            <w:r>
-              <w:rPr>
-                <w:sz w:val="26"/>
-                <w:szCs w:val="26"/>
-              </w:rPr>
-              <w:t>Vét cạn</w:t>
-            </w:r>
-          </w:p>
-        </w:tc>
-        <w:tc>
-          <w:tcPr>
-            <w:tcW w:w="1170" w:type="dxa"/>
-            <w:tcBorders>
-              <w:top w:val="single" w:sz="8" w:space="0" w:color="000000"/>
-              <w:left w:val="single" w:sz="8" w:space="0" w:color="000000"/>
-              <w:bottom w:val="single" w:sz="8" w:space="0" w:color="000000"/>
-              <w:right w:val="single" w:sz="8" w:space="0" w:color="000000"/>
-            </w:tcBorders>
-            <w:tcMar>
-              <w:top w:w="100" w:type="dxa"/>
-              <w:left w:w="100" w:type="dxa"/>
-              <w:bottom w:w="100" w:type="dxa"/>
-              <w:right w:w="100" w:type="dxa"/>
-            </w:tcMar>
-            <w:hideMark/>
-          </w:tcPr>
-          <w:p>
-            <w:pPr>
-              <w:widowControl w:val="0"/>
-              <w:spacing w:line="240" w:lineRule="auto"/>
-              <w:rPr>
-                <w:sz w:val="26"/>
-                <w:szCs w:val="26"/>
-              </w:rPr>
-            </w:pPr>
-            <w:r>
-              <w:rPr>
-                <w:sz w:val="26"/>
-                <w:szCs w:val="26"/>
-              </w:rPr>
-              <w:t>Lấy DS các sản phẩm lỗi rồi hiển thị vào table</w:t>
+              <w:t>table</w:t>
             </w:r>
           </w:p>
         </w:tc>
@@ -32188,15 +32029,7 @@
                 <w:sz w:val="26"/>
                 <w:szCs w:val="26"/>
               </w:rPr>
-              <w:t xml:space="preserve">Thống kê doanh thu </w:t>
-            </w:r>
-            <w:r>
-              <w:rPr>
-                <w:sz w:val="26"/>
-                <w:szCs w:val="26"/>
-              </w:rPr>
-              <w:lastRenderedPageBreak/>
-              <w:t>hóa đơn theo tháng</w:t>
+              <w:t>Thống kê doanh thu hóa đơn theo tháng</w:t>
             </w:r>
           </w:p>
         </w:tc>
@@ -32231,7 +32064,6 @@
                 <w:sz w:val="26"/>
                 <w:szCs w:val="26"/>
               </w:rPr>
-              <w:lastRenderedPageBreak/>
               <w:t>Tháng, năm</w:t>
             </w:r>
           </w:p>
@@ -32428,7 +32260,15 @@
                 <w:sz w:val="26"/>
                 <w:szCs w:val="26"/>
               </w:rPr>
-              <w:t>Thống kê lượng sản phẩm bán được theo ngày</w:t>
+              <w:t xml:space="preserve">Thống kê lượng sản </w:t>
+            </w:r>
+            <w:r>
+              <w:rPr>
+                <w:sz w:val="26"/>
+                <w:szCs w:val="26"/>
+              </w:rPr>
+              <w:lastRenderedPageBreak/>
+              <w:t>phẩm bán được theo ngày</w:t>
             </w:r>
           </w:p>
         </w:tc>
@@ -32463,7 +32303,16 @@
                 <w:sz w:val="26"/>
                 <w:szCs w:val="26"/>
               </w:rPr>
-              <w:t>Ngày bắt đầu, ngày kết thúc</w:t>
+              <w:lastRenderedPageBreak/>
+              <w:t xml:space="preserve">Ngày bắt đầu, ngày </w:t>
+            </w:r>
+            <w:r>
+              <w:rPr>
+                <w:sz w:val="26"/>
+                <w:szCs w:val="26"/>
+              </w:rPr>
+              <w:lastRenderedPageBreak/>
+              <w:t>kết thúc</w:t>
             </w:r>
           </w:p>
         </w:tc>
@@ -32498,6 +32347,7 @@
                 <w:sz w:val="26"/>
                 <w:szCs w:val="26"/>
               </w:rPr>
+              <w:lastRenderedPageBreak/>
               <w:t>Bảng thống kê</w:t>
             </w:r>
           </w:p>
@@ -33641,15 +33491,7 @@
                 <w:sz w:val="26"/>
                 <w:szCs w:val="26"/>
               </w:rPr>
-              <w:t xml:space="preserve">Thống kê lợi nhuận sản </w:t>
-            </w:r>
-            <w:r>
-              <w:rPr>
-                <w:sz w:val="26"/>
-                <w:szCs w:val="26"/>
-              </w:rPr>
-              <w:lastRenderedPageBreak/>
-              <w:t xml:space="preserve">phẩm theo </w:t>
+              <w:t xml:space="preserve">Thống kê lợi nhuận sản phẩm theo </w:t>
             </w:r>
             <w:proofErr w:type="gramStart"/>
             <w:r>
@@ -33700,7 +33542,6 @@
                 <w:sz w:val="26"/>
                 <w:szCs w:val="26"/>
               </w:rPr>
-              <w:lastRenderedPageBreak/>
               <w:t>Tháng, năm</w:t>
             </w:r>
           </w:p>
@@ -33897,7 +33738,15 @@
                 <w:sz w:val="26"/>
                 <w:szCs w:val="26"/>
               </w:rPr>
-              <w:t>Thống kê tổng lợi nhuận</w:t>
+              <w:t xml:space="preserve">Thống kê tổng lợi </w:t>
+            </w:r>
+            <w:r>
+              <w:rPr>
+                <w:sz w:val="26"/>
+                <w:szCs w:val="26"/>
+              </w:rPr>
+              <w:lastRenderedPageBreak/>
+              <w:t>nhuận</w:t>
             </w:r>
           </w:p>
         </w:tc>
@@ -35180,15 +35029,7 @@
                 <w:sz w:val="26"/>
                 <w:szCs w:val="26"/>
               </w:rPr>
-              <w:t xml:space="preserve">Thành công (cập nhật vào CSDL) hoặc </w:t>
-            </w:r>
-            <w:r>
-              <w:rPr>
-                <w:sz w:val="26"/>
-                <w:szCs w:val="26"/>
-              </w:rPr>
-              <w:lastRenderedPageBreak/>
-              <w:t>thất bại (thông báo lỗi)</w:t>
+              <w:t>Thành công (cập nhật vào CSDL) hoặc thất bại (thông báo lỗi)</w:t>
             </w:r>
           </w:p>
         </w:tc>
@@ -35250,15 +35091,7 @@
                 <w:sz w:val="26"/>
                 <w:szCs w:val="26"/>
               </w:rPr>
-              <w:t xml:space="preserve">Mở tài khoản nhân </w:t>
-            </w:r>
-            <w:r>
-              <w:rPr>
-                <w:sz w:val="26"/>
-                <w:szCs w:val="26"/>
-              </w:rPr>
-              <w:lastRenderedPageBreak/>
-              <w:t>viên</w:t>
+              <w:t>Mở tài khoản nhân viên</w:t>
             </w:r>
           </w:p>
         </w:tc>
@@ -36026,764 +35859,6 @@
                 <w:szCs w:val="26"/>
               </w:rPr>
               <w:t>Thay đổi mật khẩu nhân viên, quản lý</w:t>
-            </w:r>
-          </w:p>
-        </w:tc>
-        <w:tc>
-          <w:tcPr>
-            <w:tcW w:w="1170" w:type="dxa"/>
-            <w:tcBorders>
-              <w:top w:val="single" w:sz="8" w:space="0" w:color="000000"/>
-              <w:left w:val="single" w:sz="8" w:space="0" w:color="000000"/>
-              <w:bottom w:val="single" w:sz="8" w:space="0" w:color="000000"/>
-              <w:right w:val="single" w:sz="8" w:space="0" w:color="000000"/>
-            </w:tcBorders>
-            <w:tcMar>
-              <w:top w:w="100" w:type="dxa"/>
-              <w:left w:w="100" w:type="dxa"/>
-              <w:bottom w:w="100" w:type="dxa"/>
-              <w:right w:w="100" w:type="dxa"/>
-            </w:tcMar>
-          </w:tcPr>
-          <w:p>
-            <w:pPr>
-              <w:widowControl w:val="0"/>
-              <w:spacing w:line="240" w:lineRule="auto"/>
-              <w:rPr>
-                <w:sz w:val="26"/>
-                <w:szCs w:val="26"/>
-              </w:rPr>
-            </w:pPr>
-          </w:p>
-        </w:tc>
-      </w:tr>
-    </w:tbl>
-    <w:p/>
-    <w:p/>
-    <w:p>
-      <w:pPr>
-        <w:rPr>
-          <w:sz w:val="48"/>
-          <w:szCs w:val="48"/>
-        </w:rPr>
-      </w:pPr>
-      <w:r>
-        <w:rPr>
-          <w:sz w:val="48"/>
-          <w:szCs w:val="48"/>
-        </w:rPr>
-        <w:t>Xóa vĩnh viễn hoặc khôi phục hóa đơn</w:t>
-      </w:r>
-    </w:p>
-    <w:tbl>
-      <w:tblPr>
-        <w:tblW w:w="9360" w:type="dxa"/>
-        <w:tblBorders>
-          <w:top w:val="single" w:sz="8" w:space="0" w:color="000000"/>
-          <w:left w:val="single" w:sz="8" w:space="0" w:color="000000"/>
-          <w:bottom w:val="single" w:sz="8" w:space="0" w:color="000000"/>
-          <w:right w:val="single" w:sz="8" w:space="0" w:color="000000"/>
-          <w:insideH w:val="single" w:sz="8" w:space="0" w:color="000000"/>
-          <w:insideV w:val="single" w:sz="8" w:space="0" w:color="000000"/>
-        </w:tblBorders>
-        <w:tblLayout w:type="fixed"/>
-        <w:tblLook w:val="0600" w:firstRow="0" w:lastRow="0" w:firstColumn="0" w:lastColumn="0" w:noHBand="1" w:noVBand="1"/>
-      </w:tblPr>
-      <w:tblGrid>
-        <w:gridCol w:w="750"/>
-        <w:gridCol w:w="1560"/>
-        <w:gridCol w:w="1455"/>
-        <w:gridCol w:w="1770"/>
-        <w:gridCol w:w="1485"/>
-        <w:gridCol w:w="1170"/>
-        <w:gridCol w:w="1170"/>
-      </w:tblGrid>
-      <w:tr>
-        <w:tc>
-          <w:tcPr>
-            <w:tcW w:w="750" w:type="dxa"/>
-            <w:tcBorders>
-              <w:top w:val="single" w:sz="8" w:space="0" w:color="000000"/>
-              <w:left w:val="single" w:sz="8" w:space="0" w:color="000000"/>
-              <w:bottom w:val="single" w:sz="8" w:space="0" w:color="000000"/>
-              <w:right w:val="single" w:sz="8" w:space="0" w:color="000000"/>
-            </w:tcBorders>
-            <w:tcMar>
-              <w:top w:w="100" w:type="dxa"/>
-              <w:left w:w="100" w:type="dxa"/>
-              <w:bottom w:w="100" w:type="dxa"/>
-              <w:right w:w="100" w:type="dxa"/>
-            </w:tcMar>
-            <w:hideMark/>
-          </w:tcPr>
-          <w:p>
-            <w:pPr>
-              <w:widowControl w:val="0"/>
-              <w:spacing w:line="240" w:lineRule="auto"/>
-              <w:rPr>
-                <w:sz w:val="26"/>
-                <w:szCs w:val="26"/>
-              </w:rPr>
-            </w:pPr>
-            <w:r>
-              <w:rPr>
-                <w:sz w:val="26"/>
-                <w:szCs w:val="26"/>
-              </w:rPr>
-              <w:t>STT</w:t>
-            </w:r>
-          </w:p>
-        </w:tc>
-        <w:tc>
-          <w:tcPr>
-            <w:tcW w:w="1560" w:type="dxa"/>
-            <w:tcBorders>
-              <w:top w:val="single" w:sz="8" w:space="0" w:color="000000"/>
-              <w:left w:val="single" w:sz="8" w:space="0" w:color="000000"/>
-              <w:bottom w:val="single" w:sz="8" w:space="0" w:color="000000"/>
-              <w:right w:val="single" w:sz="8" w:space="0" w:color="000000"/>
-            </w:tcBorders>
-            <w:tcMar>
-              <w:top w:w="100" w:type="dxa"/>
-              <w:left w:w="100" w:type="dxa"/>
-              <w:bottom w:w="100" w:type="dxa"/>
-              <w:right w:w="100" w:type="dxa"/>
-            </w:tcMar>
-            <w:hideMark/>
-          </w:tcPr>
-          <w:p>
-            <w:pPr>
-              <w:widowControl w:val="0"/>
-              <w:spacing w:line="240" w:lineRule="auto"/>
-              <w:rPr>
-                <w:sz w:val="26"/>
-                <w:szCs w:val="26"/>
-              </w:rPr>
-            </w:pPr>
-            <w:r>
-              <w:rPr>
-                <w:sz w:val="26"/>
-                <w:szCs w:val="26"/>
-              </w:rPr>
-              <w:t>Hàm</w:t>
-            </w:r>
-          </w:p>
-        </w:tc>
-        <w:tc>
-          <w:tcPr>
-            <w:tcW w:w="1455" w:type="dxa"/>
-            <w:tcBorders>
-              <w:top w:val="single" w:sz="8" w:space="0" w:color="000000"/>
-              <w:left w:val="single" w:sz="8" w:space="0" w:color="000000"/>
-              <w:bottom w:val="single" w:sz="8" w:space="0" w:color="000000"/>
-              <w:right w:val="single" w:sz="8" w:space="0" w:color="000000"/>
-            </w:tcBorders>
-            <w:tcMar>
-              <w:top w:w="100" w:type="dxa"/>
-              <w:left w:w="100" w:type="dxa"/>
-              <w:bottom w:w="100" w:type="dxa"/>
-              <w:right w:w="100" w:type="dxa"/>
-            </w:tcMar>
-            <w:hideMark/>
-          </w:tcPr>
-          <w:p>
-            <w:pPr>
-              <w:widowControl w:val="0"/>
-              <w:spacing w:line="240" w:lineRule="auto"/>
-              <w:rPr>
-                <w:sz w:val="26"/>
-                <w:szCs w:val="26"/>
-              </w:rPr>
-            </w:pPr>
-            <w:r>
-              <w:rPr>
-                <w:sz w:val="26"/>
-                <w:szCs w:val="26"/>
-              </w:rPr>
-              <w:t>Tham số</w:t>
-            </w:r>
-          </w:p>
-        </w:tc>
-        <w:tc>
-          <w:tcPr>
-            <w:tcW w:w="1770" w:type="dxa"/>
-            <w:tcBorders>
-              <w:top w:val="single" w:sz="8" w:space="0" w:color="000000"/>
-              <w:left w:val="single" w:sz="8" w:space="0" w:color="000000"/>
-              <w:bottom w:val="single" w:sz="8" w:space="0" w:color="000000"/>
-              <w:right w:val="single" w:sz="8" w:space="0" w:color="000000"/>
-            </w:tcBorders>
-            <w:tcMar>
-              <w:top w:w="100" w:type="dxa"/>
-              <w:left w:w="100" w:type="dxa"/>
-              <w:bottom w:w="100" w:type="dxa"/>
-              <w:right w:w="100" w:type="dxa"/>
-            </w:tcMar>
-            <w:hideMark/>
-          </w:tcPr>
-          <w:p>
-            <w:pPr>
-              <w:widowControl w:val="0"/>
-              <w:spacing w:line="240" w:lineRule="auto"/>
-              <w:rPr>
-                <w:sz w:val="26"/>
-                <w:szCs w:val="26"/>
-              </w:rPr>
-            </w:pPr>
-            <w:r>
-              <w:rPr>
-                <w:sz w:val="26"/>
-                <w:szCs w:val="26"/>
-              </w:rPr>
-              <w:t>KQ Trả về</w:t>
-            </w:r>
-          </w:p>
-        </w:tc>
-        <w:tc>
-          <w:tcPr>
-            <w:tcW w:w="1485" w:type="dxa"/>
-            <w:tcBorders>
-              <w:top w:val="single" w:sz="8" w:space="0" w:color="000000"/>
-              <w:left w:val="single" w:sz="8" w:space="0" w:color="000000"/>
-              <w:bottom w:val="single" w:sz="8" w:space="0" w:color="000000"/>
-              <w:right w:val="single" w:sz="8" w:space="0" w:color="000000"/>
-            </w:tcBorders>
-            <w:tcMar>
-              <w:top w:w="100" w:type="dxa"/>
-              <w:left w:w="100" w:type="dxa"/>
-              <w:bottom w:w="100" w:type="dxa"/>
-              <w:right w:w="100" w:type="dxa"/>
-            </w:tcMar>
-            <w:hideMark/>
-          </w:tcPr>
-          <w:p>
-            <w:pPr>
-              <w:widowControl w:val="0"/>
-              <w:spacing w:line="240" w:lineRule="auto"/>
-              <w:rPr>
-                <w:sz w:val="26"/>
-                <w:szCs w:val="26"/>
-              </w:rPr>
-            </w:pPr>
-            <w:r>
-              <w:rPr>
-                <w:sz w:val="26"/>
-                <w:szCs w:val="26"/>
-              </w:rPr>
-              <w:t xml:space="preserve">Thuật giải </w:t>
-            </w:r>
-          </w:p>
-        </w:tc>
-        <w:tc>
-          <w:tcPr>
-            <w:tcW w:w="1170" w:type="dxa"/>
-            <w:tcBorders>
-              <w:top w:val="single" w:sz="8" w:space="0" w:color="000000"/>
-              <w:left w:val="single" w:sz="8" w:space="0" w:color="000000"/>
-              <w:bottom w:val="single" w:sz="8" w:space="0" w:color="000000"/>
-              <w:right w:val="single" w:sz="8" w:space="0" w:color="000000"/>
-            </w:tcBorders>
-            <w:tcMar>
-              <w:top w:w="100" w:type="dxa"/>
-              <w:left w:w="100" w:type="dxa"/>
-              <w:bottom w:w="100" w:type="dxa"/>
-              <w:right w:w="100" w:type="dxa"/>
-            </w:tcMar>
-            <w:hideMark/>
-          </w:tcPr>
-          <w:p>
-            <w:pPr>
-              <w:widowControl w:val="0"/>
-              <w:spacing w:line="240" w:lineRule="auto"/>
-              <w:rPr>
-                <w:sz w:val="26"/>
-                <w:szCs w:val="26"/>
-              </w:rPr>
-            </w:pPr>
-            <w:r>
-              <w:rPr>
-                <w:sz w:val="26"/>
-                <w:szCs w:val="26"/>
-              </w:rPr>
-              <w:t>Ý nghĩa</w:t>
-            </w:r>
-          </w:p>
-        </w:tc>
-        <w:tc>
-          <w:tcPr>
-            <w:tcW w:w="1170" w:type="dxa"/>
-            <w:tcBorders>
-              <w:top w:val="single" w:sz="8" w:space="0" w:color="000000"/>
-              <w:left w:val="single" w:sz="8" w:space="0" w:color="000000"/>
-              <w:bottom w:val="single" w:sz="8" w:space="0" w:color="000000"/>
-              <w:right w:val="single" w:sz="8" w:space="0" w:color="000000"/>
-            </w:tcBorders>
-            <w:tcMar>
-              <w:top w:w="100" w:type="dxa"/>
-              <w:left w:w="100" w:type="dxa"/>
-              <w:bottom w:w="100" w:type="dxa"/>
-              <w:right w:w="100" w:type="dxa"/>
-            </w:tcMar>
-            <w:hideMark/>
-          </w:tcPr>
-          <w:p>
-            <w:pPr>
-              <w:widowControl w:val="0"/>
-              <w:spacing w:line="240" w:lineRule="auto"/>
-              <w:rPr>
-                <w:sz w:val="26"/>
-                <w:szCs w:val="26"/>
-              </w:rPr>
-            </w:pPr>
-            <w:r>
-              <w:rPr>
-                <w:sz w:val="26"/>
-                <w:szCs w:val="26"/>
-              </w:rPr>
-              <w:t>Ghi chú</w:t>
-            </w:r>
-          </w:p>
-        </w:tc>
-      </w:tr>
-      <w:tr>
-        <w:tc>
-          <w:tcPr>
-            <w:tcW w:w="750" w:type="dxa"/>
-            <w:tcBorders>
-              <w:top w:val="single" w:sz="8" w:space="0" w:color="000000"/>
-              <w:left w:val="single" w:sz="8" w:space="0" w:color="000000"/>
-              <w:bottom w:val="single" w:sz="8" w:space="0" w:color="000000"/>
-              <w:right w:val="single" w:sz="8" w:space="0" w:color="000000"/>
-            </w:tcBorders>
-            <w:tcMar>
-              <w:top w:w="100" w:type="dxa"/>
-              <w:left w:w="100" w:type="dxa"/>
-              <w:bottom w:w="100" w:type="dxa"/>
-              <w:right w:w="100" w:type="dxa"/>
-            </w:tcMar>
-            <w:hideMark/>
-          </w:tcPr>
-          <w:p>
-            <w:pPr>
-              <w:widowControl w:val="0"/>
-              <w:spacing w:line="240" w:lineRule="auto"/>
-              <w:rPr>
-                <w:sz w:val="26"/>
-                <w:szCs w:val="26"/>
-              </w:rPr>
-            </w:pPr>
-            <w:r>
-              <w:rPr>
-                <w:sz w:val="26"/>
-                <w:szCs w:val="26"/>
-              </w:rPr>
-              <w:t>1</w:t>
-            </w:r>
-          </w:p>
-        </w:tc>
-        <w:tc>
-          <w:tcPr>
-            <w:tcW w:w="1560" w:type="dxa"/>
-            <w:tcBorders>
-              <w:top w:val="single" w:sz="8" w:space="0" w:color="000000"/>
-              <w:left w:val="single" w:sz="8" w:space="0" w:color="000000"/>
-              <w:bottom w:val="single" w:sz="8" w:space="0" w:color="000000"/>
-              <w:right w:val="single" w:sz="8" w:space="0" w:color="000000"/>
-            </w:tcBorders>
-            <w:tcMar>
-              <w:top w:w="100" w:type="dxa"/>
-              <w:left w:w="100" w:type="dxa"/>
-              <w:bottom w:w="100" w:type="dxa"/>
-              <w:right w:w="100" w:type="dxa"/>
-            </w:tcMar>
-            <w:hideMark/>
-          </w:tcPr>
-          <w:p>
-            <w:pPr>
-              <w:widowControl w:val="0"/>
-              <w:spacing w:line="240" w:lineRule="auto"/>
-              <w:rPr>
-                <w:sz w:val="26"/>
-                <w:szCs w:val="26"/>
-              </w:rPr>
-            </w:pPr>
-            <w:r>
-              <w:rPr>
-                <w:sz w:val="26"/>
-                <w:szCs w:val="26"/>
-              </w:rPr>
-              <w:t>Xóa vĩnh viễn hóa đơn</w:t>
-            </w:r>
-          </w:p>
-        </w:tc>
-        <w:tc>
-          <w:tcPr>
-            <w:tcW w:w="1455" w:type="dxa"/>
-            <w:tcBorders>
-              <w:top w:val="single" w:sz="8" w:space="0" w:color="000000"/>
-              <w:left w:val="single" w:sz="8" w:space="0" w:color="000000"/>
-              <w:bottom w:val="single" w:sz="8" w:space="0" w:color="000000"/>
-              <w:right w:val="single" w:sz="8" w:space="0" w:color="000000"/>
-            </w:tcBorders>
-            <w:tcMar>
-              <w:top w:w="100" w:type="dxa"/>
-              <w:left w:w="100" w:type="dxa"/>
-              <w:bottom w:w="100" w:type="dxa"/>
-              <w:right w:w="100" w:type="dxa"/>
-            </w:tcMar>
-            <w:hideMark/>
-          </w:tcPr>
-          <w:p>
-            <w:pPr>
-              <w:widowControl w:val="0"/>
-              <w:spacing w:line="240" w:lineRule="auto"/>
-              <w:rPr>
-                <w:sz w:val="26"/>
-                <w:szCs w:val="26"/>
-              </w:rPr>
-            </w:pPr>
-            <w:r>
-              <w:rPr>
-                <w:sz w:val="26"/>
-                <w:szCs w:val="26"/>
-              </w:rPr>
-              <w:t>Mã hóa đơn</w:t>
-            </w:r>
-          </w:p>
-        </w:tc>
-        <w:tc>
-          <w:tcPr>
-            <w:tcW w:w="1770" w:type="dxa"/>
-            <w:tcBorders>
-              <w:top w:val="single" w:sz="8" w:space="0" w:color="000000"/>
-              <w:left w:val="single" w:sz="8" w:space="0" w:color="000000"/>
-              <w:bottom w:val="single" w:sz="8" w:space="0" w:color="000000"/>
-              <w:right w:val="single" w:sz="8" w:space="0" w:color="000000"/>
-            </w:tcBorders>
-            <w:tcMar>
-              <w:top w:w="100" w:type="dxa"/>
-              <w:left w:w="100" w:type="dxa"/>
-              <w:bottom w:w="100" w:type="dxa"/>
-              <w:right w:w="100" w:type="dxa"/>
-            </w:tcMar>
-            <w:hideMark/>
-          </w:tcPr>
-          <w:p>
-            <w:pPr>
-              <w:widowControl w:val="0"/>
-              <w:spacing w:line="240" w:lineRule="auto"/>
-              <w:rPr>
-                <w:sz w:val="26"/>
-                <w:szCs w:val="26"/>
-              </w:rPr>
-            </w:pPr>
-            <w:r>
-              <w:rPr>
-                <w:sz w:val="26"/>
-                <w:szCs w:val="26"/>
-              </w:rPr>
-              <w:t>Thành công (cập nhật vào CSDL) hoặc thất bại (thông báo lỗi)</w:t>
-            </w:r>
-          </w:p>
-        </w:tc>
-        <w:tc>
-          <w:tcPr>
-            <w:tcW w:w="1485" w:type="dxa"/>
-            <w:tcBorders>
-              <w:top w:val="single" w:sz="8" w:space="0" w:color="000000"/>
-              <w:left w:val="single" w:sz="8" w:space="0" w:color="000000"/>
-              <w:bottom w:val="single" w:sz="8" w:space="0" w:color="000000"/>
-              <w:right w:val="single" w:sz="8" w:space="0" w:color="000000"/>
-            </w:tcBorders>
-            <w:tcMar>
-              <w:top w:w="100" w:type="dxa"/>
-              <w:left w:w="100" w:type="dxa"/>
-              <w:bottom w:w="100" w:type="dxa"/>
-              <w:right w:w="100" w:type="dxa"/>
-            </w:tcMar>
-          </w:tcPr>
-          <w:p>
-            <w:pPr>
-              <w:widowControl w:val="0"/>
-              <w:spacing w:line="240" w:lineRule="auto"/>
-              <w:rPr>
-                <w:sz w:val="26"/>
-                <w:szCs w:val="26"/>
-              </w:rPr>
-            </w:pPr>
-          </w:p>
-        </w:tc>
-        <w:tc>
-          <w:tcPr>
-            <w:tcW w:w="1170" w:type="dxa"/>
-            <w:tcBorders>
-              <w:top w:val="single" w:sz="8" w:space="0" w:color="000000"/>
-              <w:left w:val="single" w:sz="8" w:space="0" w:color="000000"/>
-              <w:bottom w:val="single" w:sz="8" w:space="0" w:color="000000"/>
-              <w:right w:val="single" w:sz="8" w:space="0" w:color="000000"/>
-            </w:tcBorders>
-            <w:tcMar>
-              <w:top w:w="100" w:type="dxa"/>
-              <w:left w:w="100" w:type="dxa"/>
-              <w:bottom w:w="100" w:type="dxa"/>
-              <w:right w:w="100" w:type="dxa"/>
-            </w:tcMar>
-            <w:hideMark/>
-          </w:tcPr>
-          <w:p>
-            <w:pPr>
-              <w:widowControl w:val="0"/>
-              <w:spacing w:line="240" w:lineRule="auto"/>
-              <w:rPr>
-                <w:sz w:val="26"/>
-                <w:szCs w:val="26"/>
-              </w:rPr>
-            </w:pPr>
-            <w:r>
-              <w:rPr>
-                <w:sz w:val="26"/>
-                <w:szCs w:val="26"/>
-              </w:rPr>
-              <w:t xml:space="preserve">Xóa vĩnh viễn 1 hóa đơn cùng chi tiết của </w:t>
-            </w:r>
-            <w:r>
-              <w:rPr>
-                <w:sz w:val="26"/>
-                <w:szCs w:val="26"/>
-              </w:rPr>
-              <w:lastRenderedPageBreak/>
-              <w:t>nó khỏi CSDL</w:t>
-            </w:r>
-          </w:p>
-        </w:tc>
-        <w:tc>
-          <w:tcPr>
-            <w:tcW w:w="1170" w:type="dxa"/>
-            <w:tcBorders>
-              <w:top w:val="single" w:sz="8" w:space="0" w:color="000000"/>
-              <w:left w:val="single" w:sz="8" w:space="0" w:color="000000"/>
-              <w:bottom w:val="single" w:sz="8" w:space="0" w:color="000000"/>
-              <w:right w:val="single" w:sz="8" w:space="0" w:color="000000"/>
-            </w:tcBorders>
-            <w:tcMar>
-              <w:top w:w="100" w:type="dxa"/>
-              <w:left w:w="100" w:type="dxa"/>
-              <w:bottom w:w="100" w:type="dxa"/>
-              <w:right w:w="100" w:type="dxa"/>
-            </w:tcMar>
-          </w:tcPr>
-          <w:p>
-            <w:pPr>
-              <w:widowControl w:val="0"/>
-              <w:spacing w:line="240" w:lineRule="auto"/>
-              <w:rPr>
-                <w:sz w:val="26"/>
-                <w:szCs w:val="26"/>
-              </w:rPr>
-            </w:pPr>
-          </w:p>
-        </w:tc>
-      </w:tr>
-      <w:tr>
-        <w:tc>
-          <w:tcPr>
-            <w:tcW w:w="750" w:type="dxa"/>
-            <w:tcBorders>
-              <w:top w:val="single" w:sz="8" w:space="0" w:color="000000"/>
-              <w:left w:val="single" w:sz="8" w:space="0" w:color="000000"/>
-              <w:bottom w:val="single" w:sz="8" w:space="0" w:color="000000"/>
-              <w:right w:val="single" w:sz="8" w:space="0" w:color="000000"/>
-            </w:tcBorders>
-            <w:tcMar>
-              <w:top w:w="100" w:type="dxa"/>
-              <w:left w:w="100" w:type="dxa"/>
-              <w:bottom w:w="100" w:type="dxa"/>
-              <w:right w:w="100" w:type="dxa"/>
-            </w:tcMar>
-            <w:hideMark/>
-          </w:tcPr>
-          <w:p>
-            <w:pPr>
-              <w:widowControl w:val="0"/>
-              <w:spacing w:line="240" w:lineRule="auto"/>
-              <w:rPr>
-                <w:sz w:val="26"/>
-                <w:szCs w:val="26"/>
-              </w:rPr>
-            </w:pPr>
-            <w:r>
-              <w:rPr>
-                <w:sz w:val="26"/>
-                <w:szCs w:val="26"/>
-              </w:rPr>
-              <w:t>2</w:t>
-            </w:r>
-          </w:p>
-        </w:tc>
-        <w:tc>
-          <w:tcPr>
-            <w:tcW w:w="1560" w:type="dxa"/>
-            <w:tcBorders>
-              <w:top w:val="single" w:sz="8" w:space="0" w:color="000000"/>
-              <w:left w:val="single" w:sz="8" w:space="0" w:color="000000"/>
-              <w:bottom w:val="single" w:sz="8" w:space="0" w:color="000000"/>
-              <w:right w:val="single" w:sz="8" w:space="0" w:color="000000"/>
-            </w:tcBorders>
-            <w:tcMar>
-              <w:top w:w="100" w:type="dxa"/>
-              <w:left w:w="100" w:type="dxa"/>
-              <w:bottom w:w="100" w:type="dxa"/>
-              <w:right w:w="100" w:type="dxa"/>
-            </w:tcMar>
-            <w:hideMark/>
-          </w:tcPr>
-          <w:p>
-            <w:pPr>
-              <w:widowControl w:val="0"/>
-              <w:spacing w:line="240" w:lineRule="auto"/>
-              <w:rPr>
-                <w:sz w:val="26"/>
-                <w:szCs w:val="26"/>
-              </w:rPr>
-            </w:pPr>
-            <w:r>
-              <w:rPr>
-                <w:sz w:val="26"/>
-                <w:szCs w:val="26"/>
-              </w:rPr>
-              <w:t>Khôi phục hóa đơn đã xóa</w:t>
-            </w:r>
-          </w:p>
-        </w:tc>
-        <w:tc>
-          <w:tcPr>
-            <w:tcW w:w="1455" w:type="dxa"/>
-            <w:tcBorders>
-              <w:top w:val="single" w:sz="8" w:space="0" w:color="000000"/>
-              <w:left w:val="single" w:sz="8" w:space="0" w:color="000000"/>
-              <w:bottom w:val="single" w:sz="8" w:space="0" w:color="000000"/>
-              <w:right w:val="single" w:sz="8" w:space="0" w:color="000000"/>
-            </w:tcBorders>
-            <w:tcMar>
-              <w:top w:w="100" w:type="dxa"/>
-              <w:left w:w="100" w:type="dxa"/>
-              <w:bottom w:w="100" w:type="dxa"/>
-              <w:right w:w="100" w:type="dxa"/>
-            </w:tcMar>
-            <w:hideMark/>
-          </w:tcPr>
-          <w:p>
-            <w:pPr>
-              <w:widowControl w:val="0"/>
-              <w:spacing w:line="240" w:lineRule="auto"/>
-              <w:rPr>
-                <w:sz w:val="26"/>
-                <w:szCs w:val="26"/>
-              </w:rPr>
-            </w:pPr>
-            <w:r>
-              <w:rPr>
-                <w:sz w:val="26"/>
-                <w:szCs w:val="26"/>
-              </w:rPr>
-              <w:t>Mã hóa đơn</w:t>
-            </w:r>
-          </w:p>
-        </w:tc>
-        <w:tc>
-          <w:tcPr>
-            <w:tcW w:w="1770" w:type="dxa"/>
-            <w:tcBorders>
-              <w:top w:val="single" w:sz="8" w:space="0" w:color="000000"/>
-              <w:left w:val="single" w:sz="8" w:space="0" w:color="000000"/>
-              <w:bottom w:val="single" w:sz="8" w:space="0" w:color="000000"/>
-              <w:right w:val="single" w:sz="8" w:space="0" w:color="000000"/>
-            </w:tcBorders>
-            <w:tcMar>
-              <w:top w:w="100" w:type="dxa"/>
-              <w:left w:w="100" w:type="dxa"/>
-              <w:bottom w:w="100" w:type="dxa"/>
-              <w:right w:w="100" w:type="dxa"/>
-            </w:tcMar>
-            <w:hideMark/>
-          </w:tcPr>
-          <w:p>
-            <w:pPr>
-              <w:widowControl w:val="0"/>
-              <w:spacing w:line="240" w:lineRule="auto"/>
-              <w:rPr>
-                <w:sz w:val="26"/>
-                <w:szCs w:val="26"/>
-              </w:rPr>
-            </w:pPr>
-            <w:r>
-              <w:rPr>
-                <w:sz w:val="26"/>
-                <w:szCs w:val="26"/>
-              </w:rPr>
-              <w:t>Thành công (cập nhật vào CSDL) hoặc thất bại (thông báo lỗi)</w:t>
-            </w:r>
-          </w:p>
-        </w:tc>
-        <w:tc>
-          <w:tcPr>
-            <w:tcW w:w="1485" w:type="dxa"/>
-            <w:tcBorders>
-              <w:top w:val="single" w:sz="8" w:space="0" w:color="000000"/>
-              <w:left w:val="single" w:sz="8" w:space="0" w:color="000000"/>
-              <w:bottom w:val="single" w:sz="8" w:space="0" w:color="000000"/>
-              <w:right w:val="single" w:sz="8" w:space="0" w:color="000000"/>
-            </w:tcBorders>
-            <w:tcMar>
-              <w:top w:w="100" w:type="dxa"/>
-              <w:left w:w="100" w:type="dxa"/>
-              <w:bottom w:w="100" w:type="dxa"/>
-              <w:right w:w="100" w:type="dxa"/>
-            </w:tcMar>
-          </w:tcPr>
-          <w:p>
-            <w:pPr>
-              <w:widowControl w:val="0"/>
-              <w:spacing w:line="240" w:lineRule="auto"/>
-              <w:rPr>
-                <w:sz w:val="26"/>
-                <w:szCs w:val="26"/>
-              </w:rPr>
-            </w:pPr>
-          </w:p>
-        </w:tc>
-        <w:tc>
-          <w:tcPr>
-            <w:tcW w:w="1170" w:type="dxa"/>
-            <w:tcBorders>
-              <w:top w:val="single" w:sz="8" w:space="0" w:color="000000"/>
-              <w:left w:val="single" w:sz="8" w:space="0" w:color="000000"/>
-              <w:bottom w:val="single" w:sz="8" w:space="0" w:color="000000"/>
-              <w:right w:val="single" w:sz="8" w:space="0" w:color="000000"/>
-            </w:tcBorders>
-            <w:tcMar>
-              <w:top w:w="100" w:type="dxa"/>
-              <w:left w:w="100" w:type="dxa"/>
-              <w:bottom w:w="100" w:type="dxa"/>
-              <w:right w:w="100" w:type="dxa"/>
-            </w:tcMar>
-            <w:hideMark/>
-          </w:tcPr>
-          <w:p>
-            <w:pPr>
-              <w:widowControl w:val="0"/>
-              <w:spacing w:line="240" w:lineRule="auto"/>
-              <w:rPr>
-                <w:sz w:val="26"/>
-                <w:szCs w:val="26"/>
-              </w:rPr>
-            </w:pPr>
-            <w:r>
-              <w:rPr>
-                <w:sz w:val="26"/>
-                <w:szCs w:val="26"/>
-              </w:rPr>
-              <w:t>Cập nhật dữ liệu hóa đơn đã xóa vào lại DSHD</w:t>
             </w:r>
           </w:p>
         </w:tc>

</xml_diff>